<commit_message>
Developed UNIT TEST CASE to reproduce bug 1. Added Unit Test Documentation to the report as well
</commit_message>
<xml_diff>
--- a/Assignment04 - Debugging (Report).docx
+++ b/Assignment04 - Debugging (Report).docx
@@ -258,14 +258,27 @@
       <w:r>
         <w:t xml:space="preserve">Figure </w:t>
       </w:r>
-      <w:fldSimple w:instr=" SEQ Figure \* ARABIC ">
-        <w:r>
-          <w:rPr>
-            <w:noProof/>
-          </w:rPr>
-          <w:t>1</w:t>
-        </w:r>
-      </w:fldSimple>
+      <w:r>
+        <w:fldChar w:fldCharType="begin"/>
+      </w:r>
+      <w:r>
+        <w:instrText xml:space="preserve"> SEQ Figure \* ARABIC </w:instrText>
+      </w:r>
+      <w:r>
+        <w:fldChar w:fldCharType="separate"/>
+      </w:r>
+      <w:r>
+        <w:rPr>
+          <w:noProof/>
+        </w:rPr>
+        <w:t>1</w:t>
+      </w:r>
+      <w:r>
+        <w:rPr>
+          <w:noProof/>
+        </w:rPr>
+        <w:fldChar w:fldCharType="end"/>
+      </w:r>
       <w:r>
         <w:rPr>
           <w:lang w:val="en-US"/>
@@ -519,222 +532,22 @@
     <w:p>
       <w:pPr>
         <w:rPr>
-          <w:lang w:val="en-US"/>
-        </w:rPr>
-      </w:pPr>
-      <w:bookmarkStart w:id="0" w:name="_GoBack"/>
-      <w:bookmarkEnd w:id="0"/>
-    </w:p>
-    <w:p>
-      <w:pPr>
-        <w:rPr>
-          <w:lang w:val="en-US"/>
-        </w:rPr>
-      </w:pPr>
-    </w:p>
-    <w:p>
-      <w:pPr>
-        <w:pStyle w:val="Heading3"/>
-        <w:rPr>
-          <w:lang w:val="en-US"/>
-        </w:rPr>
-      </w:pPr>
-      <w:r>
-        <w:rPr>
-          <w:lang w:val="en-US"/>
-        </w:rPr>
-        <w:t>Tracing</w:t>
-      </w:r>
-    </w:p>
-    <w:p>
-      <w:pPr>
-        <w:rPr>
-          <w:lang w:val="en-US"/>
-        </w:rPr>
-      </w:pPr>
-      <w:r>
-        <w:rPr>
-          <w:lang w:val="en-US"/>
-        </w:rPr>
-        <w:t>B</w:t>
-      </w:r>
-      <w:r>
-        <w:rPr>
-          <w:lang w:val="en-US"/>
-        </w:rPr>
-        <w:t>efore and After screenshots (show variable values)</w:t>
-      </w:r>
-    </w:p>
-    <w:p>
-      <w:pPr>
-        <w:pStyle w:val="Heading3"/>
-        <w:rPr>
-          <w:lang w:val="en-US"/>
-        </w:rPr>
-      </w:pPr>
-      <w:r>
-        <w:rPr>
-          <w:lang w:val="en-US"/>
-        </w:rPr>
-        <w:t>Resolution</w:t>
-      </w:r>
-    </w:p>
-    <w:p>
-      <w:pPr>
-        <w:rPr>
-          <w:lang w:val="en-US"/>
-        </w:rPr>
-      </w:pPr>
-      <w:r>
-        <w:rPr>
-          <w:lang w:val="en-US"/>
-        </w:rPr>
-        <w:t>Output of correct operation after resolution</w:t>
-      </w:r>
-    </w:p>
-    <w:p>
-      <w:pPr>
-        <w:rPr>
-          <w:lang w:val="en-US"/>
-        </w:rPr>
-      </w:pPr>
-    </w:p>
-    <w:p>
-      <w:pPr>
-        <w:pStyle w:val="Heading2"/>
-        <w:rPr>
-          <w:lang w:val="en-US"/>
-        </w:rPr>
-      </w:pPr>
-      <w:r>
-        <w:rPr>
-          <w:lang w:val="en-US"/>
-        </w:rPr>
-        <w:t>Bug 2</w:t>
-      </w:r>
-    </w:p>
-    <w:p>
-      <w:pPr>
-        <w:rPr>
-          <w:lang w:val="en-US"/>
-        </w:rPr>
-      </w:pPr>
-      <w:r>
-        <w:rPr>
-          <w:lang w:val="en-US"/>
-        </w:rPr>
-        <w:t xml:space="preserve">Compiled the source code and executed the </w:t>
-      </w:r>
-      <w:r>
-        <w:rPr>
-          <w:lang w:val="en-US"/>
-        </w:rPr>
-        <w:t>second</w:t>
-      </w:r>
-      <w:r>
-        <w:rPr>
-          <w:lang w:val="en-US"/>
-        </w:rPr>
-        <w:t xml:space="preserve"> test case</w:t>
-      </w:r>
-      <w:r>
-        <w:rPr>
-          <w:lang w:val="en-US"/>
-        </w:rPr>
-        <w:t xml:space="preserve"> to reproduce bug 2</w:t>
-      </w:r>
-      <w:r>
-        <w:rPr>
-          <w:lang w:val="en-US"/>
-        </w:rPr>
-        <w:t xml:space="preserve"> which is </w:t>
-      </w:r>
-      <w:r>
-        <w:rPr>
-          <w:lang w:val="en-US"/>
-        </w:rPr>
-        <w:t>also documented in the UAT document</w:t>
-      </w:r>
-      <w:r>
-        <w:rPr>
-          <w:lang w:val="en-US"/>
-        </w:rPr>
-        <w:t xml:space="preserve"> located in the project repository/UAT folder. </w:t>
-      </w:r>
-    </w:p>
-    <w:p>
-      <w:pPr>
-        <w:pStyle w:val="Heading3"/>
-        <w:rPr>
-          <w:lang w:val="en-US"/>
-        </w:rPr>
-      </w:pPr>
-      <w:r>
-        <w:rPr>
-          <w:rStyle w:val="Heading3Char"/>
-        </w:rPr>
-        <w:t>Replication</w:t>
-      </w:r>
-    </w:p>
-    <w:p>
-      <w:pPr>
-        <w:rPr>
-          <w:lang w:val="en-US"/>
-        </w:rPr>
-      </w:pPr>
-      <w:r>
-        <w:rPr>
-          <w:sz w:val="22"/>
-          <w:lang w:val="en-US"/>
-        </w:rPr>
-        <w:t xml:space="preserve">Output from the test demonstrating the buggy </w:t>
-      </w:r>
-      <w:r>
-        <w:rPr>
-          <w:lang w:val="en-US"/>
-        </w:rPr>
-        <w:t>behavior</w:t>
-      </w:r>
-      <w:r>
-        <w:rPr>
-          <w:lang w:val="en-US"/>
-        </w:rPr>
-        <w:t xml:space="preserve"> i</w:t>
-      </w:r>
-      <w:r>
-        <w:rPr>
-          <w:lang w:val="en-US"/>
-        </w:rPr>
-        <w:t xml:space="preserve">s illustrated in the below figure </w:t>
-      </w:r>
-      <w:r>
-        <w:rPr>
-          <w:lang w:val="en-US"/>
-        </w:rPr>
-        <w:t>2</w:t>
-      </w:r>
-      <w:r>
-        <w:rPr>
-          <w:lang w:val="en-US"/>
-        </w:rPr>
-        <w:t xml:space="preserve"> where we can see that </w:t>
-      </w:r>
-      <w:r>
-        <w:rPr>
-          <w:lang w:val="en-US"/>
-        </w:rPr>
-        <w:t>player (Fred) cannot reach the betting limit which is 0 and games ends with $5 remaining</w:t>
-      </w:r>
-      <w:r>
-        <w:rPr>
-          <w:lang w:val="en-US"/>
-        </w:rPr>
-        <w:t>.</w:t>
-      </w:r>
-    </w:p>
-    <w:p>
-      <w:pPr>
-        <w:pStyle w:val="ListParagraph"/>
+          <w:i/>
+          <w:iCs/>
+          <w:lang w:val="en-US"/>
+        </w:rPr>
+      </w:pPr>
+      <w:r>
+        <w:rPr>
+          <w:i/>
+          <w:iCs/>
+          <w:lang w:val="en-US"/>
+        </w:rPr>
+        <w:t xml:space="preserve">Figure 1 illustrates a simple UNIT TEST CASE to reproduce the bug. </w:t>
+      </w:r>
+    </w:p>
+    <w:p>
+      <w:pPr>
         <w:keepNext/>
         <w:jc w:val="center"/>
       </w:pPr>
@@ -743,11 +556,12 @@
           <w:noProof/>
           <w:lang w:val="en-US"/>
         </w:rPr>
+        <w:lastRenderedPageBreak/>
         <w:drawing>
-          <wp:inline distT="0" distB="0" distL="0" distR="0" wp14:anchorId="38038E41" wp14:editId="7B7534CB">
-            <wp:extent cx="3573780" cy="2872510"/>
-            <wp:effectExtent l="0" t="0" r="7620" b="4445"/>
-            <wp:docPr id="1" name="Picture 1"/>
+          <wp:inline distT="0" distB="0" distL="0" distR="0" wp14:anchorId="178E8158" wp14:editId="5104D4E6">
+            <wp:extent cx="5731510" cy="6246495"/>
+            <wp:effectExtent l="0" t="0" r="2540" b="1905"/>
+            <wp:docPr id="3" name="Picture 3"/>
             <wp:cNvGraphicFramePr>
               <a:graphicFrameLocks xmlns:a="http://schemas.openxmlformats.org/drawingml/2006/main" noChangeAspect="1"/>
             </wp:cNvGraphicFramePr>
@@ -767,6 +581,296 @@
                   <pic:spPr>
                     <a:xfrm>
                       <a:off x="0" y="0"/>
+                      <a:ext cx="5731510" cy="6246495"/>
+                    </a:xfrm>
+                    <a:prstGeom prst="rect">
+                      <a:avLst/>
+                    </a:prstGeom>
+                  </pic:spPr>
+                </pic:pic>
+              </a:graphicData>
+            </a:graphic>
+          </wp:inline>
+        </w:drawing>
+      </w:r>
+    </w:p>
+    <w:p>
+      <w:pPr>
+        <w:pStyle w:val="Caption"/>
+        <w:jc w:val="center"/>
+        <w:rPr>
+          <w:lang w:val="en-US"/>
+        </w:rPr>
+      </w:pPr>
+      <w:r>
+        <w:t xml:space="preserve">Figure </w:t>
+      </w:r>
+      <w:fldSimple w:instr=" SEQ Figure \* ARABIC ">
+        <w:r>
+          <w:rPr>
+            <w:noProof/>
+          </w:rPr>
+          <w:t>2</w:t>
+        </w:r>
+      </w:fldSimple>
+      <w:r>
+        <w:rPr>
+          <w:lang w:val="en-US"/>
+        </w:rPr>
+        <w:t xml:space="preserve"> - Bug 1 Unit T</w:t>
+      </w:r>
+      <w:bookmarkStart w:id="0" w:name="_GoBack"/>
+      <w:bookmarkEnd w:id="0"/>
+      <w:r>
+        <w:rPr>
+          <w:lang w:val="en-US"/>
+        </w:rPr>
+        <w:t>est</w:t>
+      </w:r>
+    </w:p>
+    <w:p>
+      <w:pPr>
+        <w:rPr>
+          <w:lang w:val="en-US"/>
+        </w:rPr>
+      </w:pPr>
+    </w:p>
+    <w:p>
+      <w:pPr>
+        <w:pStyle w:val="Heading3"/>
+        <w:rPr>
+          <w:lang w:val="en-US"/>
+        </w:rPr>
+      </w:pPr>
+      <w:r>
+        <w:rPr>
+          <w:lang w:val="en-US"/>
+        </w:rPr>
+        <w:t>Tracing</w:t>
+      </w:r>
+    </w:p>
+    <w:p>
+      <w:pPr>
+        <w:rPr>
+          <w:lang w:val="en-US"/>
+        </w:rPr>
+      </w:pPr>
+      <w:r>
+        <w:rPr>
+          <w:lang w:val="en-US"/>
+        </w:rPr>
+        <w:t>B</w:t>
+      </w:r>
+      <w:r>
+        <w:rPr>
+          <w:lang w:val="en-US"/>
+        </w:rPr>
+        <w:t>efore and After screenshots (show variable values)</w:t>
+      </w:r>
+    </w:p>
+    <w:p>
+      <w:pPr>
+        <w:pStyle w:val="Heading3"/>
+        <w:rPr>
+          <w:lang w:val="en-US"/>
+        </w:rPr>
+      </w:pPr>
+      <w:r>
+        <w:rPr>
+          <w:lang w:val="en-US"/>
+        </w:rPr>
+        <w:t>Resolution</w:t>
+      </w:r>
+    </w:p>
+    <w:p>
+      <w:pPr>
+        <w:rPr>
+          <w:lang w:val="en-US"/>
+        </w:rPr>
+      </w:pPr>
+      <w:r>
+        <w:rPr>
+          <w:lang w:val="en-US"/>
+        </w:rPr>
+        <w:t>Output of correct operation after resolution</w:t>
+      </w:r>
+    </w:p>
+    <w:p>
+      <w:pPr>
+        <w:rPr>
+          <w:lang w:val="en-US"/>
+        </w:rPr>
+      </w:pPr>
+    </w:p>
+    <w:p>
+      <w:pPr>
+        <w:pStyle w:val="Heading2"/>
+        <w:rPr>
+          <w:lang w:val="en-US"/>
+        </w:rPr>
+      </w:pPr>
+      <w:r>
+        <w:rPr>
+          <w:lang w:val="en-US"/>
+        </w:rPr>
+        <w:lastRenderedPageBreak/>
+        <w:t>Bug 2</w:t>
+      </w:r>
+    </w:p>
+    <w:p>
+      <w:pPr>
+        <w:rPr>
+          <w:lang w:val="en-US"/>
+        </w:rPr>
+      </w:pPr>
+      <w:r>
+        <w:rPr>
+          <w:lang w:val="en-US"/>
+        </w:rPr>
+        <w:t xml:space="preserve">Compiled the source code and executed the </w:t>
+      </w:r>
+      <w:r>
+        <w:rPr>
+          <w:lang w:val="en-US"/>
+        </w:rPr>
+        <w:t>second</w:t>
+      </w:r>
+      <w:r>
+        <w:rPr>
+          <w:lang w:val="en-US"/>
+        </w:rPr>
+        <w:t xml:space="preserve"> test case</w:t>
+      </w:r>
+      <w:r>
+        <w:rPr>
+          <w:lang w:val="en-US"/>
+        </w:rPr>
+        <w:t xml:space="preserve"> to reproduce bug 2</w:t>
+      </w:r>
+      <w:r>
+        <w:rPr>
+          <w:lang w:val="en-US"/>
+        </w:rPr>
+        <w:t xml:space="preserve"> which is </w:t>
+      </w:r>
+      <w:r>
+        <w:rPr>
+          <w:lang w:val="en-US"/>
+        </w:rPr>
+        <w:t>also documented in the UAT document</w:t>
+      </w:r>
+      <w:r>
+        <w:rPr>
+          <w:lang w:val="en-US"/>
+        </w:rPr>
+        <w:t xml:space="preserve"> located in the project repository/UAT folder. </w:t>
+      </w:r>
+    </w:p>
+    <w:p>
+      <w:pPr>
+        <w:pStyle w:val="Heading3"/>
+        <w:rPr>
+          <w:lang w:val="en-US"/>
+        </w:rPr>
+      </w:pPr>
+      <w:r>
+        <w:rPr>
+          <w:rStyle w:val="Heading3Char"/>
+        </w:rPr>
+        <w:t>Replication</w:t>
+      </w:r>
+    </w:p>
+    <w:p>
+      <w:pPr>
+        <w:rPr>
+          <w:lang w:val="en-US"/>
+        </w:rPr>
+      </w:pPr>
+      <w:r>
+        <w:rPr>
+          <w:sz w:val="22"/>
+          <w:lang w:val="en-US"/>
+        </w:rPr>
+        <w:t xml:space="preserve">Output from the test demonstrating the buggy </w:t>
+      </w:r>
+      <w:r>
+        <w:rPr>
+          <w:lang w:val="en-US"/>
+        </w:rPr>
+        <w:t>behavior</w:t>
+      </w:r>
+      <w:r>
+        <w:rPr>
+          <w:lang w:val="en-US"/>
+        </w:rPr>
+        <w:t xml:space="preserve"> i</w:t>
+      </w:r>
+      <w:r>
+        <w:rPr>
+          <w:lang w:val="en-US"/>
+        </w:rPr>
+        <w:t xml:space="preserve">s illustrated in the below figure </w:t>
+      </w:r>
+      <w:r>
+        <w:rPr>
+          <w:lang w:val="en-US"/>
+        </w:rPr>
+        <w:t>2</w:t>
+      </w:r>
+      <w:r>
+        <w:rPr>
+          <w:lang w:val="en-US"/>
+        </w:rPr>
+        <w:t xml:space="preserve"> where we can see that </w:t>
+      </w:r>
+      <w:r>
+        <w:rPr>
+          <w:lang w:val="en-US"/>
+        </w:rPr>
+        <w:t>player (Fred) cannot reach the betting limit which is 0 and games ends with $5 remaining</w:t>
+      </w:r>
+      <w:r>
+        <w:rPr>
+          <w:lang w:val="en-US"/>
+        </w:rPr>
+        <w:t>.</w:t>
+      </w:r>
+    </w:p>
+    <w:p>
+      <w:pPr>
+        <w:pStyle w:val="ListParagraph"/>
+        <w:keepNext/>
+        <w:jc w:val="center"/>
+      </w:pPr>
+      <w:r>
+        <w:rPr>
+          <w:noProof/>
+          <w:lang w:val="en-US"/>
+        </w:rPr>
+        <w:drawing>
+          <wp:inline distT="0" distB="0" distL="0" distR="0" wp14:anchorId="38038E41" wp14:editId="7B7534CB">
+            <wp:extent cx="3573780" cy="2872510"/>
+            <wp:effectExtent l="0" t="0" r="7620" b="4445"/>
+            <wp:docPr id="1" name="Picture 1"/>
+            <wp:cNvGraphicFramePr>
+              <a:graphicFrameLocks xmlns:a="http://schemas.openxmlformats.org/drawingml/2006/main" noChangeAspect="1"/>
+            </wp:cNvGraphicFramePr>
+            <a:graphic xmlns:a="http://schemas.openxmlformats.org/drawingml/2006/main">
+              <a:graphicData uri="http://schemas.openxmlformats.org/drawingml/2006/picture">
+                <pic:pic xmlns:pic="http://schemas.openxmlformats.org/drawingml/2006/picture">
+                  <pic:nvPicPr>
+                    <pic:cNvPr id="1" name=""/>
+                    <pic:cNvPicPr/>
+                  </pic:nvPicPr>
+                  <pic:blipFill>
+                    <a:blip r:embed="rId8"/>
+                    <a:stretch>
+                      <a:fillRect/>
+                    </a:stretch>
+                  </pic:blipFill>
+                  <pic:spPr>
+                    <a:xfrm>
+                      <a:off x="0" y="0"/>
                       <a:ext cx="3581831" cy="2878981"/>
                     </a:xfrm>
                     <a:prstGeom prst="rect">
@@ -791,14 +895,27 @@
       <w:r>
         <w:t xml:space="preserve">Figure </w:t>
       </w:r>
-      <w:fldSimple w:instr=" SEQ Figure \* ARABIC ">
-        <w:r>
-          <w:rPr>
-            <w:noProof/>
-          </w:rPr>
-          <w:t>2</w:t>
-        </w:r>
-      </w:fldSimple>
+      <w:r>
+        <w:fldChar w:fldCharType="begin"/>
+      </w:r>
+      <w:r>
+        <w:instrText xml:space="preserve"> SEQ Figure \* ARABIC </w:instrText>
+      </w:r>
+      <w:r>
+        <w:fldChar w:fldCharType="separate"/>
+      </w:r>
+      <w:r>
+        <w:rPr>
+          <w:noProof/>
+        </w:rPr>
+        <w:t>3</w:t>
+      </w:r>
+      <w:r>
+        <w:rPr>
+          <w:noProof/>
+        </w:rPr>
+        <w:fldChar w:fldCharType="end"/>
+      </w:r>
       <w:r>
         <w:rPr>
           <w:lang w:val="en-US"/>
@@ -877,94 +994,94 @@
         <w:rPr>
           <w:lang w:val="en-US"/>
         </w:rPr>
+        <w:t>Resolution</w:t>
+      </w:r>
+    </w:p>
+    <w:p>
+      <w:pPr>
+        <w:rPr>
+          <w:lang w:val="en-US"/>
+        </w:rPr>
+      </w:pPr>
+      <w:r>
+        <w:rPr>
+          <w:lang w:val="en-US"/>
+        </w:rPr>
+        <w:t>Output of correct operation after resolution</w:t>
+      </w:r>
+    </w:p>
+    <w:p>
+      <w:pPr>
+        <w:rPr>
+          <w:lang w:val="en-US"/>
+        </w:rPr>
+      </w:pPr>
+    </w:p>
+    <w:p>
+      <w:pPr>
+        <w:pStyle w:val="Heading2"/>
+        <w:rPr>
+          <w:lang w:val="en-US"/>
+        </w:rPr>
+      </w:pPr>
+      <w:r>
+        <w:rPr>
+          <w:lang w:val="en-US"/>
+        </w:rPr>
+        <w:t>Bug 3</w:t>
+      </w:r>
+    </w:p>
+    <w:p>
+      <w:pPr>
+        <w:rPr>
+          <w:lang w:val="en-US"/>
+        </w:rPr>
+      </w:pPr>
+      <w:r>
+        <w:rPr>
+          <w:lang w:val="en-US"/>
+        </w:rPr>
+        <w:t xml:space="preserve">Compiled the source code and executed the </w:t>
+      </w:r>
+      <w:r>
+        <w:rPr>
+          <w:lang w:val="en-US"/>
+        </w:rPr>
+        <w:t>program to simulate the third</w:t>
+      </w:r>
+      <w:r>
+        <w:rPr>
+          <w:lang w:val="en-US"/>
+        </w:rPr>
+        <w:t xml:space="preserve"> test case which is </w:t>
+      </w:r>
+      <w:r>
+        <w:rPr>
+          <w:lang w:val="en-US"/>
+        </w:rPr>
+        <w:t xml:space="preserve">also </w:t>
+      </w:r>
+      <w:r>
+        <w:rPr>
+          <w:lang w:val="en-US"/>
+        </w:rPr>
+        <w:t xml:space="preserve">documented in the UAT documented located in the project repository/UAT folder. </w:t>
+      </w:r>
+    </w:p>
+    <w:p>
+      <w:pPr>
+        <w:pStyle w:val="Heading3"/>
+        <w:rPr>
+          <w:rStyle w:val="Heading3Char"/>
+          <w:lang w:val="en-US"/>
+        </w:rPr>
+      </w:pPr>
+      <w:r>
+        <w:rPr>
+          <w:rStyle w:val="Heading3Char"/>
+          <w:lang w:val="en-US"/>
+        </w:rPr>
         <w:lastRenderedPageBreak/>
-        <w:t>Resolution</w:t>
-      </w:r>
-    </w:p>
-    <w:p>
-      <w:pPr>
-        <w:rPr>
-          <w:lang w:val="en-US"/>
-        </w:rPr>
-      </w:pPr>
-      <w:r>
-        <w:rPr>
-          <w:lang w:val="en-US"/>
-        </w:rPr>
-        <w:t>Output of correct operation after resolution</w:t>
-      </w:r>
-    </w:p>
-    <w:p>
-      <w:pPr>
-        <w:rPr>
-          <w:lang w:val="en-US"/>
-        </w:rPr>
-      </w:pPr>
-    </w:p>
-    <w:p>
-      <w:pPr>
-        <w:pStyle w:val="Heading2"/>
-        <w:rPr>
-          <w:lang w:val="en-US"/>
-        </w:rPr>
-      </w:pPr>
-      <w:r>
-        <w:rPr>
-          <w:lang w:val="en-US"/>
-        </w:rPr>
-        <w:t>Bug 3</w:t>
-      </w:r>
-    </w:p>
-    <w:p>
-      <w:pPr>
-        <w:rPr>
-          <w:lang w:val="en-US"/>
-        </w:rPr>
-      </w:pPr>
-      <w:r>
-        <w:rPr>
-          <w:lang w:val="en-US"/>
-        </w:rPr>
-        <w:t xml:space="preserve">Compiled the source code and executed the </w:t>
-      </w:r>
-      <w:r>
-        <w:rPr>
-          <w:lang w:val="en-US"/>
-        </w:rPr>
-        <w:t>program to simulate the third</w:t>
-      </w:r>
-      <w:r>
-        <w:rPr>
-          <w:lang w:val="en-US"/>
-        </w:rPr>
-        <w:t xml:space="preserve"> test case which is </w:t>
-      </w:r>
-      <w:r>
-        <w:rPr>
-          <w:lang w:val="en-US"/>
-        </w:rPr>
-        <w:t xml:space="preserve">also </w:t>
-      </w:r>
-      <w:r>
-        <w:rPr>
-          <w:lang w:val="en-US"/>
-        </w:rPr>
-        <w:t xml:space="preserve">documented in the UAT documented located in the project repository/UAT folder. </w:t>
-      </w:r>
-    </w:p>
-    <w:p>
-      <w:pPr>
-        <w:pStyle w:val="Heading3"/>
-        <w:rPr>
-          <w:rStyle w:val="Heading3Char"/>
-          <w:lang w:val="en-US"/>
-        </w:rPr>
-      </w:pPr>
-      <w:r>
-        <w:rPr>
-          <w:rStyle w:val="Heading3Char"/>
-          <w:lang w:val="en-US"/>
-        </w:rPr>
         <w:t>Replication</w:t>
       </w:r>
     </w:p>
@@ -1047,7 +1164,7 @@
                     <pic:cNvPicPr/>
                   </pic:nvPicPr>
                   <pic:blipFill rotWithShape="1">
-                    <a:blip r:embed="rId8"/>
+                    <a:blip r:embed="rId9"/>
                     <a:srcRect r="3718"/>
                     <a:stretch/>
                   </pic:blipFill>
@@ -1086,27 +1203,14 @@
       <w:r>
         <w:t xml:space="preserve">Figure </w:t>
       </w:r>
-      <w:r>
-        <w:fldChar w:fldCharType="begin"/>
-      </w:r>
-      <w:r>
-        <w:instrText xml:space="preserve"> SEQ Figure \* ARABIC </w:instrText>
-      </w:r>
-      <w:r>
-        <w:fldChar w:fldCharType="separate"/>
-      </w:r>
-      <w:r>
-        <w:rPr>
-          <w:noProof/>
-        </w:rPr>
-        <w:t>3</w:t>
-      </w:r>
-      <w:r>
-        <w:rPr>
-          <w:noProof/>
-        </w:rPr>
-        <w:fldChar w:fldCharType="end"/>
-      </w:r>
+      <w:fldSimple w:instr=" SEQ Figure \* ARABIC ">
+        <w:r>
+          <w:rPr>
+            <w:noProof/>
+          </w:rPr>
+          <w:t>4</w:t>
+        </w:r>
+      </w:fldSimple>
       <w:r>
         <w:rPr>
           <w:lang w:val="en-US"/>
@@ -1124,7 +1228,6 @@
           <w:noProof/>
           <w:lang w:val="en-US"/>
         </w:rPr>
-        <w:lastRenderedPageBreak/>
         <w:drawing>
           <wp:inline distT="0" distB="0" distL="0" distR="0" wp14:anchorId="50C02528" wp14:editId="765E5D26">
             <wp:extent cx="3329940" cy="3031490"/>
@@ -1141,7 +1244,7 @@
                     <pic:cNvPicPr/>
                   </pic:nvPicPr>
                   <pic:blipFill rotWithShape="1">
-                    <a:blip r:embed="rId7"/>
+                    <a:blip r:embed="rId8"/>
                     <a:srcRect r="11709"/>
                     <a:stretch/>
                   </pic:blipFill>
@@ -1180,27 +1283,14 @@
       <w:r>
         <w:t xml:space="preserve">Figure </w:t>
       </w:r>
-      <w:r>
-        <w:fldChar w:fldCharType="begin"/>
-      </w:r>
-      <w:r>
-        <w:instrText xml:space="preserve"> SEQ Figure \* ARABIC </w:instrText>
-      </w:r>
-      <w:r>
-        <w:fldChar w:fldCharType="separate"/>
-      </w:r>
-      <w:r>
-        <w:rPr>
-          <w:noProof/>
-        </w:rPr>
-        <w:t>4</w:t>
-      </w:r>
-      <w:r>
-        <w:rPr>
-          <w:noProof/>
-        </w:rPr>
-        <w:fldChar w:fldCharType="end"/>
-      </w:r>
+      <w:fldSimple w:instr=" SEQ Figure \* ARABIC ">
+        <w:r>
+          <w:rPr>
+            <w:noProof/>
+          </w:rPr>
+          <w:t>5</w:t>
+        </w:r>
+      </w:fldSimple>
       <w:r>
         <w:rPr>
           <w:lang w:val="en-US"/>
@@ -1219,6 +1309,7 @@
         <w:rPr>
           <w:lang w:val="en-US"/>
         </w:rPr>
+        <w:lastRenderedPageBreak/>
         <w:t>Simplification</w:t>
       </w:r>
     </w:p>

</xml_diff>

<commit_message>
Tracing for Bug 1, identified the problem area and added printf statements before and after the problem statement. Updated Report with Tracing details of bug 1
</commit_message>
<xml_diff>
--- a/Assignment04 - Debugging (Report).docx
+++ b/Assignment04 - Debugging (Report).docx
@@ -310,21 +310,7 @@
         <w:rPr>
           <w:lang w:val="en-US"/>
         </w:rPr>
-        <w:t>Developed a test class called “</w:t>
-      </w:r>
-      <w:proofErr w:type="spellStart"/>
-      <w:r>
-        <w:rPr>
-          <w:lang w:val="en-US"/>
-        </w:rPr>
-        <w:t>testGame</w:t>
-      </w:r>
-      <w:proofErr w:type="spellEnd"/>
-      <w:r>
-        <w:rPr>
-          <w:lang w:val="en-US"/>
-        </w:rPr>
-        <w:t xml:space="preserve">” and first test method testBug1() to test the bug 1 where game is not paying at correct level. </w:t>
+        <w:t xml:space="preserve">Developed a test class called “testGame” and first test method testBug1() to test the bug 1 where game is not paying at correct level. </w:t>
       </w:r>
     </w:p>
     <w:p>
@@ -350,184 +336,50 @@
         </w:rPr>
         <w:t xml:space="preserve"> </w:t>
       </w:r>
-      <w:proofErr w:type="spellStart"/>
       <w:r>
         <w:rPr>
           <w:i/>
           <w:iCs/>
           <w:lang w:val="en-US"/>
         </w:rPr>
-        <w:t>javac</w:t>
-      </w:r>
-      <w:proofErr w:type="spellEnd"/>
-      <w:r>
+        <w:t>javac -cp junit-4.12.jar;* testGame.java</w:t>
+      </w:r>
+    </w:p>
+    <w:p>
+      <w:pPr>
+        <w:rPr>
+          <w:lang w:val="en-US"/>
+        </w:rPr>
+      </w:pPr>
+      <w:r>
+        <w:rPr>
+          <w:lang w:val="en-US"/>
+        </w:rPr>
+        <w:t xml:space="preserve">Compiled the testGame class and executed the first test case using Junit </w:t>
+      </w:r>
+      <w:r>
+        <w:rPr>
+          <w:lang w:val="en-US"/>
+        </w:rPr>
+        <w:t>runner classes at the command line using below command,</w:t>
+      </w:r>
+    </w:p>
+    <w:p>
+      <w:pPr>
         <w:rPr>
           <w:i/>
           <w:iCs/>
           <w:lang w:val="en-US"/>
         </w:rPr>
-        <w:t xml:space="preserve"> -</w:t>
-      </w:r>
-      <w:proofErr w:type="spellStart"/>
+      </w:pPr>
       <w:r>
         <w:rPr>
           <w:i/>
           <w:iCs/>
           <w:lang w:val="en-US"/>
         </w:rPr>
-        <w:t>cp</w:t>
-      </w:r>
-      <w:proofErr w:type="spellEnd"/>
-      <w:r>
-        <w:rPr>
-          <w:i/>
-          <w:iCs/>
-          <w:lang w:val="en-US"/>
-        </w:rPr>
-        <w:t xml:space="preserve"> </w:t>
-      </w:r>
-      <w:proofErr w:type="gramStart"/>
-      <w:r>
-        <w:rPr>
-          <w:i/>
-          <w:iCs/>
-          <w:lang w:val="en-US"/>
-        </w:rPr>
-        <w:t>junit-4.12.jar;*</w:t>
-      </w:r>
-      <w:proofErr w:type="gramEnd"/>
-      <w:r>
-        <w:rPr>
-          <w:i/>
-          <w:iCs/>
-          <w:lang w:val="en-US"/>
-        </w:rPr>
-        <w:t xml:space="preserve"> testGame.java</w:t>
-      </w:r>
-    </w:p>
-    <w:p>
-      <w:pPr>
-        <w:rPr>
-          <w:lang w:val="en-US"/>
-        </w:rPr>
-      </w:pPr>
-      <w:r>
-        <w:rPr>
-          <w:lang w:val="en-US"/>
-        </w:rPr>
-        <w:t xml:space="preserve">Compiled the </w:t>
-      </w:r>
-      <w:proofErr w:type="spellStart"/>
-      <w:r>
-        <w:rPr>
-          <w:lang w:val="en-US"/>
-        </w:rPr>
-        <w:t>testGame</w:t>
-      </w:r>
-      <w:proofErr w:type="spellEnd"/>
-      <w:r>
-        <w:rPr>
-          <w:lang w:val="en-US"/>
-        </w:rPr>
-        <w:t xml:space="preserve"> class and executed the first test case using Junit </w:t>
-      </w:r>
-      <w:r>
-        <w:rPr>
-          <w:lang w:val="en-US"/>
-        </w:rPr>
-        <w:t>runner classes at the command line using below command,</w:t>
-      </w:r>
-    </w:p>
-    <w:p>
-      <w:pPr>
-        <w:rPr>
-          <w:i/>
-          <w:iCs/>
-          <w:lang w:val="en-US"/>
-        </w:rPr>
-      </w:pPr>
-      <w:r>
-        <w:rPr>
-          <w:i/>
-          <w:iCs/>
-          <w:lang w:val="en-US"/>
-        </w:rPr>
-        <w:t>#java -</w:t>
-      </w:r>
-      <w:proofErr w:type="spellStart"/>
-      <w:r>
-        <w:rPr>
-          <w:i/>
-          <w:iCs/>
-          <w:lang w:val="en-US"/>
-        </w:rPr>
-        <w:t>cp</w:t>
-      </w:r>
-      <w:proofErr w:type="spellEnd"/>
-      <w:r>
-        <w:rPr>
-          <w:i/>
-          <w:iCs/>
-          <w:lang w:val="en-US"/>
-        </w:rPr>
-        <w:t xml:space="preserve"> </w:t>
-      </w:r>
-      <w:proofErr w:type="gramStart"/>
-      <w:r>
-        <w:rPr>
-          <w:i/>
-          <w:iCs/>
-          <w:lang w:val="en-US"/>
-        </w:rPr>
-        <w:t>*;.</w:t>
-      </w:r>
-      <w:proofErr w:type="gramEnd"/>
-      <w:r>
-        <w:rPr>
-          <w:i/>
-          <w:iCs/>
-          <w:lang w:val="en-US"/>
-        </w:rPr>
-        <w:t xml:space="preserve"> </w:t>
-      </w:r>
-      <w:proofErr w:type="spellStart"/>
-      <w:proofErr w:type="gramStart"/>
-      <w:r>
-        <w:rPr>
-          <w:i/>
-          <w:iCs/>
-          <w:lang w:val="en-US"/>
-        </w:rPr>
-        <w:t>org.junit</w:t>
-      </w:r>
-      <w:proofErr w:type="gramEnd"/>
-      <w:r>
-        <w:rPr>
-          <w:i/>
-          <w:iCs/>
-          <w:lang w:val="en-US"/>
-        </w:rPr>
-        <w:t>.runner.JUnitCore</w:t>
-      </w:r>
-      <w:proofErr w:type="spellEnd"/>
-      <w:r>
-        <w:rPr>
-          <w:i/>
-          <w:iCs/>
-          <w:lang w:val="en-US"/>
-        </w:rPr>
-        <w:t xml:space="preserve"> </w:t>
-      </w:r>
-      <w:proofErr w:type="spellStart"/>
-      <w:r>
-        <w:rPr>
-          <w:i/>
-          <w:iCs/>
-          <w:lang w:val="en-US"/>
-        </w:rPr>
-        <w:t>testGame</w:t>
-      </w:r>
-      <w:proofErr w:type="spellEnd"/>
+        <w:t>#java -cp *;. org.junit.runner.JUnitCore testGame</w:t>
+      </w:r>
     </w:p>
     <w:p>
       <w:pPr>
@@ -617,23 +469,8 @@
         <w:rPr>
           <w:lang w:val="en-US"/>
         </w:rPr>
-        <w:t xml:space="preserve"> - Bug 1 Unit T</w:t>
-      </w:r>
-      <w:bookmarkStart w:id="0" w:name="_GoBack"/>
-      <w:bookmarkEnd w:id="0"/>
-      <w:r>
-        <w:rPr>
-          <w:lang w:val="en-US"/>
-        </w:rPr>
-        <w:t>est</w:t>
-      </w:r>
-    </w:p>
-    <w:p>
-      <w:pPr>
-        <w:rPr>
-          <w:lang w:val="en-US"/>
-        </w:rPr>
-      </w:pPr>
+        <w:t xml:space="preserve"> - Bug 1 Unit Test</w:t>
+      </w:r>
     </w:p>
     <w:p>
       <w:pPr>
@@ -659,199 +496,43 @@
         <w:rPr>
           <w:lang w:val="en-US"/>
         </w:rPr>
-        <w:t>B</w:t>
-      </w:r>
-      <w:r>
-        <w:rPr>
-          <w:lang w:val="en-US"/>
-        </w:rPr>
-        <w:t>efore and After screenshots (show variable values)</w:t>
-      </w:r>
-    </w:p>
-    <w:p>
-      <w:pPr>
-        <w:pStyle w:val="Heading3"/>
-        <w:rPr>
-          <w:lang w:val="en-US"/>
-        </w:rPr>
-      </w:pPr>
-      <w:r>
-        <w:rPr>
-          <w:lang w:val="en-US"/>
-        </w:rPr>
-        <w:t>Resolution</w:t>
-      </w:r>
-    </w:p>
-    <w:p>
-      <w:pPr>
-        <w:rPr>
-          <w:lang w:val="en-US"/>
-        </w:rPr>
-      </w:pPr>
-      <w:r>
-        <w:rPr>
-          <w:lang w:val="en-US"/>
-        </w:rPr>
-        <w:t>Output of correct operation after resolution</w:t>
-      </w:r>
-    </w:p>
-    <w:p>
-      <w:pPr>
-        <w:rPr>
-          <w:lang w:val="en-US"/>
-        </w:rPr>
-      </w:pPr>
-    </w:p>
-    <w:p>
-      <w:pPr>
-        <w:pStyle w:val="Heading2"/>
-        <w:rPr>
-          <w:lang w:val="en-US"/>
-        </w:rPr>
-      </w:pPr>
-      <w:r>
-        <w:rPr>
+        <w:t xml:space="preserve">For bug 1, we will traceback the origin of the problem and for this we have identified that problem is with playRound() function of Player class. </w:t>
+      </w:r>
+      <w:r>
+        <w:rPr>
+          <w:lang w:val="en-US"/>
+        </w:rPr>
+        <w:t xml:space="preserve">It is clear from the code snippet that takeBet() was called in normal flow so balance was being deducted by the bet(5) in all cases. </w:t>
+      </w:r>
+    </w:p>
+    <w:p>
+      <w:pPr>
+        <w:rPr>
+          <w:lang w:val="en-US"/>
+        </w:rPr>
+      </w:pPr>
+      <w:r>
+        <w:rPr>
+          <w:lang w:val="en-US"/>
+        </w:rPr>
+        <w:t>Figure 3 shows the area where playRound() function code has gone wrong.</w:t>
+      </w:r>
+    </w:p>
+    <w:p>
+      <w:pPr>
+        <w:keepNext/>
+      </w:pPr>
+      <w:r>
+        <w:rPr>
+          <w:noProof/>
           <w:lang w:val="en-US"/>
         </w:rPr>
         <w:lastRenderedPageBreak/>
-        <w:t>Bug 2</w:t>
-      </w:r>
-    </w:p>
-    <w:p>
-      <w:pPr>
-        <w:rPr>
-          <w:lang w:val="en-US"/>
-        </w:rPr>
-      </w:pPr>
-      <w:r>
-        <w:rPr>
-          <w:lang w:val="en-US"/>
-        </w:rPr>
-        <w:t xml:space="preserve">Compiled the source code and executed the </w:t>
-      </w:r>
-      <w:r>
-        <w:rPr>
-          <w:lang w:val="en-US"/>
-        </w:rPr>
-        <w:t>second</w:t>
-      </w:r>
-      <w:r>
-        <w:rPr>
-          <w:lang w:val="en-US"/>
-        </w:rPr>
-        <w:t xml:space="preserve"> test case</w:t>
-      </w:r>
-      <w:r>
-        <w:rPr>
-          <w:lang w:val="en-US"/>
-        </w:rPr>
-        <w:t xml:space="preserve"> to reproduce bug 2</w:t>
-      </w:r>
-      <w:r>
-        <w:rPr>
-          <w:lang w:val="en-US"/>
-        </w:rPr>
-        <w:t xml:space="preserve"> which is </w:t>
-      </w:r>
-      <w:r>
-        <w:rPr>
-          <w:lang w:val="en-US"/>
-        </w:rPr>
-        <w:t>also documented in the UAT document</w:t>
-      </w:r>
-      <w:r>
-        <w:rPr>
-          <w:lang w:val="en-US"/>
-        </w:rPr>
-        <w:t xml:space="preserve"> located in the project repository/UAT folder. </w:t>
-      </w:r>
-    </w:p>
-    <w:p>
-      <w:pPr>
-        <w:pStyle w:val="Heading3"/>
-        <w:rPr>
-          <w:lang w:val="en-US"/>
-        </w:rPr>
-      </w:pPr>
-      <w:r>
-        <w:rPr>
-          <w:rStyle w:val="Heading3Char"/>
-        </w:rPr>
-        <w:t>Replication</w:t>
-      </w:r>
-    </w:p>
-    <w:p>
-      <w:pPr>
-        <w:rPr>
-          <w:lang w:val="en-US"/>
-        </w:rPr>
-      </w:pPr>
-      <w:r>
-        <w:rPr>
-          <w:sz w:val="22"/>
-          <w:lang w:val="en-US"/>
-        </w:rPr>
-        <w:t xml:space="preserve">Output from the test demonstrating the buggy </w:t>
-      </w:r>
-      <w:r>
-        <w:rPr>
-          <w:lang w:val="en-US"/>
-        </w:rPr>
-        <w:t>behavior</w:t>
-      </w:r>
-      <w:r>
-        <w:rPr>
-          <w:lang w:val="en-US"/>
-        </w:rPr>
-        <w:t xml:space="preserve"> i</w:t>
-      </w:r>
-      <w:r>
-        <w:rPr>
-          <w:lang w:val="en-US"/>
-        </w:rPr>
-        <w:t xml:space="preserve">s illustrated in the below figure </w:t>
-      </w:r>
-      <w:r>
-        <w:rPr>
-          <w:lang w:val="en-US"/>
-        </w:rPr>
-        <w:t>2</w:t>
-      </w:r>
-      <w:r>
-        <w:rPr>
-          <w:lang w:val="en-US"/>
-        </w:rPr>
-        <w:t xml:space="preserve"> where we can see that </w:t>
-      </w:r>
-      <w:r>
-        <w:rPr>
-          <w:lang w:val="en-US"/>
-        </w:rPr>
-        <w:t>player (Fred) cannot reach the betting limit which is 0 and games ends with $5 remaining</w:t>
-      </w:r>
-      <w:r>
-        <w:rPr>
-          <w:lang w:val="en-US"/>
-        </w:rPr>
-        <w:t>.</w:t>
-      </w:r>
-    </w:p>
-    <w:p>
-      <w:pPr>
-        <w:pStyle w:val="ListParagraph"/>
-        <w:keepNext/>
-        <w:jc w:val="center"/>
-      </w:pPr>
-      <w:r>
-        <w:rPr>
-          <w:noProof/>
-          <w:lang w:val="en-US"/>
-        </w:rPr>
         <w:drawing>
-          <wp:inline distT="0" distB="0" distL="0" distR="0" wp14:anchorId="38038E41" wp14:editId="7B7534CB">
-            <wp:extent cx="3573780" cy="2872510"/>
-            <wp:effectExtent l="0" t="0" r="7620" b="4445"/>
-            <wp:docPr id="1" name="Picture 1"/>
+          <wp:inline distT="0" distB="0" distL="0" distR="0" wp14:anchorId="428D01E7" wp14:editId="368ECEFD">
+            <wp:extent cx="5731510" cy="2453005"/>
+            <wp:effectExtent l="0" t="0" r="2540" b="4445"/>
+            <wp:docPr id="6" name="Picture 6"/>
             <wp:cNvGraphicFramePr>
               <a:graphicFrameLocks xmlns:a="http://schemas.openxmlformats.org/drawingml/2006/main" noChangeAspect="1"/>
             </wp:cNvGraphicFramePr>
@@ -871,6 +552,372 @@
                   <pic:spPr>
                     <a:xfrm>
                       <a:off x="0" y="0"/>
+                      <a:ext cx="5731510" cy="2453005"/>
+                    </a:xfrm>
+                    <a:prstGeom prst="rect">
+                      <a:avLst/>
+                    </a:prstGeom>
+                  </pic:spPr>
+                </pic:pic>
+              </a:graphicData>
+            </a:graphic>
+          </wp:inline>
+        </w:drawing>
+      </w:r>
+    </w:p>
+    <w:p>
+      <w:pPr>
+        <w:pStyle w:val="Caption"/>
+        <w:rPr>
+          <w:lang w:val="en-US"/>
+        </w:rPr>
+      </w:pPr>
+      <w:r>
+        <w:t xml:space="preserve">Figure </w:t>
+      </w:r>
+      <w:fldSimple w:instr=" SEQ Figure \* ARABIC ">
+        <w:r>
+          <w:rPr>
+            <w:noProof/>
+          </w:rPr>
+          <w:t>3</w:t>
+        </w:r>
+      </w:fldSimple>
+      <w:r>
+        <w:rPr>
+          <w:lang w:val="en-US"/>
+        </w:rPr>
+        <w:t xml:space="preserve"> - Error Tracing (a)</w:t>
+      </w:r>
+    </w:p>
+    <w:p>
+      <w:pPr>
+        <w:rPr>
+          <w:lang w:val="en-US"/>
+        </w:rPr>
+      </w:pPr>
+      <w:r>
+        <w:rPr>
+          <w:lang w:val="en-US"/>
+        </w:rPr>
+        <w:t xml:space="preserve">Figure </w:t>
+      </w:r>
+      <w:r>
+        <w:rPr>
+          <w:lang w:val="en-US"/>
+        </w:rPr>
+        <w:t xml:space="preserve">4 </w:t>
+      </w:r>
+      <w:r>
+        <w:rPr>
+          <w:lang w:val="en-US"/>
+        </w:rPr>
+        <w:t>before and a</w:t>
+      </w:r>
+      <w:r>
+        <w:rPr>
+          <w:lang w:val="en-US"/>
+        </w:rPr>
+        <w:t xml:space="preserve">fter screenshots </w:t>
+      </w:r>
+      <w:r>
+        <w:rPr>
+          <w:lang w:val="en-US"/>
+        </w:rPr>
+        <w:t>while printing important variable values.</w:t>
+      </w:r>
+    </w:p>
+    <w:p>
+      <w:pPr>
+        <w:keepNext/>
+        <w:jc w:val="center"/>
+      </w:pPr>
+      <w:r>
+        <w:rPr>
+          <w:noProof/>
+          <w:lang w:val="en-US"/>
+        </w:rPr>
+        <w:drawing>
+          <wp:inline distT="0" distB="0" distL="0" distR="0" wp14:anchorId="38EB9C72" wp14:editId="41DD82FA">
+            <wp:extent cx="2377440" cy="3046468"/>
+            <wp:effectExtent l="0" t="0" r="3810" b="1905"/>
+            <wp:docPr id="7" name="Picture 7"/>
+            <wp:cNvGraphicFramePr>
+              <a:graphicFrameLocks xmlns:a="http://schemas.openxmlformats.org/drawingml/2006/main" noChangeAspect="1"/>
+            </wp:cNvGraphicFramePr>
+            <a:graphic xmlns:a="http://schemas.openxmlformats.org/drawingml/2006/main">
+              <a:graphicData uri="http://schemas.openxmlformats.org/drawingml/2006/picture">
+                <pic:pic xmlns:pic="http://schemas.openxmlformats.org/drawingml/2006/picture">
+                  <pic:nvPicPr>
+                    <pic:cNvPr id="1" name=""/>
+                    <pic:cNvPicPr/>
+                  </pic:nvPicPr>
+                  <pic:blipFill>
+                    <a:blip r:embed="rId9"/>
+                    <a:stretch>
+                      <a:fillRect/>
+                    </a:stretch>
+                  </pic:blipFill>
+                  <pic:spPr>
+                    <a:xfrm>
+                      <a:off x="0" y="0"/>
+                      <a:ext cx="2382018" cy="3052334"/>
+                    </a:xfrm>
+                    <a:prstGeom prst="rect">
+                      <a:avLst/>
+                    </a:prstGeom>
+                  </pic:spPr>
+                </pic:pic>
+              </a:graphicData>
+            </a:graphic>
+          </wp:inline>
+        </w:drawing>
+      </w:r>
+    </w:p>
+    <w:p>
+      <w:pPr>
+        <w:pStyle w:val="Caption"/>
+        <w:jc w:val="center"/>
+        <w:rPr>
+          <w:lang w:val="en-US"/>
+        </w:rPr>
+      </w:pPr>
+      <w:r>
+        <w:t xml:space="preserve">Figure </w:t>
+      </w:r>
+      <w:fldSimple w:instr=" SEQ Figure \* ARABIC ">
+        <w:r>
+          <w:rPr>
+            <w:noProof/>
+          </w:rPr>
+          <w:t>4</w:t>
+        </w:r>
+      </w:fldSimple>
+      <w:r>
+        <w:rPr>
+          <w:lang w:val="en-US"/>
+        </w:rPr>
+        <w:t xml:space="preserve"> - Error Tracing (b)</w:t>
+      </w:r>
+    </w:p>
+    <w:p>
+      <w:pPr>
+        <w:rPr>
+          <w:lang w:val="en-US"/>
+        </w:rPr>
+      </w:pPr>
+      <w:r>
+        <w:rPr>
+          <w:lang w:val="en-US"/>
+        </w:rPr>
+        <w:t>We can see in figure 4 that in turn 2 and 3, player won but balance didn’t increase as expected because 5 (bet) is being deduced in all cases.</w:t>
+      </w:r>
+      <w:bookmarkStart w:id="0" w:name="_GoBack"/>
+      <w:bookmarkEnd w:id="0"/>
+    </w:p>
+    <w:p>
+      <w:pPr>
+        <w:pStyle w:val="Heading3"/>
+        <w:rPr>
+          <w:lang w:val="en-US"/>
+        </w:rPr>
+      </w:pPr>
+      <w:r>
+        <w:rPr>
+          <w:lang w:val="en-US"/>
+        </w:rPr>
+        <w:t>Resolution</w:t>
+      </w:r>
+    </w:p>
+    <w:p>
+      <w:pPr>
+        <w:rPr>
+          <w:lang w:val="en-US"/>
+        </w:rPr>
+      </w:pPr>
+      <w:r>
+        <w:rPr>
+          <w:lang w:val="en-US"/>
+        </w:rPr>
+        <w:t>Output of correct operation after resolution</w:t>
+      </w:r>
+    </w:p>
+    <w:p>
+      <w:pPr>
+        <w:rPr>
+          <w:lang w:val="en-US"/>
+        </w:rPr>
+      </w:pPr>
+    </w:p>
+    <w:p>
+      <w:pPr>
+        <w:pStyle w:val="Heading2"/>
+        <w:rPr>
+          <w:lang w:val="en-US"/>
+        </w:rPr>
+      </w:pPr>
+      <w:r>
+        <w:rPr>
+          <w:lang w:val="en-US"/>
+        </w:rPr>
+        <w:lastRenderedPageBreak/>
+        <w:t>Bug 2</w:t>
+      </w:r>
+    </w:p>
+    <w:p>
+      <w:pPr>
+        <w:rPr>
+          <w:lang w:val="en-US"/>
+        </w:rPr>
+      </w:pPr>
+      <w:r>
+        <w:rPr>
+          <w:lang w:val="en-US"/>
+        </w:rPr>
+        <w:t xml:space="preserve">Compiled the source code and executed the </w:t>
+      </w:r>
+      <w:r>
+        <w:rPr>
+          <w:lang w:val="en-US"/>
+        </w:rPr>
+        <w:t>second</w:t>
+      </w:r>
+      <w:r>
+        <w:rPr>
+          <w:lang w:val="en-US"/>
+        </w:rPr>
+        <w:t xml:space="preserve"> test case</w:t>
+      </w:r>
+      <w:r>
+        <w:rPr>
+          <w:lang w:val="en-US"/>
+        </w:rPr>
+        <w:t xml:space="preserve"> to reproduce bug 2</w:t>
+      </w:r>
+      <w:r>
+        <w:rPr>
+          <w:lang w:val="en-US"/>
+        </w:rPr>
+        <w:t xml:space="preserve"> which is </w:t>
+      </w:r>
+      <w:r>
+        <w:rPr>
+          <w:lang w:val="en-US"/>
+        </w:rPr>
+        <w:t>also documented in the UAT document</w:t>
+      </w:r>
+      <w:r>
+        <w:rPr>
+          <w:lang w:val="en-US"/>
+        </w:rPr>
+        <w:t xml:space="preserve"> located in the project repository/UAT folder. </w:t>
+      </w:r>
+    </w:p>
+    <w:p>
+      <w:pPr>
+        <w:pStyle w:val="Heading3"/>
+        <w:rPr>
+          <w:lang w:val="en-US"/>
+        </w:rPr>
+      </w:pPr>
+      <w:r>
+        <w:rPr>
+          <w:rStyle w:val="Heading3Char"/>
+        </w:rPr>
+        <w:t>Replication</w:t>
+      </w:r>
+    </w:p>
+    <w:p>
+      <w:pPr>
+        <w:rPr>
+          <w:lang w:val="en-US"/>
+        </w:rPr>
+      </w:pPr>
+      <w:r>
+        <w:rPr>
+          <w:sz w:val="22"/>
+          <w:lang w:val="en-US"/>
+        </w:rPr>
+        <w:t xml:space="preserve">Output from the test demonstrating the buggy </w:t>
+      </w:r>
+      <w:r>
+        <w:rPr>
+          <w:lang w:val="en-US"/>
+        </w:rPr>
+        <w:t>behavior</w:t>
+      </w:r>
+      <w:r>
+        <w:rPr>
+          <w:lang w:val="en-US"/>
+        </w:rPr>
+        <w:t xml:space="preserve"> i</w:t>
+      </w:r>
+      <w:r>
+        <w:rPr>
+          <w:lang w:val="en-US"/>
+        </w:rPr>
+        <w:t xml:space="preserve">s illustrated in the below figure </w:t>
+      </w:r>
+      <w:r>
+        <w:rPr>
+          <w:lang w:val="en-US"/>
+        </w:rPr>
+        <w:t>2</w:t>
+      </w:r>
+      <w:r>
+        <w:rPr>
+          <w:lang w:val="en-US"/>
+        </w:rPr>
+        <w:t xml:space="preserve"> where we can see that </w:t>
+      </w:r>
+      <w:r>
+        <w:rPr>
+          <w:lang w:val="en-US"/>
+        </w:rPr>
+        <w:t>player (Fred) cannot reach the betting limit which is 0 and games ends with $5 remaining</w:t>
+      </w:r>
+      <w:r>
+        <w:rPr>
+          <w:lang w:val="en-US"/>
+        </w:rPr>
+        <w:t>.</w:t>
+      </w:r>
+    </w:p>
+    <w:p>
+      <w:pPr>
+        <w:pStyle w:val="ListParagraph"/>
+        <w:keepNext/>
+        <w:jc w:val="center"/>
+      </w:pPr>
+      <w:r>
+        <w:rPr>
+          <w:noProof/>
+          <w:lang w:val="en-US"/>
+        </w:rPr>
+        <w:drawing>
+          <wp:inline distT="0" distB="0" distL="0" distR="0" wp14:anchorId="38038E41" wp14:editId="7B7534CB">
+            <wp:extent cx="3573780" cy="2872510"/>
+            <wp:effectExtent l="0" t="0" r="7620" b="4445"/>
+            <wp:docPr id="1" name="Picture 1"/>
+            <wp:cNvGraphicFramePr>
+              <a:graphicFrameLocks xmlns:a="http://schemas.openxmlformats.org/drawingml/2006/main" noChangeAspect="1"/>
+            </wp:cNvGraphicFramePr>
+            <a:graphic xmlns:a="http://schemas.openxmlformats.org/drawingml/2006/main">
+              <a:graphicData uri="http://schemas.openxmlformats.org/drawingml/2006/picture">
+                <pic:pic xmlns:pic="http://schemas.openxmlformats.org/drawingml/2006/picture">
+                  <pic:nvPicPr>
+                    <pic:cNvPr id="1" name=""/>
+                    <pic:cNvPicPr/>
+                  </pic:nvPicPr>
+                  <pic:blipFill>
+                    <a:blip r:embed="rId10"/>
+                    <a:stretch>
+                      <a:fillRect/>
+                    </a:stretch>
+                  </pic:blipFill>
+                  <pic:spPr>
+                    <a:xfrm>
+                      <a:off x="0" y="0"/>
                       <a:ext cx="3581831" cy="2878981"/>
                     </a:xfrm>
                     <a:prstGeom prst="rect">
@@ -908,7 +955,7 @@
         <w:rPr>
           <w:noProof/>
         </w:rPr>
-        <w:t>3</w:t>
+        <w:t>5</w:t>
       </w:r>
       <w:r>
         <w:rPr>
@@ -1164,7 +1211,7 @@
                     <pic:cNvPicPr/>
                   </pic:nvPicPr>
                   <pic:blipFill rotWithShape="1">
-                    <a:blip r:embed="rId9"/>
+                    <a:blip r:embed="rId11"/>
                     <a:srcRect r="3718"/>
                     <a:stretch/>
                   </pic:blipFill>
@@ -1208,7 +1255,7 @@
           <w:rPr>
             <w:noProof/>
           </w:rPr>
-          <w:t>4</w:t>
+          <w:t>6</w:t>
         </w:r>
       </w:fldSimple>
       <w:r>
@@ -1244,7 +1291,7 @@
                     <pic:cNvPicPr/>
                   </pic:nvPicPr>
                   <pic:blipFill rotWithShape="1">
-                    <a:blip r:embed="rId8"/>
+                    <a:blip r:embed="rId10"/>
                     <a:srcRect r="11709"/>
                     <a:stretch/>
                   </pic:blipFill>
@@ -1288,7 +1335,7 @@
           <w:rPr>
             <w:noProof/>
           </w:rPr>
-          <w:t>5</w:t>
+          <w:t>7</w:t>
         </w:r>
       </w:fldSimple>
       <w:r>

</xml_diff>

<commit_message>
Developed resolution of Bug 1, updated the report with relevant documentation
</commit_message>
<xml_diff>
--- a/Assignment04 - Debugging (Report).docx
+++ b/Assignment04 - Debugging (Report).docx
@@ -258,27 +258,14 @@
       <w:r>
         <w:t xml:space="preserve">Figure </w:t>
       </w:r>
-      <w:r>
-        <w:fldChar w:fldCharType="begin"/>
-      </w:r>
-      <w:r>
-        <w:instrText xml:space="preserve"> SEQ Figure \* ARABIC </w:instrText>
-      </w:r>
-      <w:r>
-        <w:fldChar w:fldCharType="separate"/>
-      </w:r>
-      <w:r>
-        <w:rPr>
-          <w:noProof/>
-        </w:rPr>
-        <w:t>1</w:t>
-      </w:r>
-      <w:r>
-        <w:rPr>
-          <w:noProof/>
-        </w:rPr>
-        <w:fldChar w:fldCharType="end"/>
-      </w:r>
+      <w:fldSimple w:instr=" SEQ Figure \* ARABIC ">
+        <w:r>
+          <w:rPr>
+            <w:noProof/>
+          </w:rPr>
+          <w:t>1</w:t>
+        </w:r>
+      </w:fldSimple>
       <w:r>
         <w:rPr>
           <w:lang w:val="en-US"/>
@@ -310,7 +297,21 @@
         <w:rPr>
           <w:lang w:val="en-US"/>
         </w:rPr>
-        <w:t xml:space="preserve">Developed a test class called “testGame” and first test method testBug1() to test the bug 1 where game is not paying at correct level. </w:t>
+        <w:t>Developed a test class called “</w:t>
+      </w:r>
+      <w:proofErr w:type="spellStart"/>
+      <w:r>
+        <w:rPr>
+          <w:lang w:val="en-US"/>
+        </w:rPr>
+        <w:t>testGame</w:t>
+      </w:r>
+      <w:proofErr w:type="spellEnd"/>
+      <w:r>
+        <w:rPr>
+          <w:lang w:val="en-US"/>
+        </w:rPr>
+        <w:t xml:space="preserve">” and first test method testBug1() to test the bug 1 where game is not paying at correct level. </w:t>
       </w:r>
     </w:p>
     <w:p>
@@ -336,50 +337,184 @@
         </w:rPr>
         <w:t xml:space="preserve"> </w:t>
       </w:r>
+      <w:proofErr w:type="spellStart"/>
       <w:r>
         <w:rPr>
           <w:i/>
           <w:iCs/>
           <w:lang w:val="en-US"/>
         </w:rPr>
-        <w:t>javac -cp junit-4.12.jar;* testGame.java</w:t>
-      </w:r>
-    </w:p>
-    <w:p>
-      <w:pPr>
-        <w:rPr>
-          <w:lang w:val="en-US"/>
-        </w:rPr>
-      </w:pPr>
-      <w:r>
-        <w:rPr>
-          <w:lang w:val="en-US"/>
-        </w:rPr>
-        <w:t xml:space="preserve">Compiled the testGame class and executed the first test case using Junit </w:t>
-      </w:r>
-      <w:r>
-        <w:rPr>
-          <w:lang w:val="en-US"/>
-        </w:rPr>
-        <w:t>runner classes at the command line using below command,</w:t>
-      </w:r>
-    </w:p>
-    <w:p>
-      <w:pPr>
+        <w:t>javac</w:t>
+      </w:r>
+      <w:proofErr w:type="spellEnd"/>
+      <w:r>
         <w:rPr>
           <w:i/>
           <w:iCs/>
           <w:lang w:val="en-US"/>
         </w:rPr>
-      </w:pPr>
+        <w:t xml:space="preserve"> -</w:t>
+      </w:r>
+      <w:proofErr w:type="spellStart"/>
       <w:r>
         <w:rPr>
           <w:i/>
           <w:iCs/>
           <w:lang w:val="en-US"/>
         </w:rPr>
-        <w:t>#java -cp *;. org.junit.runner.JUnitCore testGame</w:t>
-      </w:r>
+        <w:t>cp</w:t>
+      </w:r>
+      <w:proofErr w:type="spellEnd"/>
+      <w:r>
+        <w:rPr>
+          <w:i/>
+          <w:iCs/>
+          <w:lang w:val="en-US"/>
+        </w:rPr>
+        <w:t xml:space="preserve"> </w:t>
+      </w:r>
+      <w:proofErr w:type="gramStart"/>
+      <w:r>
+        <w:rPr>
+          <w:i/>
+          <w:iCs/>
+          <w:lang w:val="en-US"/>
+        </w:rPr>
+        <w:t>junit-4.12.jar;*</w:t>
+      </w:r>
+      <w:proofErr w:type="gramEnd"/>
+      <w:r>
+        <w:rPr>
+          <w:i/>
+          <w:iCs/>
+          <w:lang w:val="en-US"/>
+        </w:rPr>
+        <w:t xml:space="preserve"> testGame.java</w:t>
+      </w:r>
+    </w:p>
+    <w:p>
+      <w:pPr>
+        <w:rPr>
+          <w:lang w:val="en-US"/>
+        </w:rPr>
+      </w:pPr>
+      <w:r>
+        <w:rPr>
+          <w:lang w:val="en-US"/>
+        </w:rPr>
+        <w:t xml:space="preserve">Compiled the </w:t>
+      </w:r>
+      <w:proofErr w:type="spellStart"/>
+      <w:r>
+        <w:rPr>
+          <w:lang w:val="en-US"/>
+        </w:rPr>
+        <w:t>testGame</w:t>
+      </w:r>
+      <w:proofErr w:type="spellEnd"/>
+      <w:r>
+        <w:rPr>
+          <w:lang w:val="en-US"/>
+        </w:rPr>
+        <w:t xml:space="preserve"> class and executed the first test case using Junit </w:t>
+      </w:r>
+      <w:r>
+        <w:rPr>
+          <w:lang w:val="en-US"/>
+        </w:rPr>
+        <w:t>runner classes at the command line using below command,</w:t>
+      </w:r>
+    </w:p>
+    <w:p>
+      <w:pPr>
+        <w:rPr>
+          <w:i/>
+          <w:iCs/>
+          <w:lang w:val="en-US"/>
+        </w:rPr>
+      </w:pPr>
+      <w:r>
+        <w:rPr>
+          <w:i/>
+          <w:iCs/>
+          <w:lang w:val="en-US"/>
+        </w:rPr>
+        <w:t>#java -</w:t>
+      </w:r>
+      <w:proofErr w:type="spellStart"/>
+      <w:r>
+        <w:rPr>
+          <w:i/>
+          <w:iCs/>
+          <w:lang w:val="en-US"/>
+        </w:rPr>
+        <w:t>cp</w:t>
+      </w:r>
+      <w:proofErr w:type="spellEnd"/>
+      <w:r>
+        <w:rPr>
+          <w:i/>
+          <w:iCs/>
+          <w:lang w:val="en-US"/>
+        </w:rPr>
+        <w:t xml:space="preserve"> </w:t>
+      </w:r>
+      <w:proofErr w:type="gramStart"/>
+      <w:r>
+        <w:rPr>
+          <w:i/>
+          <w:iCs/>
+          <w:lang w:val="en-US"/>
+        </w:rPr>
+        <w:t>*;.</w:t>
+      </w:r>
+      <w:proofErr w:type="gramEnd"/>
+      <w:r>
+        <w:rPr>
+          <w:i/>
+          <w:iCs/>
+          <w:lang w:val="en-US"/>
+        </w:rPr>
+        <w:t xml:space="preserve"> </w:t>
+      </w:r>
+      <w:proofErr w:type="spellStart"/>
+      <w:proofErr w:type="gramStart"/>
+      <w:r>
+        <w:rPr>
+          <w:i/>
+          <w:iCs/>
+          <w:lang w:val="en-US"/>
+        </w:rPr>
+        <w:t>org.junit</w:t>
+      </w:r>
+      <w:proofErr w:type="gramEnd"/>
+      <w:r>
+        <w:rPr>
+          <w:i/>
+          <w:iCs/>
+          <w:lang w:val="en-US"/>
+        </w:rPr>
+        <w:t>.runner.JUnitCore</w:t>
+      </w:r>
+      <w:proofErr w:type="spellEnd"/>
+      <w:r>
+        <w:rPr>
+          <w:i/>
+          <w:iCs/>
+          <w:lang w:val="en-US"/>
+        </w:rPr>
+        <w:t xml:space="preserve"> </w:t>
+      </w:r>
+      <w:proofErr w:type="spellStart"/>
+      <w:r>
+        <w:rPr>
+          <w:i/>
+          <w:iCs/>
+          <w:lang w:val="en-US"/>
+        </w:rPr>
+        <w:t>testGame</w:t>
+      </w:r>
+      <w:proofErr w:type="spellEnd"/>
     </w:p>
     <w:p>
       <w:pPr>
@@ -457,14 +592,27 @@
       <w:r>
         <w:t xml:space="preserve">Figure </w:t>
       </w:r>
-      <w:fldSimple w:instr=" SEQ Figure \* ARABIC ">
-        <w:r>
-          <w:rPr>
-            <w:noProof/>
-          </w:rPr>
-          <w:t>2</w:t>
-        </w:r>
-      </w:fldSimple>
+      <w:r>
+        <w:fldChar w:fldCharType="begin"/>
+      </w:r>
+      <w:r>
+        <w:instrText xml:space="preserve"> SEQ Figure \* ARABIC </w:instrText>
+      </w:r>
+      <w:r>
+        <w:fldChar w:fldCharType="separate"/>
+      </w:r>
+      <w:r>
+        <w:rPr>
+          <w:noProof/>
+        </w:rPr>
+        <w:t>2</w:t>
+      </w:r>
+      <w:r>
+        <w:rPr>
+          <w:noProof/>
+        </w:rPr>
+        <w:fldChar w:fldCharType="end"/>
+      </w:r>
       <w:r>
         <w:rPr>
           <w:lang w:val="en-US"/>
@@ -496,26 +644,106 @@
         <w:rPr>
           <w:lang w:val="en-US"/>
         </w:rPr>
-        <w:t xml:space="preserve">For bug 1, we will traceback the origin of the problem and for this we have identified that problem is with playRound() function of Player class. </w:t>
-      </w:r>
-      <w:r>
-        <w:rPr>
-          <w:lang w:val="en-US"/>
-        </w:rPr>
-        <w:t xml:space="preserve">It is clear from the code snippet that takeBet() was called in normal flow so balance was being deducted by the bet(5) in all cases. </w:t>
-      </w:r>
-    </w:p>
-    <w:p>
-      <w:pPr>
-        <w:rPr>
-          <w:lang w:val="en-US"/>
-        </w:rPr>
-      </w:pPr>
-      <w:r>
-        <w:rPr>
-          <w:lang w:val="en-US"/>
-        </w:rPr>
-        <w:t>Figure 3 shows the area where playRound() function code has gone wrong.</w:t>
+        <w:t xml:space="preserve">For bug 1, we will </w:t>
+      </w:r>
+      <w:proofErr w:type="spellStart"/>
+      <w:r>
+        <w:rPr>
+          <w:lang w:val="en-US"/>
+        </w:rPr>
+        <w:t>traceback</w:t>
+      </w:r>
+      <w:proofErr w:type="spellEnd"/>
+      <w:r>
+        <w:rPr>
+          <w:lang w:val="en-US"/>
+        </w:rPr>
+        <w:t xml:space="preserve"> the origin of the problem and for this we have identified that problem is with </w:t>
+      </w:r>
+      <w:proofErr w:type="spellStart"/>
+      <w:proofErr w:type="gramStart"/>
+      <w:r>
+        <w:rPr>
+          <w:lang w:val="en-US"/>
+        </w:rPr>
+        <w:t>playRound</w:t>
+      </w:r>
+      <w:proofErr w:type="spellEnd"/>
+      <w:r>
+        <w:rPr>
+          <w:lang w:val="en-US"/>
+        </w:rPr>
+        <w:t>(</w:t>
+      </w:r>
+      <w:proofErr w:type="gramEnd"/>
+      <w:r>
+        <w:rPr>
+          <w:lang w:val="en-US"/>
+        </w:rPr>
+        <w:t xml:space="preserve">) function of Player class. </w:t>
+      </w:r>
+      <w:r>
+        <w:rPr>
+          <w:lang w:val="en-US"/>
+        </w:rPr>
+        <w:t xml:space="preserve">It is clear from the code snippet that </w:t>
+      </w:r>
+      <w:proofErr w:type="spellStart"/>
+      <w:proofErr w:type="gramStart"/>
+      <w:r>
+        <w:rPr>
+          <w:lang w:val="en-US"/>
+        </w:rPr>
+        <w:t>takeBet</w:t>
+      </w:r>
+      <w:proofErr w:type="spellEnd"/>
+      <w:r>
+        <w:rPr>
+          <w:lang w:val="en-US"/>
+        </w:rPr>
+        <w:t>(</w:t>
+      </w:r>
+      <w:proofErr w:type="gramEnd"/>
+      <w:r>
+        <w:rPr>
+          <w:lang w:val="en-US"/>
+        </w:rPr>
+        <w:t xml:space="preserve">) was called in normal flow so balance was being deducted by the bet(5) in all cases. </w:t>
+      </w:r>
+    </w:p>
+    <w:p>
+      <w:pPr>
+        <w:rPr>
+          <w:lang w:val="en-US"/>
+        </w:rPr>
+      </w:pPr>
+      <w:r>
+        <w:rPr>
+          <w:lang w:val="en-US"/>
+        </w:rPr>
+        <w:t xml:space="preserve">Figure 3 shows the area where </w:t>
+      </w:r>
+      <w:proofErr w:type="spellStart"/>
+      <w:proofErr w:type="gramStart"/>
+      <w:r>
+        <w:rPr>
+          <w:lang w:val="en-US"/>
+        </w:rPr>
+        <w:t>playRound</w:t>
+      </w:r>
+      <w:proofErr w:type="spellEnd"/>
+      <w:r>
+        <w:rPr>
+          <w:lang w:val="en-US"/>
+        </w:rPr>
+        <w:t>(</w:t>
+      </w:r>
+      <w:proofErr w:type="gramEnd"/>
+      <w:r>
+        <w:rPr>
+          <w:lang w:val="en-US"/>
+        </w:rPr>
+        <w:t>) function code has gone wrong.</w:t>
       </w:r>
     </w:p>
     <w:p>
@@ -575,14 +803,27 @@
       <w:r>
         <w:t xml:space="preserve">Figure </w:t>
       </w:r>
-      <w:fldSimple w:instr=" SEQ Figure \* ARABIC ">
-        <w:r>
-          <w:rPr>
-            <w:noProof/>
-          </w:rPr>
-          <w:t>3</w:t>
-        </w:r>
-      </w:fldSimple>
+      <w:r>
+        <w:fldChar w:fldCharType="begin"/>
+      </w:r>
+      <w:r>
+        <w:instrText xml:space="preserve"> SEQ Figure \* ARABIC </w:instrText>
+      </w:r>
+      <w:r>
+        <w:fldChar w:fldCharType="separate"/>
+      </w:r>
+      <w:r>
+        <w:rPr>
+          <w:noProof/>
+        </w:rPr>
+        <w:t>3</w:t>
+      </w:r>
+      <w:r>
+        <w:rPr>
+          <w:noProof/>
+        </w:rPr>
+        <w:fldChar w:fldCharType="end"/>
+      </w:r>
       <w:r>
         <w:rPr>
           <w:lang w:val="en-US"/>
@@ -685,14 +926,27 @@
       <w:r>
         <w:t xml:space="preserve">Figure </w:t>
       </w:r>
-      <w:fldSimple w:instr=" SEQ Figure \* ARABIC ">
-        <w:r>
-          <w:rPr>
-            <w:noProof/>
-          </w:rPr>
-          <w:t>4</w:t>
-        </w:r>
-      </w:fldSimple>
+      <w:r>
+        <w:fldChar w:fldCharType="begin"/>
+      </w:r>
+      <w:r>
+        <w:instrText xml:space="preserve"> SEQ Figure \* ARABIC </w:instrText>
+      </w:r>
+      <w:r>
+        <w:fldChar w:fldCharType="separate"/>
+      </w:r>
+      <w:r>
+        <w:rPr>
+          <w:noProof/>
+        </w:rPr>
+        <w:t>4</w:t>
+      </w:r>
+      <w:r>
+        <w:rPr>
+          <w:noProof/>
+        </w:rPr>
+        <w:fldChar w:fldCharType="end"/>
+      </w:r>
       <w:r>
         <w:rPr>
           <w:lang w:val="en-US"/>
@@ -712,8 +966,6 @@
         </w:rPr>
         <w:t>We can see in figure 4 that in turn 2 and 3, player won but balance didn’t increase as expected because 5 (bet) is being deduced in all cases.</w:t>
       </w:r>
-      <w:bookmarkStart w:id="0" w:name="_GoBack"/>
-      <w:bookmarkEnd w:id="0"/>
     </w:p>
     <w:p>
       <w:pPr>
@@ -739,153 +991,45 @@
         <w:rPr>
           <w:lang w:val="en-US"/>
         </w:rPr>
-        <w:t>Output of correct operation after resolution</w:t>
-      </w:r>
-    </w:p>
-    <w:p>
-      <w:pPr>
-        <w:rPr>
-          <w:lang w:val="en-US"/>
-        </w:rPr>
-      </w:pPr>
-    </w:p>
-    <w:p>
-      <w:pPr>
-        <w:pStyle w:val="Heading2"/>
-        <w:rPr>
-          <w:lang w:val="en-US"/>
-        </w:rPr>
-      </w:pPr>
-      <w:r>
-        <w:rPr>
-          <w:lang w:val="en-US"/>
-        </w:rPr>
-        <w:lastRenderedPageBreak/>
-        <w:t>Bug 2</w:t>
-      </w:r>
-    </w:p>
-    <w:p>
-      <w:pPr>
-        <w:rPr>
-          <w:lang w:val="en-US"/>
-        </w:rPr>
-      </w:pPr>
-      <w:r>
-        <w:rPr>
-          <w:lang w:val="en-US"/>
-        </w:rPr>
-        <w:t xml:space="preserve">Compiled the source code and executed the </w:t>
-      </w:r>
-      <w:r>
-        <w:rPr>
-          <w:lang w:val="en-US"/>
-        </w:rPr>
-        <w:t>second</w:t>
-      </w:r>
-      <w:r>
-        <w:rPr>
-          <w:lang w:val="en-US"/>
-        </w:rPr>
-        <w:t xml:space="preserve"> test case</w:t>
-      </w:r>
-      <w:r>
-        <w:rPr>
-          <w:lang w:val="en-US"/>
-        </w:rPr>
-        <w:t xml:space="preserve"> to reproduce bug 2</w:t>
-      </w:r>
-      <w:r>
-        <w:rPr>
-          <w:lang w:val="en-US"/>
-        </w:rPr>
-        <w:t xml:space="preserve"> which is </w:t>
-      </w:r>
-      <w:r>
-        <w:rPr>
-          <w:lang w:val="en-US"/>
-        </w:rPr>
-        <w:t>also documented in the UAT document</w:t>
-      </w:r>
-      <w:r>
-        <w:rPr>
-          <w:lang w:val="en-US"/>
-        </w:rPr>
-        <w:t xml:space="preserve"> located in the project repository/UAT folder. </w:t>
-      </w:r>
-    </w:p>
-    <w:p>
-      <w:pPr>
-        <w:pStyle w:val="Heading3"/>
-        <w:rPr>
-          <w:lang w:val="en-US"/>
-        </w:rPr>
-      </w:pPr>
-      <w:r>
-        <w:rPr>
-          <w:rStyle w:val="Heading3Char"/>
-        </w:rPr>
-        <w:t>Replication</w:t>
-      </w:r>
-    </w:p>
-    <w:p>
-      <w:pPr>
-        <w:rPr>
-          <w:lang w:val="en-US"/>
-        </w:rPr>
-      </w:pPr>
-      <w:r>
-        <w:rPr>
-          <w:sz w:val="22"/>
-          <w:lang w:val="en-US"/>
-        </w:rPr>
-        <w:t xml:space="preserve">Output from the test demonstrating the buggy </w:t>
-      </w:r>
-      <w:r>
-        <w:rPr>
-          <w:lang w:val="en-US"/>
-        </w:rPr>
-        <w:t>behavior</w:t>
-      </w:r>
-      <w:r>
-        <w:rPr>
-          <w:lang w:val="en-US"/>
-        </w:rPr>
-        <w:t xml:space="preserve"> i</w:t>
-      </w:r>
-      <w:r>
-        <w:rPr>
-          <w:lang w:val="en-US"/>
-        </w:rPr>
-        <w:t xml:space="preserve">s illustrated in the below figure </w:t>
-      </w:r>
-      <w:r>
-        <w:rPr>
-          <w:lang w:val="en-US"/>
-        </w:rPr>
-        <w:t>2</w:t>
-      </w:r>
-      <w:r>
-        <w:rPr>
-          <w:lang w:val="en-US"/>
-        </w:rPr>
-        <w:t xml:space="preserve"> where we can see that </w:t>
-      </w:r>
-      <w:r>
-        <w:rPr>
-          <w:lang w:val="en-US"/>
-        </w:rPr>
-        <w:t>player (Fred) cannot reach the betting limit which is 0 and games ends with $5 remaining</w:t>
-      </w:r>
-      <w:r>
-        <w:rPr>
-          <w:lang w:val="en-US"/>
-        </w:rPr>
-        <w:t>.</w:t>
-      </w:r>
-    </w:p>
-    <w:p>
-      <w:pPr>
-        <w:pStyle w:val="ListParagraph"/>
+        <w:t xml:space="preserve">To fix this bug we just need to put </w:t>
+      </w:r>
+      <w:proofErr w:type="spellStart"/>
+      <w:proofErr w:type="gramStart"/>
+      <w:r>
+        <w:rPr>
+          <w:i/>
+          <w:iCs/>
+          <w:lang w:val="en-US"/>
+        </w:rPr>
+        <w:t>player.takeBet</w:t>
+      </w:r>
+      <w:proofErr w:type="spellEnd"/>
+      <w:proofErr w:type="gramEnd"/>
+      <w:r>
+        <w:rPr>
+          <w:i/>
+          <w:iCs/>
+          <w:lang w:val="en-US"/>
+        </w:rPr>
+        <w:t>(bet);</w:t>
+      </w:r>
+      <w:r>
+        <w:rPr>
+          <w:i/>
+          <w:iCs/>
+          <w:lang w:val="en-US"/>
+        </w:rPr>
+        <w:t xml:space="preserve"> </w:t>
+      </w:r>
+      <w:r>
+        <w:rPr>
+          <w:lang w:val="en-US"/>
+        </w:rPr>
+        <w:t>statement to if-else block as shown in figure 5.</w:t>
+      </w:r>
+    </w:p>
+    <w:p>
+      <w:pPr>
         <w:keepNext/>
         <w:jc w:val="center"/>
       </w:pPr>
@@ -894,11 +1038,12 @@
           <w:noProof/>
           <w:lang w:val="en-US"/>
         </w:rPr>
+        <w:lastRenderedPageBreak/>
         <w:drawing>
-          <wp:inline distT="0" distB="0" distL="0" distR="0" wp14:anchorId="38038E41" wp14:editId="7B7534CB">
-            <wp:extent cx="3573780" cy="2872510"/>
-            <wp:effectExtent l="0" t="0" r="7620" b="4445"/>
-            <wp:docPr id="1" name="Picture 1"/>
+          <wp:inline distT="0" distB="0" distL="0" distR="0" wp14:anchorId="2E7EE17F" wp14:editId="549D98FB">
+            <wp:extent cx="5731510" cy="2673350"/>
+            <wp:effectExtent l="0" t="0" r="2540" b="0"/>
+            <wp:docPr id="8" name="Picture 8"/>
             <wp:cNvGraphicFramePr>
               <a:graphicFrameLocks xmlns:a="http://schemas.openxmlformats.org/drawingml/2006/main" noChangeAspect="1"/>
             </wp:cNvGraphicFramePr>
@@ -918,6 +1063,321 @@
                   <pic:spPr>
                     <a:xfrm>
                       <a:off x="0" y="0"/>
+                      <a:ext cx="5731510" cy="2673350"/>
+                    </a:xfrm>
+                    <a:prstGeom prst="rect">
+                      <a:avLst/>
+                    </a:prstGeom>
+                  </pic:spPr>
+                </pic:pic>
+              </a:graphicData>
+            </a:graphic>
+          </wp:inline>
+        </w:drawing>
+      </w:r>
+    </w:p>
+    <w:p>
+      <w:pPr>
+        <w:pStyle w:val="Caption"/>
+        <w:jc w:val="center"/>
+        <w:rPr>
+          <w:lang w:val="en-US"/>
+        </w:rPr>
+      </w:pPr>
+      <w:r>
+        <w:t xml:space="preserve">Figure </w:t>
+      </w:r>
+      <w:fldSimple w:instr=" SEQ Figure \* ARABIC ">
+        <w:r>
+          <w:rPr>
+            <w:noProof/>
+          </w:rPr>
+          <w:t>5</w:t>
+        </w:r>
+      </w:fldSimple>
+      <w:r>
+        <w:rPr>
+          <w:lang w:val="en-US"/>
+        </w:rPr>
+        <w:t xml:space="preserve"> - Resolution (a)</w:t>
+      </w:r>
+    </w:p>
+    <w:p>
+      <w:pPr>
+        <w:rPr>
+          <w:lang w:val="en-US"/>
+        </w:rPr>
+      </w:pPr>
+      <w:r>
+        <w:rPr>
+          <w:lang w:val="en-US"/>
+        </w:rPr>
+        <w:t>Output of correct operation after resolution</w:t>
+      </w:r>
+      <w:r>
+        <w:rPr>
+          <w:lang w:val="en-US"/>
+        </w:rPr>
+        <w:t xml:space="preserve"> is shown in figure 6.</w:t>
+      </w:r>
+    </w:p>
+    <w:p>
+      <w:pPr>
+        <w:keepNext/>
+        <w:jc w:val="center"/>
+      </w:pPr>
+      <w:r>
+        <w:rPr>
+          <w:noProof/>
+          <w:lang w:val="en-US"/>
+        </w:rPr>
+        <w:drawing>
+          <wp:inline distT="0" distB="0" distL="0" distR="0" wp14:anchorId="6C3417E3" wp14:editId="2585575A">
+            <wp:extent cx="2249774" cy="2804160"/>
+            <wp:effectExtent l="0" t="0" r="0" b="0"/>
+            <wp:docPr id="9" name="Picture 9"/>
+            <wp:cNvGraphicFramePr>
+              <a:graphicFrameLocks xmlns:a="http://schemas.openxmlformats.org/drawingml/2006/main" noChangeAspect="1"/>
+            </wp:cNvGraphicFramePr>
+            <a:graphic xmlns:a="http://schemas.openxmlformats.org/drawingml/2006/main">
+              <a:graphicData uri="http://schemas.openxmlformats.org/drawingml/2006/picture">
+                <pic:pic xmlns:pic="http://schemas.openxmlformats.org/drawingml/2006/picture">
+                  <pic:nvPicPr>
+                    <pic:cNvPr id="1" name=""/>
+                    <pic:cNvPicPr/>
+                  </pic:nvPicPr>
+                  <pic:blipFill>
+                    <a:blip r:embed="rId11"/>
+                    <a:stretch>
+                      <a:fillRect/>
+                    </a:stretch>
+                  </pic:blipFill>
+                  <pic:spPr>
+                    <a:xfrm>
+                      <a:off x="0" y="0"/>
+                      <a:ext cx="2261168" cy="2818362"/>
+                    </a:xfrm>
+                    <a:prstGeom prst="rect">
+                      <a:avLst/>
+                    </a:prstGeom>
+                  </pic:spPr>
+                </pic:pic>
+              </a:graphicData>
+            </a:graphic>
+          </wp:inline>
+        </w:drawing>
+      </w:r>
+    </w:p>
+    <w:p>
+      <w:pPr>
+        <w:pStyle w:val="Caption"/>
+        <w:jc w:val="center"/>
+        <w:rPr>
+          <w:lang w:val="en-US"/>
+        </w:rPr>
+      </w:pPr>
+      <w:r>
+        <w:t xml:space="preserve">Figure </w:t>
+      </w:r>
+      <w:fldSimple w:instr=" SEQ Figure \* ARABIC ">
+        <w:r>
+          <w:rPr>
+            <w:noProof/>
+          </w:rPr>
+          <w:t>6</w:t>
+        </w:r>
+      </w:fldSimple>
+      <w:r>
+        <w:rPr>
+          <w:lang w:val="en-US"/>
+        </w:rPr>
+        <w:t xml:space="preserve"> - Resolution (b)</w:t>
+      </w:r>
+    </w:p>
+    <w:p>
+      <w:pPr>
+        <w:rPr>
+          <w:lang w:val="en-US"/>
+        </w:rPr>
+      </w:pPr>
+      <w:r>
+        <w:rPr>
+          <w:lang w:val="en-US"/>
+        </w:rPr>
+        <w:t xml:space="preserve">We can see in figure 6 that in turn 2, 3, and 4, player won and his balance increased according to the winnings. </w:t>
+      </w:r>
+      <w:bookmarkStart w:id="0" w:name="_GoBack"/>
+      <w:bookmarkEnd w:id="0"/>
+    </w:p>
+    <w:p>
+      <w:pPr>
+        <w:pStyle w:val="Heading2"/>
+        <w:rPr>
+          <w:lang w:val="en-US"/>
+        </w:rPr>
+      </w:pPr>
+      <w:r>
+        <w:rPr>
+          <w:lang w:val="en-US"/>
+        </w:rPr>
+        <w:t>Bug 2</w:t>
+      </w:r>
+    </w:p>
+    <w:p>
+      <w:pPr>
+        <w:rPr>
+          <w:lang w:val="en-US"/>
+        </w:rPr>
+      </w:pPr>
+      <w:r>
+        <w:rPr>
+          <w:lang w:val="en-US"/>
+        </w:rPr>
+        <w:t xml:space="preserve">Compiled the source code and executed the </w:t>
+      </w:r>
+      <w:r>
+        <w:rPr>
+          <w:lang w:val="en-US"/>
+        </w:rPr>
+        <w:t>second</w:t>
+      </w:r>
+      <w:r>
+        <w:rPr>
+          <w:lang w:val="en-US"/>
+        </w:rPr>
+        <w:t xml:space="preserve"> test case</w:t>
+      </w:r>
+      <w:r>
+        <w:rPr>
+          <w:lang w:val="en-US"/>
+        </w:rPr>
+        <w:t xml:space="preserve"> to reproduce bug 2</w:t>
+      </w:r>
+      <w:r>
+        <w:rPr>
+          <w:lang w:val="en-US"/>
+        </w:rPr>
+        <w:t xml:space="preserve"> which is </w:t>
+      </w:r>
+      <w:r>
+        <w:rPr>
+          <w:lang w:val="en-US"/>
+        </w:rPr>
+        <w:t>also documented in the UAT document</w:t>
+      </w:r>
+      <w:r>
+        <w:rPr>
+          <w:lang w:val="en-US"/>
+        </w:rPr>
+        <w:t xml:space="preserve"> located in the project repository/UAT folder. </w:t>
+      </w:r>
+    </w:p>
+    <w:p>
+      <w:pPr>
+        <w:pStyle w:val="Heading3"/>
+        <w:rPr>
+          <w:lang w:val="en-US"/>
+        </w:rPr>
+      </w:pPr>
+      <w:r>
+        <w:rPr>
+          <w:rStyle w:val="Heading3Char"/>
+        </w:rPr>
+        <w:lastRenderedPageBreak/>
+        <w:t>Replication</w:t>
+      </w:r>
+    </w:p>
+    <w:p>
+      <w:pPr>
+        <w:rPr>
+          <w:lang w:val="en-US"/>
+        </w:rPr>
+      </w:pPr>
+      <w:r>
+        <w:rPr>
+          <w:sz w:val="22"/>
+          <w:lang w:val="en-US"/>
+        </w:rPr>
+        <w:t xml:space="preserve">Output from the test demonstrating the buggy </w:t>
+      </w:r>
+      <w:r>
+        <w:rPr>
+          <w:lang w:val="en-US"/>
+        </w:rPr>
+        <w:t>behavior</w:t>
+      </w:r>
+      <w:r>
+        <w:rPr>
+          <w:lang w:val="en-US"/>
+        </w:rPr>
+        <w:t xml:space="preserve"> i</w:t>
+      </w:r>
+      <w:r>
+        <w:rPr>
+          <w:lang w:val="en-US"/>
+        </w:rPr>
+        <w:t xml:space="preserve">s illustrated in the below figure </w:t>
+      </w:r>
+      <w:r>
+        <w:rPr>
+          <w:lang w:val="en-US"/>
+        </w:rPr>
+        <w:t>2</w:t>
+      </w:r>
+      <w:r>
+        <w:rPr>
+          <w:lang w:val="en-US"/>
+        </w:rPr>
+        <w:t xml:space="preserve"> where we can see that </w:t>
+      </w:r>
+      <w:r>
+        <w:rPr>
+          <w:lang w:val="en-US"/>
+        </w:rPr>
+        <w:t>player (Fred) cannot reach the betting limit which is 0 and games ends with $5 remaining</w:t>
+      </w:r>
+      <w:r>
+        <w:rPr>
+          <w:lang w:val="en-US"/>
+        </w:rPr>
+        <w:t>.</w:t>
+      </w:r>
+    </w:p>
+    <w:p>
+      <w:pPr>
+        <w:pStyle w:val="ListParagraph"/>
+        <w:keepNext/>
+        <w:jc w:val="center"/>
+      </w:pPr>
+      <w:r>
+        <w:rPr>
+          <w:noProof/>
+          <w:lang w:val="en-US"/>
+        </w:rPr>
+        <w:drawing>
+          <wp:inline distT="0" distB="0" distL="0" distR="0" wp14:anchorId="38038E41" wp14:editId="7B7534CB">
+            <wp:extent cx="3573780" cy="2872510"/>
+            <wp:effectExtent l="0" t="0" r="7620" b="4445"/>
+            <wp:docPr id="1" name="Picture 1"/>
+            <wp:cNvGraphicFramePr>
+              <a:graphicFrameLocks xmlns:a="http://schemas.openxmlformats.org/drawingml/2006/main" noChangeAspect="1"/>
+            </wp:cNvGraphicFramePr>
+            <a:graphic xmlns:a="http://schemas.openxmlformats.org/drawingml/2006/main">
+              <a:graphicData uri="http://schemas.openxmlformats.org/drawingml/2006/picture">
+                <pic:pic xmlns:pic="http://schemas.openxmlformats.org/drawingml/2006/picture">
+                  <pic:nvPicPr>
+                    <pic:cNvPr id="1" name=""/>
+                    <pic:cNvPicPr/>
+                  </pic:nvPicPr>
+                  <pic:blipFill>
+                    <a:blip r:embed="rId12"/>
+                    <a:stretch>
+                      <a:fillRect/>
+                    </a:stretch>
+                  </pic:blipFill>
+                  <pic:spPr>
+                    <a:xfrm>
+                      <a:off x="0" y="0"/>
                       <a:ext cx="3581831" cy="2878981"/>
                     </a:xfrm>
                     <a:prstGeom prst="rect">
@@ -942,27 +1402,14 @@
       <w:r>
         <w:t xml:space="preserve">Figure </w:t>
       </w:r>
-      <w:r>
-        <w:fldChar w:fldCharType="begin"/>
-      </w:r>
-      <w:r>
-        <w:instrText xml:space="preserve"> SEQ Figure \* ARABIC </w:instrText>
-      </w:r>
-      <w:r>
-        <w:fldChar w:fldCharType="separate"/>
-      </w:r>
-      <w:r>
-        <w:rPr>
-          <w:noProof/>
-        </w:rPr>
-        <w:t>5</w:t>
-      </w:r>
-      <w:r>
-        <w:rPr>
-          <w:noProof/>
-        </w:rPr>
-        <w:fldChar w:fldCharType="end"/>
-      </w:r>
+      <w:fldSimple w:instr=" SEQ Figure \* ARABIC ">
+        <w:r>
+          <w:rPr>
+            <w:noProof/>
+          </w:rPr>
+          <w:t>7</w:t>
+        </w:r>
+      </w:fldSimple>
       <w:r>
         <w:rPr>
           <w:lang w:val="en-US"/>
@@ -1144,8 +1591,17 @@
           <w:sz w:val="22"/>
           <w:lang w:val="en-US"/>
         </w:rPr>
-        <w:t>Output from the test demonstrating the buggy behaviour</w:t>
-      </w:r>
+        <w:t xml:space="preserve">Output from the test demonstrating the buggy </w:t>
+      </w:r>
+      <w:proofErr w:type="spellStart"/>
+      <w:r>
+        <w:rPr>
+          <w:sz w:val="22"/>
+          <w:lang w:val="en-US"/>
+        </w:rPr>
+        <w:t>behaviour</w:t>
+      </w:r>
+      <w:proofErr w:type="spellEnd"/>
       <w:r>
         <w:rPr>
           <w:lang w:val="en-US"/>
@@ -1211,7 +1667,7 @@
                     <pic:cNvPicPr/>
                   </pic:nvPicPr>
                   <pic:blipFill rotWithShape="1">
-                    <a:blip r:embed="rId11"/>
+                    <a:blip r:embed="rId13"/>
                     <a:srcRect r="3718"/>
                     <a:stretch/>
                   </pic:blipFill>
@@ -1250,14 +1706,27 @@
       <w:r>
         <w:t xml:space="preserve">Figure </w:t>
       </w:r>
-      <w:fldSimple w:instr=" SEQ Figure \* ARABIC ">
-        <w:r>
-          <w:rPr>
-            <w:noProof/>
-          </w:rPr>
-          <w:t>6</w:t>
-        </w:r>
-      </w:fldSimple>
+      <w:r>
+        <w:fldChar w:fldCharType="begin"/>
+      </w:r>
+      <w:r>
+        <w:instrText xml:space="preserve"> SEQ Figure \* ARABIC </w:instrText>
+      </w:r>
+      <w:r>
+        <w:fldChar w:fldCharType="separate"/>
+      </w:r>
+      <w:r>
+        <w:rPr>
+          <w:noProof/>
+        </w:rPr>
+        <w:t>8</w:t>
+      </w:r>
+      <w:r>
+        <w:rPr>
+          <w:noProof/>
+        </w:rPr>
+        <w:fldChar w:fldCharType="end"/>
+      </w:r>
       <w:r>
         <w:rPr>
           <w:lang w:val="en-US"/>
@@ -1291,7 +1760,7 @@
                     <pic:cNvPicPr/>
                   </pic:nvPicPr>
                   <pic:blipFill rotWithShape="1">
-                    <a:blip r:embed="rId10"/>
+                    <a:blip r:embed="rId12"/>
                     <a:srcRect r="11709"/>
                     <a:stretch/>
                   </pic:blipFill>
@@ -1330,14 +1799,27 @@
       <w:r>
         <w:t xml:space="preserve">Figure </w:t>
       </w:r>
-      <w:fldSimple w:instr=" SEQ Figure \* ARABIC ">
-        <w:r>
-          <w:rPr>
-            <w:noProof/>
-          </w:rPr>
-          <w:t>7</w:t>
-        </w:r>
-      </w:fldSimple>
+      <w:r>
+        <w:fldChar w:fldCharType="begin"/>
+      </w:r>
+      <w:r>
+        <w:instrText xml:space="preserve"> SEQ Figure \* ARABIC </w:instrText>
+      </w:r>
+      <w:r>
+        <w:fldChar w:fldCharType="separate"/>
+      </w:r>
+      <w:r>
+        <w:rPr>
+          <w:noProof/>
+        </w:rPr>
+        <w:t>9</w:t>
+      </w:r>
+      <w:r>
+        <w:rPr>
+          <w:noProof/>
+        </w:rPr>
+        <w:fldChar w:fldCharType="end"/>
+      </w:r>
       <w:r>
         <w:rPr>
           <w:lang w:val="en-US"/>

</xml_diff>

<commit_message>
Developed Unit Test Case for Bug 2 and added simplification documentation to the Final Report
</commit_message>
<xml_diff>
--- a/Assignment04 - Debugging (Report).docx
+++ b/Assignment04 - Debugging (Report).docx
@@ -13,20 +13,14 @@
         <w:rPr>
           <w:lang w:val="en-US"/>
         </w:rPr>
-        <w:t>Project Rep</w:t>
-      </w:r>
-      <w:bookmarkStart w:id="0" w:name="_GoBack"/>
-      <w:bookmarkEnd w:id="0"/>
-      <w:r>
-        <w:rPr>
-          <w:lang w:val="en-US"/>
-        </w:rPr>
-        <w:t>ository</w:t>
-      </w:r>
-    </w:p>
-    <w:p>
-      <w:pPr>
-        <w:rPr>
+        <w:t>Project Repository</w:t>
+      </w:r>
+    </w:p>
+    <w:p>
+      <w:pPr>
+        <w:rPr>
+          <w:sz w:val="28"/>
+          <w:szCs w:val="24"/>
           <w:lang w:val="en-US"/>
         </w:rPr>
       </w:pPr>
@@ -34,6 +28,8 @@
         <w:r>
           <w:rPr>
             <w:rStyle w:val="Hyperlink"/>
+            <w:sz w:val="28"/>
+            <w:szCs w:val="24"/>
             <w:lang w:val="en-US"/>
           </w:rPr>
           <w:t>https://github.com/agaba01/ITC515Assignment04</w:t>
@@ -266,27 +262,14 @@
       <w:r>
         <w:t xml:space="preserve">Figure </w:t>
       </w:r>
-      <w:r>
-        <w:fldChar w:fldCharType="begin"/>
-      </w:r>
-      <w:r>
-        <w:instrText xml:space="preserve"> SEQ Figure \* ARABIC </w:instrText>
-      </w:r>
-      <w:r>
-        <w:fldChar w:fldCharType="separate"/>
-      </w:r>
-      <w:r>
-        <w:rPr>
-          <w:noProof/>
-        </w:rPr>
-        <w:t>1</w:t>
-      </w:r>
-      <w:r>
-        <w:rPr>
-          <w:noProof/>
-        </w:rPr>
-        <w:fldChar w:fldCharType="end"/>
-      </w:r>
+      <w:fldSimple w:instr=" SEQ Figure \* ARABIC ">
+        <w:r>
+          <w:rPr>
+            <w:noProof/>
+          </w:rPr>
+          <w:t>1</w:t>
+        </w:r>
+      </w:fldSimple>
       <w:r>
         <w:rPr>
           <w:lang w:val="en-US"/>
@@ -613,14 +596,27 @@
       <w:r>
         <w:t xml:space="preserve">Figure </w:t>
       </w:r>
-      <w:fldSimple w:instr=" SEQ Figure \* ARABIC ">
-        <w:r>
-          <w:rPr>
-            <w:noProof/>
-          </w:rPr>
-          <w:t>2</w:t>
-        </w:r>
-      </w:fldSimple>
+      <w:r>
+        <w:fldChar w:fldCharType="begin"/>
+      </w:r>
+      <w:r>
+        <w:instrText xml:space="preserve"> SEQ Figure \* ARABIC </w:instrText>
+      </w:r>
+      <w:r>
+        <w:fldChar w:fldCharType="separate"/>
+      </w:r>
+      <w:r>
+        <w:rPr>
+          <w:noProof/>
+        </w:rPr>
+        <w:t>2</w:t>
+      </w:r>
+      <w:r>
+        <w:rPr>
+          <w:noProof/>
+        </w:rPr>
+        <w:fldChar w:fldCharType="end"/>
+      </w:r>
       <w:r>
         <w:rPr>
           <w:lang w:val="en-US"/>
@@ -811,14 +807,27 @@
       <w:r>
         <w:t xml:space="preserve">Figure </w:t>
       </w:r>
-      <w:fldSimple w:instr=" SEQ Figure \* ARABIC ">
-        <w:r>
-          <w:rPr>
-            <w:noProof/>
-          </w:rPr>
-          <w:t>3</w:t>
-        </w:r>
-      </w:fldSimple>
+      <w:r>
+        <w:fldChar w:fldCharType="begin"/>
+      </w:r>
+      <w:r>
+        <w:instrText xml:space="preserve"> SEQ Figure \* ARABIC </w:instrText>
+      </w:r>
+      <w:r>
+        <w:fldChar w:fldCharType="separate"/>
+      </w:r>
+      <w:r>
+        <w:rPr>
+          <w:noProof/>
+        </w:rPr>
+        <w:t>3</w:t>
+      </w:r>
+      <w:r>
+        <w:rPr>
+          <w:noProof/>
+        </w:rPr>
+        <w:fldChar w:fldCharType="end"/>
+      </w:r>
       <w:r>
         <w:rPr>
           <w:lang w:val="en-US"/>
@@ -921,14 +930,27 @@
       <w:r>
         <w:t xml:space="preserve">Figure </w:t>
       </w:r>
-      <w:fldSimple w:instr=" SEQ Figure \* ARABIC ">
-        <w:r>
-          <w:rPr>
-            <w:noProof/>
-          </w:rPr>
-          <w:t>4</w:t>
-        </w:r>
-      </w:fldSimple>
+      <w:r>
+        <w:fldChar w:fldCharType="begin"/>
+      </w:r>
+      <w:r>
+        <w:instrText xml:space="preserve"> SEQ Figure \* ARABIC </w:instrText>
+      </w:r>
+      <w:r>
+        <w:fldChar w:fldCharType="separate"/>
+      </w:r>
+      <w:r>
+        <w:rPr>
+          <w:noProof/>
+        </w:rPr>
+        <w:t>4</w:t>
+      </w:r>
+      <w:r>
+        <w:rPr>
+          <w:noProof/>
+        </w:rPr>
+        <w:fldChar w:fldCharType="end"/>
+      </w:r>
       <w:r>
         <w:rPr>
           <w:lang w:val="en-US"/>
@@ -1069,27 +1091,14 @@
       <w:r>
         <w:t xml:space="preserve">Figure </w:t>
       </w:r>
-      <w:r>
-        <w:fldChar w:fldCharType="begin"/>
-      </w:r>
-      <w:r>
-        <w:instrText xml:space="preserve"> SEQ Figure \* ARABIC </w:instrText>
-      </w:r>
-      <w:r>
-        <w:fldChar w:fldCharType="separate"/>
-      </w:r>
-      <w:r>
-        <w:rPr>
-          <w:noProof/>
-        </w:rPr>
-        <w:t>5</w:t>
-      </w:r>
-      <w:r>
-        <w:rPr>
-          <w:noProof/>
-        </w:rPr>
-        <w:fldChar w:fldCharType="end"/>
-      </w:r>
+      <w:fldSimple w:instr=" SEQ Figure \* ARABIC ">
+        <w:r>
+          <w:rPr>
+            <w:noProof/>
+          </w:rPr>
+          <w:t>5</w:t>
+        </w:r>
+      </w:fldSimple>
       <w:r>
         <w:rPr>
           <w:lang w:val="en-US"/>
@@ -1174,27 +1183,14 @@
       <w:r>
         <w:t xml:space="preserve">Figure </w:t>
       </w:r>
-      <w:r>
-        <w:fldChar w:fldCharType="begin"/>
-      </w:r>
-      <w:r>
-        <w:instrText xml:space="preserve"> SEQ Figure \* ARABIC </w:instrText>
-      </w:r>
-      <w:r>
-        <w:fldChar w:fldCharType="separate"/>
-      </w:r>
-      <w:r>
-        <w:rPr>
-          <w:noProof/>
-        </w:rPr>
-        <w:t>6</w:t>
-      </w:r>
-      <w:r>
-        <w:rPr>
-          <w:noProof/>
-        </w:rPr>
-        <w:fldChar w:fldCharType="end"/>
-      </w:r>
+      <w:fldSimple w:instr=" SEQ Figure \* ARABIC ">
+        <w:r>
+          <w:rPr>
+            <w:noProof/>
+          </w:rPr>
+          <w:t>6</w:t>
+        </w:r>
+      </w:fldSimple>
       <w:r>
         <w:rPr>
           <w:lang w:val="en-US"/>
@@ -1408,32 +1404,160 @@
       <w:r>
         <w:t xml:space="preserve">Figure </w:t>
       </w:r>
-      <w:r>
-        <w:fldChar w:fldCharType="begin"/>
-      </w:r>
-      <w:r>
-        <w:instrText xml:space="preserve"> SEQ Figure \* ARABIC </w:instrText>
-      </w:r>
-      <w:r>
-        <w:fldChar w:fldCharType="separate"/>
-      </w:r>
+      <w:fldSimple w:instr=" SEQ Figure \* ARABIC ">
+        <w:r>
+          <w:rPr>
+            <w:noProof/>
+          </w:rPr>
+          <w:t>7</w:t>
+        </w:r>
+      </w:fldSimple>
+      <w:r>
+        <w:rPr>
+          <w:lang w:val="en-US"/>
+        </w:rPr>
+        <w:t xml:space="preserve"> - Bug2</w:t>
+      </w:r>
+    </w:p>
+    <w:p>
+      <w:pPr>
+        <w:pStyle w:val="Heading3"/>
+        <w:rPr>
+          <w:lang w:val="en-US"/>
+        </w:rPr>
+      </w:pPr>
+      <w:r>
+        <w:rPr>
+          <w:lang w:val="en-US"/>
+        </w:rPr>
+        <w:t>Simplification</w:t>
+      </w:r>
+    </w:p>
+    <w:p>
+      <w:pPr>
+        <w:rPr>
+          <w:lang w:val="en-US"/>
+        </w:rPr>
+      </w:pPr>
+      <w:r>
+        <w:rPr>
+          <w:lang w:val="en-US"/>
+        </w:rPr>
+        <w:t xml:space="preserve">Added another method testBug2() to the same </w:t>
+      </w:r>
+      <w:proofErr w:type="spellStart"/>
+      <w:r>
+        <w:rPr>
+          <w:lang w:val="en-US"/>
+        </w:rPr>
+        <w:t>testGame</w:t>
+      </w:r>
+      <w:proofErr w:type="spellEnd"/>
+      <w:r>
+        <w:rPr>
+          <w:lang w:val="en-US"/>
+        </w:rPr>
+        <w:t xml:space="preserve"> Class to simplify automated test which reproduces the bug 2 i.e. games </w:t>
+      </w:r>
+      <w:proofErr w:type="gramStart"/>
+      <w:r>
+        <w:rPr>
+          <w:lang w:val="en-US"/>
+        </w:rPr>
+        <w:t>ends</w:t>
+      </w:r>
+      <w:proofErr w:type="gramEnd"/>
+      <w:r>
+        <w:rPr>
+          <w:lang w:val="en-US"/>
+        </w:rPr>
+        <w:t xml:space="preserve"> with $5 balance remaining. </w:t>
+      </w:r>
+    </w:p>
+    <w:p>
+      <w:pPr>
+        <w:keepNext/>
+        <w:jc w:val="center"/>
+      </w:pPr>
       <w:r>
         <w:rPr>
           <w:noProof/>
-        </w:rPr>
-        <w:t>7</w:t>
-      </w:r>
-      <w:r>
-        <w:rPr>
-          <w:noProof/>
-        </w:rPr>
-        <w:fldChar w:fldCharType="end"/>
-      </w:r>
-      <w:r>
-        <w:rPr>
-          <w:lang w:val="en-US"/>
-        </w:rPr>
-        <w:t xml:space="preserve"> - Bug2</w:t>
+          <w:lang w:val="en-US"/>
+        </w:rPr>
+        <w:drawing>
+          <wp:inline distT="0" distB="0" distL="0" distR="0" wp14:anchorId="15E2660B" wp14:editId="297180CD">
+            <wp:extent cx="3535680" cy="2303818"/>
+            <wp:effectExtent l="0" t="0" r="7620" b="1270"/>
+            <wp:docPr id="10" name="Picture 10"/>
+            <wp:cNvGraphicFramePr>
+              <a:graphicFrameLocks xmlns:a="http://schemas.openxmlformats.org/drawingml/2006/main" noChangeAspect="1"/>
+            </wp:cNvGraphicFramePr>
+            <a:graphic xmlns:a="http://schemas.openxmlformats.org/drawingml/2006/main">
+              <a:graphicData uri="http://schemas.openxmlformats.org/drawingml/2006/picture">
+                <pic:pic xmlns:pic="http://schemas.openxmlformats.org/drawingml/2006/picture">
+                  <pic:nvPicPr>
+                    <pic:cNvPr id="1" name=""/>
+                    <pic:cNvPicPr/>
+                  </pic:nvPicPr>
+                  <pic:blipFill>
+                    <a:blip r:embed="rId15"/>
+                    <a:stretch>
+                      <a:fillRect/>
+                    </a:stretch>
+                  </pic:blipFill>
+                  <pic:spPr>
+                    <a:xfrm>
+                      <a:off x="0" y="0"/>
+                      <a:ext cx="3543766" cy="2309087"/>
+                    </a:xfrm>
+                    <a:prstGeom prst="rect">
+                      <a:avLst/>
+                    </a:prstGeom>
+                  </pic:spPr>
+                </pic:pic>
+              </a:graphicData>
+            </a:graphic>
+          </wp:inline>
+        </w:drawing>
+      </w:r>
+    </w:p>
+    <w:p>
+      <w:pPr>
+        <w:pStyle w:val="Caption"/>
+        <w:jc w:val="center"/>
+        <w:rPr>
+          <w:lang w:val="en-US"/>
+        </w:rPr>
+      </w:pPr>
+      <w:r>
+        <w:t xml:space="preserve">Figure </w:t>
+      </w:r>
+      <w:fldSimple w:instr=" SEQ Figure \* ARABIC ">
+        <w:r>
+          <w:rPr>
+            <w:noProof/>
+          </w:rPr>
+          <w:t>8</w:t>
+        </w:r>
+      </w:fldSimple>
+      <w:r>
+        <w:rPr>
+          <w:lang w:val="en-US"/>
+        </w:rPr>
+        <w:t xml:space="preserve"> - UNIT TEST BUG 2</w:t>
+      </w:r>
+    </w:p>
+    <w:p>
+      <w:pPr>
+        <w:rPr>
+          <w:lang w:val="en-US"/>
+        </w:rPr>
+      </w:pPr>
+      <w:r>
+        <w:rPr>
+          <w:lang w:val="en-US"/>
+        </w:rPr>
+        <w:t xml:space="preserve">Figure 8 shows the output of Unit Test for Bug 2 where player Salman has balance of $5 and game ends. </w:t>
       </w:r>
     </w:p>
     <w:p>
@@ -1443,24 +1567,33 @@
           <w:lang w:val="en-US"/>
         </w:rPr>
       </w:pPr>
-      <w:r>
-        <w:rPr>
-          <w:lang w:val="en-US"/>
-        </w:rPr>
-        <w:t>Simplification</w:t>
-      </w:r>
-    </w:p>
-    <w:p>
-      <w:pPr>
-        <w:rPr>
-          <w:lang w:val="en-US"/>
-        </w:rPr>
-      </w:pPr>
-      <w:r>
-        <w:rPr>
-          <w:lang w:val="en-US"/>
-        </w:rPr>
-        <w:t>Debugging log</w:t>
+      <w:bookmarkStart w:id="0" w:name="_GoBack"/>
+      <w:bookmarkEnd w:id="0"/>
+      <w:r>
+        <w:rPr>
+          <w:lang w:val="en-US"/>
+        </w:rPr>
+        <w:lastRenderedPageBreak/>
+        <w:t>Tracing</w:t>
+      </w:r>
+    </w:p>
+    <w:p>
+      <w:pPr>
+        <w:rPr>
+          <w:lang w:val="en-US"/>
+        </w:rPr>
+      </w:pPr>
+      <w:r>
+        <w:rPr>
+          <w:lang w:val="en-US"/>
+        </w:rPr>
+        <w:t>B</w:t>
+      </w:r>
+      <w:r>
+        <w:rPr>
+          <w:lang w:val="en-US"/>
+        </w:rPr>
+        <w:t>efore and After screenshots (show variable values)</w:t>
       </w:r>
     </w:p>
     <w:p>
@@ -1474,117 +1607,84 @@
         <w:rPr>
           <w:lang w:val="en-US"/>
         </w:rPr>
-        <w:t>Tracing</w:t>
-      </w:r>
-    </w:p>
-    <w:p>
-      <w:pPr>
-        <w:rPr>
-          <w:lang w:val="en-US"/>
-        </w:rPr>
-      </w:pPr>
-      <w:r>
-        <w:rPr>
-          <w:lang w:val="en-US"/>
-        </w:rPr>
-        <w:t>B</w:t>
-      </w:r>
-      <w:r>
-        <w:rPr>
-          <w:lang w:val="en-US"/>
-        </w:rPr>
-        <w:t>efore and After screenshots (show variable values)</w:t>
+        <w:t>Resolution</w:t>
+      </w:r>
+    </w:p>
+    <w:p>
+      <w:pPr>
+        <w:rPr>
+          <w:lang w:val="en-US"/>
+        </w:rPr>
+      </w:pPr>
+      <w:r>
+        <w:rPr>
+          <w:lang w:val="en-US"/>
+        </w:rPr>
+        <w:t>Output of correct operation after resolution</w:t>
+      </w:r>
+    </w:p>
+    <w:p>
+      <w:pPr>
+        <w:rPr>
+          <w:lang w:val="en-US"/>
+        </w:rPr>
+      </w:pPr>
+    </w:p>
+    <w:p>
+      <w:pPr>
+        <w:pStyle w:val="Heading2"/>
+        <w:rPr>
+          <w:lang w:val="en-US"/>
+        </w:rPr>
+      </w:pPr>
+      <w:r>
+        <w:rPr>
+          <w:lang w:val="en-US"/>
+        </w:rPr>
+        <w:t>Bug 3</w:t>
+      </w:r>
+    </w:p>
+    <w:p>
+      <w:pPr>
+        <w:rPr>
+          <w:lang w:val="en-US"/>
+        </w:rPr>
+      </w:pPr>
+      <w:r>
+        <w:rPr>
+          <w:lang w:val="en-US"/>
+        </w:rPr>
+        <w:t xml:space="preserve">Compiled the source code and executed the </w:t>
+      </w:r>
+      <w:r>
+        <w:rPr>
+          <w:lang w:val="en-US"/>
+        </w:rPr>
+        <w:t>program to simulate the third</w:t>
+      </w:r>
+      <w:r>
+        <w:rPr>
+          <w:lang w:val="en-US"/>
+        </w:rPr>
+        <w:t xml:space="preserve"> test case which is </w:t>
+      </w:r>
+      <w:r>
+        <w:rPr>
+          <w:lang w:val="en-US"/>
+        </w:rPr>
+        <w:t xml:space="preserve">also </w:t>
+      </w:r>
+      <w:r>
+        <w:rPr>
+          <w:lang w:val="en-US"/>
+        </w:rPr>
+        <w:t xml:space="preserve">documented in the UAT documented located in the project repository/UAT folder. </w:t>
       </w:r>
     </w:p>
     <w:p>
       <w:pPr>
         <w:pStyle w:val="Heading3"/>
         <w:rPr>
-          <w:lang w:val="en-US"/>
-        </w:rPr>
-      </w:pPr>
-      <w:r>
-        <w:rPr>
-          <w:lang w:val="en-US"/>
-        </w:rPr>
-        <w:t>Resolution</w:t>
-      </w:r>
-    </w:p>
-    <w:p>
-      <w:pPr>
-        <w:rPr>
-          <w:lang w:val="en-US"/>
-        </w:rPr>
-      </w:pPr>
-      <w:r>
-        <w:rPr>
-          <w:lang w:val="en-US"/>
-        </w:rPr>
-        <w:t>Output of correct operation after resolution</w:t>
-      </w:r>
-    </w:p>
-    <w:p>
-      <w:pPr>
-        <w:rPr>
-          <w:lang w:val="en-US"/>
-        </w:rPr>
-      </w:pPr>
-    </w:p>
-    <w:p>
-      <w:pPr>
-        <w:pStyle w:val="Heading2"/>
-        <w:rPr>
-          <w:lang w:val="en-US"/>
-        </w:rPr>
-      </w:pPr>
-      <w:r>
-        <w:rPr>
-          <w:lang w:val="en-US"/>
-        </w:rPr>
-        <w:t>Bug 3</w:t>
-      </w:r>
-    </w:p>
-    <w:p>
-      <w:pPr>
-        <w:rPr>
-          <w:lang w:val="en-US"/>
-        </w:rPr>
-      </w:pPr>
-      <w:r>
-        <w:rPr>
-          <w:lang w:val="en-US"/>
-        </w:rPr>
-        <w:t xml:space="preserve">Compiled the source code and executed the </w:t>
-      </w:r>
-      <w:r>
-        <w:rPr>
-          <w:lang w:val="en-US"/>
-        </w:rPr>
-        <w:t>program to simulate the third</w:t>
-      </w:r>
-      <w:r>
-        <w:rPr>
-          <w:lang w:val="en-US"/>
-        </w:rPr>
-        <w:t xml:space="preserve"> test case which is </w:t>
-      </w:r>
-      <w:r>
-        <w:rPr>
-          <w:lang w:val="en-US"/>
-        </w:rPr>
-        <w:t xml:space="preserve">also </w:t>
-      </w:r>
-      <w:r>
-        <w:rPr>
-          <w:lang w:val="en-US"/>
-        </w:rPr>
-        <w:t xml:space="preserve">documented in the UAT documented located in the project repository/UAT folder. </w:t>
-      </w:r>
-    </w:p>
-    <w:p>
-      <w:pPr>
-        <w:pStyle w:val="Heading3"/>
-        <w:rPr>
           <w:rStyle w:val="Heading3Char"/>
           <w:lang w:val="en-US"/>
         </w:rPr>
@@ -1594,7 +1694,6 @@
           <w:rStyle w:val="Heading3Char"/>
           <w:lang w:val="en-US"/>
         </w:rPr>
-        <w:lastRenderedPageBreak/>
         <w:t>Replication</w:t>
       </w:r>
     </w:p>
@@ -1686,7 +1785,7 @@
                     <pic:cNvPicPr/>
                   </pic:nvPicPr>
                   <pic:blipFill rotWithShape="1">
-                    <a:blip r:embed="rId15"/>
+                    <a:blip r:embed="rId16"/>
                     <a:srcRect r="3718"/>
                     <a:stretch/>
                   </pic:blipFill>
@@ -1725,14 +1824,27 @@
       <w:r>
         <w:t xml:space="preserve">Figure </w:t>
       </w:r>
-      <w:fldSimple w:instr=" SEQ Figure \* ARABIC ">
-        <w:r>
-          <w:rPr>
-            <w:noProof/>
-          </w:rPr>
-          <w:t>8</w:t>
-        </w:r>
-      </w:fldSimple>
+      <w:r>
+        <w:fldChar w:fldCharType="begin"/>
+      </w:r>
+      <w:r>
+        <w:instrText xml:space="preserve"> SEQ Figure \* ARABIC </w:instrText>
+      </w:r>
+      <w:r>
+        <w:fldChar w:fldCharType="separate"/>
+      </w:r>
+      <w:r>
+        <w:rPr>
+          <w:noProof/>
+        </w:rPr>
+        <w:t>9</w:t>
+      </w:r>
+      <w:r>
+        <w:rPr>
+          <w:noProof/>
+        </w:rPr>
+        <w:fldChar w:fldCharType="end"/>
+      </w:r>
       <w:r>
         <w:rPr>
           <w:lang w:val="en-US"/>
@@ -1750,6 +1862,7 @@
           <w:noProof/>
           <w:lang w:val="en-US"/>
         </w:rPr>
+        <w:lastRenderedPageBreak/>
         <w:drawing>
           <wp:inline distT="0" distB="0" distL="0" distR="0" wp14:anchorId="50C02528" wp14:editId="765E5D26">
             <wp:extent cx="3329940" cy="3031490"/>
@@ -1805,14 +1918,27 @@
       <w:r>
         <w:t xml:space="preserve">Figure </w:t>
       </w:r>
-      <w:fldSimple w:instr=" SEQ Figure \* ARABIC ">
-        <w:r>
-          <w:rPr>
-            <w:noProof/>
-          </w:rPr>
-          <w:t>9</w:t>
-        </w:r>
-      </w:fldSimple>
+      <w:r>
+        <w:fldChar w:fldCharType="begin"/>
+      </w:r>
+      <w:r>
+        <w:instrText xml:space="preserve"> SEQ Figure \* ARABIC </w:instrText>
+      </w:r>
+      <w:r>
+        <w:fldChar w:fldCharType="separate"/>
+      </w:r>
+      <w:r>
+        <w:rPr>
+          <w:noProof/>
+        </w:rPr>
+        <w:t>10</w:t>
+      </w:r>
+      <w:r>
+        <w:rPr>
+          <w:noProof/>
+        </w:rPr>
+        <w:fldChar w:fldCharType="end"/>
+      </w:r>
       <w:r>
         <w:rPr>
           <w:lang w:val="en-US"/>
@@ -1831,7 +1957,6 @@
         <w:rPr>
           <w:lang w:val="en-US"/>
         </w:rPr>
-        <w:lastRenderedPageBreak/>
         <w:t>Simplification</w:t>
       </w:r>
     </w:p>
@@ -1916,7 +2041,7 @@
       </w:pPr>
     </w:p>
     <w:sectPr>
-      <w:headerReference w:type="default" r:id="rId16"/>
+      <w:headerReference w:type="default" r:id="rId17"/>
       <w:pgSz w:w="11906" w:h="16838"/>
       <w:pgMar w:top="1440" w:right="1440" w:bottom="1440" w:left="1440" w:header="720" w:footer="720" w:gutter="0"/>
       <w:cols w:space="720"/>
@@ -1985,6 +2110,7 @@
     <w:r>
       <w:rPr>
         <w:noProof/>
+        <w:lang w:val="en-US"/>
       </w:rPr>
       <mc:AlternateContent>
         <mc:Choice Requires="wps">
@@ -2061,6 +2187,7 @@
                             <w:dataBinding w:prefixMappings="xmlns:ns0='http://purl.org/dc/elements/1.1/' xmlns:ns1='http://schemas.openxmlformats.org/package/2006/metadata/core-properties' " w:xpath="/ns1:coreProperties[1]/ns0:title[1]" w:storeItemID="{6C3C8BC8-F283-45AE-878A-BAB7291924A1}"/>
                             <w:text/>
                           </w:sdtPr>
+                          <w:sdtEndPr/>
                           <w:sdtContent>
                             <w:p>
                               <w:pPr>

</xml_diff>

<commit_message>
Added code to trace the root cause of Bug 2, explained it in the tracing section of Bug 2 of the report
</commit_message>
<xml_diff>
--- a/Assignment04 - Debugging (Report).docx
+++ b/Assignment04 - Debugging (Report).docx
@@ -262,14 +262,27 @@
       <w:r>
         <w:t xml:space="preserve">Figure </w:t>
       </w:r>
-      <w:fldSimple w:instr=" SEQ Figure \* ARABIC ">
-        <w:r>
-          <w:rPr>
-            <w:noProof/>
-          </w:rPr>
-          <w:t>1</w:t>
-        </w:r>
-      </w:fldSimple>
+      <w:r>
+        <w:fldChar w:fldCharType="begin"/>
+      </w:r>
+      <w:r>
+        <w:instrText xml:space="preserve"> SEQ Figure \* ARABIC </w:instrText>
+      </w:r>
+      <w:r>
+        <w:fldChar w:fldCharType="separate"/>
+      </w:r>
+      <w:r>
+        <w:rPr>
+          <w:noProof/>
+        </w:rPr>
+        <w:t>1</w:t>
+      </w:r>
+      <w:r>
+        <w:rPr>
+          <w:noProof/>
+        </w:rPr>
+        <w:fldChar w:fldCharType="end"/>
+      </w:r>
       <w:r>
         <w:rPr>
           <w:lang w:val="en-US"/>
@@ -596,27 +609,14 @@
       <w:r>
         <w:t xml:space="preserve">Figure </w:t>
       </w:r>
-      <w:r>
-        <w:fldChar w:fldCharType="begin"/>
-      </w:r>
-      <w:r>
-        <w:instrText xml:space="preserve"> SEQ Figure \* ARABIC </w:instrText>
-      </w:r>
-      <w:r>
-        <w:fldChar w:fldCharType="separate"/>
-      </w:r>
-      <w:r>
-        <w:rPr>
-          <w:noProof/>
-        </w:rPr>
-        <w:t>2</w:t>
-      </w:r>
-      <w:r>
-        <w:rPr>
-          <w:noProof/>
-        </w:rPr>
-        <w:fldChar w:fldCharType="end"/>
-      </w:r>
+      <w:fldSimple w:instr=" SEQ Figure \* ARABIC ">
+        <w:r>
+          <w:rPr>
+            <w:noProof/>
+          </w:rPr>
+          <w:t>2</w:t>
+        </w:r>
+      </w:fldSimple>
       <w:r>
         <w:rPr>
           <w:lang w:val="en-US"/>
@@ -807,27 +807,14 @@
       <w:r>
         <w:t xml:space="preserve">Figure </w:t>
       </w:r>
-      <w:r>
-        <w:fldChar w:fldCharType="begin"/>
-      </w:r>
-      <w:r>
-        <w:instrText xml:space="preserve"> SEQ Figure \* ARABIC </w:instrText>
-      </w:r>
-      <w:r>
-        <w:fldChar w:fldCharType="separate"/>
-      </w:r>
-      <w:r>
-        <w:rPr>
-          <w:noProof/>
-        </w:rPr>
-        <w:t>3</w:t>
-      </w:r>
-      <w:r>
-        <w:rPr>
-          <w:noProof/>
-        </w:rPr>
-        <w:fldChar w:fldCharType="end"/>
-      </w:r>
+      <w:fldSimple w:instr=" SEQ Figure \* ARABIC ">
+        <w:r>
+          <w:rPr>
+            <w:noProof/>
+          </w:rPr>
+          <w:t>3</w:t>
+        </w:r>
+      </w:fldSimple>
       <w:r>
         <w:rPr>
           <w:lang w:val="en-US"/>
@@ -930,27 +917,14 @@
       <w:r>
         <w:t xml:space="preserve">Figure </w:t>
       </w:r>
-      <w:r>
-        <w:fldChar w:fldCharType="begin"/>
-      </w:r>
-      <w:r>
-        <w:instrText xml:space="preserve"> SEQ Figure \* ARABIC </w:instrText>
-      </w:r>
-      <w:r>
-        <w:fldChar w:fldCharType="separate"/>
-      </w:r>
-      <w:r>
-        <w:rPr>
-          <w:noProof/>
-        </w:rPr>
-        <w:t>4</w:t>
-      </w:r>
-      <w:r>
-        <w:rPr>
-          <w:noProof/>
-        </w:rPr>
-        <w:fldChar w:fldCharType="end"/>
-      </w:r>
+      <w:fldSimple w:instr=" SEQ Figure \* ARABIC ">
+        <w:r>
+          <w:rPr>
+            <w:noProof/>
+          </w:rPr>
+          <w:t>4</w:t>
+        </w:r>
+      </w:fldSimple>
       <w:r>
         <w:rPr>
           <w:lang w:val="en-US"/>
@@ -1091,14 +1065,27 @@
       <w:r>
         <w:t xml:space="preserve">Figure </w:t>
       </w:r>
-      <w:fldSimple w:instr=" SEQ Figure \* ARABIC ">
-        <w:r>
-          <w:rPr>
-            <w:noProof/>
-          </w:rPr>
-          <w:t>5</w:t>
-        </w:r>
-      </w:fldSimple>
+      <w:r>
+        <w:fldChar w:fldCharType="begin"/>
+      </w:r>
+      <w:r>
+        <w:instrText xml:space="preserve"> SEQ Figure \* ARABIC </w:instrText>
+      </w:r>
+      <w:r>
+        <w:fldChar w:fldCharType="separate"/>
+      </w:r>
+      <w:r>
+        <w:rPr>
+          <w:noProof/>
+        </w:rPr>
+        <w:t>5</w:t>
+      </w:r>
+      <w:r>
+        <w:rPr>
+          <w:noProof/>
+        </w:rPr>
+        <w:fldChar w:fldCharType="end"/>
+      </w:r>
       <w:r>
         <w:rPr>
           <w:lang w:val="en-US"/>
@@ -1183,14 +1170,27 @@
       <w:r>
         <w:t xml:space="preserve">Figure </w:t>
       </w:r>
-      <w:fldSimple w:instr=" SEQ Figure \* ARABIC ">
-        <w:r>
-          <w:rPr>
-            <w:noProof/>
-          </w:rPr>
-          <w:t>6</w:t>
-        </w:r>
-      </w:fldSimple>
+      <w:r>
+        <w:fldChar w:fldCharType="begin"/>
+      </w:r>
+      <w:r>
+        <w:instrText xml:space="preserve"> SEQ Figure \* ARABIC </w:instrText>
+      </w:r>
+      <w:r>
+        <w:fldChar w:fldCharType="separate"/>
+      </w:r>
+      <w:r>
+        <w:rPr>
+          <w:noProof/>
+        </w:rPr>
+        <w:t>6</w:t>
+      </w:r>
+      <w:r>
+        <w:rPr>
+          <w:noProof/>
+        </w:rPr>
+        <w:fldChar w:fldCharType="end"/>
+      </w:r>
       <w:r>
         <w:rPr>
           <w:lang w:val="en-US"/>
@@ -1404,14 +1404,27 @@
       <w:r>
         <w:t xml:space="preserve">Figure </w:t>
       </w:r>
-      <w:fldSimple w:instr=" SEQ Figure \* ARABIC ">
-        <w:r>
-          <w:rPr>
-            <w:noProof/>
-          </w:rPr>
-          <w:t>7</w:t>
-        </w:r>
-      </w:fldSimple>
+      <w:r>
+        <w:fldChar w:fldCharType="begin"/>
+      </w:r>
+      <w:r>
+        <w:instrText xml:space="preserve"> SEQ Figure \* ARABIC </w:instrText>
+      </w:r>
+      <w:r>
+        <w:fldChar w:fldCharType="separate"/>
+      </w:r>
+      <w:r>
+        <w:rPr>
+          <w:noProof/>
+        </w:rPr>
+        <w:t>7</w:t>
+      </w:r>
+      <w:r>
+        <w:rPr>
+          <w:noProof/>
+        </w:rPr>
+        <w:fldChar w:fldCharType="end"/>
+      </w:r>
       <w:r>
         <w:rPr>
           <w:lang w:val="en-US"/>
@@ -1532,168 +1545,322 @@
       <w:r>
         <w:t xml:space="preserve">Figure </w:t>
       </w:r>
+      <w:r>
+        <w:fldChar w:fldCharType="begin"/>
+      </w:r>
+      <w:r>
+        <w:instrText xml:space="preserve"> SEQ Figure \* ARABIC </w:instrText>
+      </w:r>
+      <w:r>
+        <w:fldChar w:fldCharType="separate"/>
+      </w:r>
+      <w:r>
+        <w:rPr>
+          <w:noProof/>
+        </w:rPr>
+        <w:t>8</w:t>
+      </w:r>
+      <w:r>
+        <w:rPr>
+          <w:noProof/>
+        </w:rPr>
+        <w:fldChar w:fldCharType="end"/>
+      </w:r>
+      <w:r>
+        <w:rPr>
+          <w:lang w:val="en-US"/>
+        </w:rPr>
+        <w:t xml:space="preserve"> - UNIT TEST BUG 2</w:t>
+      </w:r>
+    </w:p>
+    <w:p>
+      <w:pPr>
+        <w:rPr>
+          <w:lang w:val="en-US"/>
+        </w:rPr>
+      </w:pPr>
+      <w:r>
+        <w:rPr>
+          <w:lang w:val="en-US"/>
+        </w:rPr>
+        <w:t xml:space="preserve">Figure 8 shows the output of Unit Test for Bug 2 where player Salman has balance of $5 and game ends. </w:t>
+      </w:r>
+    </w:p>
+    <w:p>
+      <w:pPr>
+        <w:pStyle w:val="Heading3"/>
+        <w:rPr>
+          <w:lang w:val="en-US"/>
+        </w:rPr>
+      </w:pPr>
+      <w:r>
+        <w:rPr>
+          <w:lang w:val="en-US"/>
+        </w:rPr>
+        <w:lastRenderedPageBreak/>
+        <w:t>Tracing</w:t>
+      </w:r>
+    </w:p>
+    <w:p>
+      <w:pPr>
+        <w:rPr>
+          <w:lang w:val="en-US"/>
+        </w:rPr>
+      </w:pPr>
+      <w:r>
+        <w:rPr>
+          <w:lang w:val="en-US"/>
+        </w:rPr>
+        <w:t xml:space="preserve">While tracing back the root cause of Bug 2, we find problem with </w:t>
+      </w:r>
+      <w:proofErr w:type="spellStart"/>
+      <w:proofErr w:type="gramStart"/>
+      <w:r>
+        <w:rPr>
+          <w:i/>
+          <w:iCs/>
+          <w:lang w:val="en-US"/>
+        </w:rPr>
+        <w:t>player.balanceExceedsLimitBy</w:t>
+      </w:r>
+      <w:proofErr w:type="spellEnd"/>
+      <w:proofErr w:type="gramEnd"/>
+      <w:r>
+        <w:rPr>
+          <w:i/>
+          <w:iCs/>
+          <w:lang w:val="en-US"/>
+        </w:rPr>
+        <w:t>(bet)</w:t>
+      </w:r>
+      <w:r>
+        <w:rPr>
+          <w:lang w:val="en-US"/>
+        </w:rPr>
+        <w:t xml:space="preserve"> functional call in the While Loop of Main function. If we analyze this function, we see that it has a return statement which says </w:t>
+      </w:r>
+      <w:r>
+        <w:rPr>
+          <w:i/>
+          <w:iCs/>
+          <w:lang w:val="en-US"/>
+        </w:rPr>
+        <w:t>return (balance - amount &gt; limit);</w:t>
+      </w:r>
+      <w:r>
+        <w:rPr>
+          <w:i/>
+          <w:iCs/>
+          <w:lang w:val="en-US"/>
+        </w:rPr>
+        <w:t xml:space="preserve"> </w:t>
+      </w:r>
+      <w:r>
+        <w:rPr>
+          <w:lang w:val="en-US"/>
+        </w:rPr>
+        <w:t xml:space="preserve">which means that we can never reach to the limit due the &gt; operator being used. </w:t>
+      </w:r>
+    </w:p>
+    <w:p>
+      <w:pPr>
+        <w:keepNext/>
+        <w:jc w:val="center"/>
+      </w:pPr>
+      <w:r>
+        <w:rPr>
+          <w:noProof/>
+          <w:lang w:val="en-US"/>
+        </w:rPr>
+        <w:drawing>
+          <wp:inline distT="0" distB="0" distL="0" distR="0" wp14:anchorId="657589F3" wp14:editId="693A2CEE">
+            <wp:extent cx="3424913" cy="3916680"/>
+            <wp:effectExtent l="0" t="0" r="4445" b="7620"/>
+            <wp:docPr id="11" name="Picture 11"/>
+            <wp:cNvGraphicFramePr>
+              <a:graphicFrameLocks xmlns:a="http://schemas.openxmlformats.org/drawingml/2006/main" noChangeAspect="1"/>
+            </wp:cNvGraphicFramePr>
+            <a:graphic xmlns:a="http://schemas.openxmlformats.org/drawingml/2006/main">
+              <a:graphicData uri="http://schemas.openxmlformats.org/drawingml/2006/picture">
+                <pic:pic xmlns:pic="http://schemas.openxmlformats.org/drawingml/2006/picture">
+                  <pic:nvPicPr>
+                    <pic:cNvPr id="1" name=""/>
+                    <pic:cNvPicPr/>
+                  </pic:nvPicPr>
+                  <pic:blipFill>
+                    <a:blip r:embed="rId16"/>
+                    <a:stretch>
+                      <a:fillRect/>
+                    </a:stretch>
+                  </pic:blipFill>
+                  <pic:spPr>
+                    <a:xfrm>
+                      <a:off x="0" y="0"/>
+                      <a:ext cx="3428944" cy="3921290"/>
+                    </a:xfrm>
+                    <a:prstGeom prst="rect">
+                      <a:avLst/>
+                    </a:prstGeom>
+                  </pic:spPr>
+                </pic:pic>
+              </a:graphicData>
+            </a:graphic>
+          </wp:inline>
+        </w:drawing>
+      </w:r>
+    </w:p>
+    <w:p>
+      <w:pPr>
+        <w:pStyle w:val="Caption"/>
+        <w:jc w:val="center"/>
+        <w:rPr>
+          <w:lang w:val="en-US"/>
+        </w:rPr>
+      </w:pPr>
+      <w:r>
+        <w:t xml:space="preserve">Figure </w:t>
+      </w:r>
       <w:fldSimple w:instr=" SEQ Figure \* ARABIC ">
         <w:r>
           <w:rPr>
             <w:noProof/>
           </w:rPr>
-          <w:t>8</w:t>
+          <w:t>9</w:t>
         </w:r>
       </w:fldSimple>
       <w:r>
         <w:rPr>
           <w:lang w:val="en-US"/>
         </w:rPr>
-        <w:t xml:space="preserve"> - UNIT TEST BUG 2</w:t>
-      </w:r>
-    </w:p>
-    <w:p>
-      <w:pPr>
-        <w:rPr>
-          <w:lang w:val="en-US"/>
-        </w:rPr>
-      </w:pPr>
-      <w:r>
-        <w:rPr>
-          <w:lang w:val="en-US"/>
-        </w:rPr>
-        <w:t xml:space="preserve">Figure 8 shows the output of Unit Test for Bug 2 where player Salman has balance of $5 and game ends. </w:t>
-      </w:r>
-    </w:p>
-    <w:p>
-      <w:pPr>
-        <w:pStyle w:val="Heading3"/>
-        <w:rPr>
-          <w:lang w:val="en-US"/>
-        </w:rPr>
-      </w:pPr>
+        <w:t xml:space="preserve"> - Tracing Bug 2</w:t>
+      </w:r>
+    </w:p>
+    <w:p>
+      <w:pPr>
+        <w:rPr>
+          <w:lang w:val="en-US"/>
+        </w:rPr>
+      </w:pPr>
+      <w:r>
+        <w:rPr>
+          <w:lang w:val="en-US"/>
+        </w:rPr>
+        <w:t>Figure 9 shows a dump log right b</w:t>
+      </w:r>
+      <w:r>
+        <w:rPr>
+          <w:lang w:val="en-US"/>
+        </w:rPr>
+        <w:t xml:space="preserve">efore </w:t>
+      </w:r>
+      <w:r>
+        <w:rPr>
+          <w:lang w:val="en-US"/>
+        </w:rPr>
+        <w:t xml:space="preserve">the limit is checked. </w:t>
+      </w:r>
       <w:bookmarkStart w:id="0" w:name="_GoBack"/>
       <w:bookmarkEnd w:id="0"/>
-      <w:r>
-        <w:rPr>
+    </w:p>
+    <w:p>
+      <w:pPr>
+        <w:pStyle w:val="Heading3"/>
+        <w:rPr>
+          <w:lang w:val="en-US"/>
+        </w:rPr>
+      </w:pPr>
+      <w:r>
+        <w:rPr>
+          <w:lang w:val="en-US"/>
+        </w:rPr>
+        <w:t>Resolution</w:t>
+      </w:r>
+    </w:p>
+    <w:p>
+      <w:pPr>
+        <w:rPr>
+          <w:lang w:val="en-US"/>
+        </w:rPr>
+      </w:pPr>
+      <w:r>
+        <w:rPr>
+          <w:lang w:val="en-US"/>
+        </w:rPr>
+        <w:t>Output of correct operation after resolution</w:t>
+      </w:r>
+    </w:p>
+    <w:p>
+      <w:pPr>
+        <w:rPr>
+          <w:lang w:val="en-US"/>
+        </w:rPr>
+      </w:pPr>
+    </w:p>
+    <w:p>
+      <w:pPr>
+        <w:pStyle w:val="Heading2"/>
+        <w:rPr>
+          <w:lang w:val="en-US"/>
+        </w:rPr>
+      </w:pPr>
+      <w:r>
+        <w:rPr>
+          <w:lang w:val="en-US"/>
+        </w:rPr>
+        <w:t>Bug 3</w:t>
+      </w:r>
+    </w:p>
+    <w:p>
+      <w:pPr>
+        <w:rPr>
+          <w:lang w:val="en-US"/>
+        </w:rPr>
+      </w:pPr>
+      <w:r>
+        <w:rPr>
+          <w:lang w:val="en-US"/>
+        </w:rPr>
+        <w:t xml:space="preserve">Compiled the source code and executed the </w:t>
+      </w:r>
+      <w:r>
+        <w:rPr>
+          <w:lang w:val="en-US"/>
+        </w:rPr>
+        <w:t>program to simulate the third</w:t>
+      </w:r>
+      <w:r>
+        <w:rPr>
+          <w:lang w:val="en-US"/>
+        </w:rPr>
+        <w:t xml:space="preserve"> test case which is </w:t>
+      </w:r>
+      <w:r>
+        <w:rPr>
+          <w:lang w:val="en-US"/>
+        </w:rPr>
+        <w:t xml:space="preserve">also </w:t>
+      </w:r>
+      <w:r>
+        <w:rPr>
+          <w:lang w:val="en-US"/>
+        </w:rPr>
+        <w:t xml:space="preserve">documented in the UAT documented located in the project repository/UAT folder. </w:t>
+      </w:r>
+    </w:p>
+    <w:p>
+      <w:pPr>
+        <w:pStyle w:val="Heading3"/>
+        <w:rPr>
+          <w:rStyle w:val="Heading3Char"/>
+          <w:lang w:val="en-US"/>
+        </w:rPr>
+      </w:pPr>
+      <w:r>
+        <w:rPr>
+          <w:rStyle w:val="Heading3Char"/>
           <w:lang w:val="en-US"/>
         </w:rPr>
         <w:lastRenderedPageBreak/>
-        <w:t>Tracing</w:t>
-      </w:r>
-    </w:p>
-    <w:p>
-      <w:pPr>
-        <w:rPr>
-          <w:lang w:val="en-US"/>
-        </w:rPr>
-      </w:pPr>
-      <w:r>
-        <w:rPr>
-          <w:lang w:val="en-US"/>
-        </w:rPr>
-        <w:t>B</w:t>
-      </w:r>
-      <w:r>
-        <w:rPr>
-          <w:lang w:val="en-US"/>
-        </w:rPr>
-        <w:t>efore and After screenshots (show variable values)</w:t>
-      </w:r>
-    </w:p>
-    <w:p>
-      <w:pPr>
-        <w:pStyle w:val="Heading3"/>
-        <w:rPr>
-          <w:lang w:val="en-US"/>
-        </w:rPr>
-      </w:pPr>
-      <w:r>
-        <w:rPr>
-          <w:lang w:val="en-US"/>
-        </w:rPr>
-        <w:t>Resolution</w:t>
-      </w:r>
-    </w:p>
-    <w:p>
-      <w:pPr>
-        <w:rPr>
-          <w:lang w:val="en-US"/>
-        </w:rPr>
-      </w:pPr>
-      <w:r>
-        <w:rPr>
-          <w:lang w:val="en-US"/>
-        </w:rPr>
-        <w:t>Output of correct operation after resolution</w:t>
-      </w:r>
-    </w:p>
-    <w:p>
-      <w:pPr>
-        <w:rPr>
-          <w:lang w:val="en-US"/>
-        </w:rPr>
-      </w:pPr>
-    </w:p>
-    <w:p>
-      <w:pPr>
-        <w:pStyle w:val="Heading2"/>
-        <w:rPr>
-          <w:lang w:val="en-US"/>
-        </w:rPr>
-      </w:pPr>
-      <w:r>
-        <w:rPr>
-          <w:lang w:val="en-US"/>
-        </w:rPr>
-        <w:t>Bug 3</w:t>
-      </w:r>
-    </w:p>
-    <w:p>
-      <w:pPr>
-        <w:rPr>
-          <w:lang w:val="en-US"/>
-        </w:rPr>
-      </w:pPr>
-      <w:r>
-        <w:rPr>
-          <w:lang w:val="en-US"/>
-        </w:rPr>
-        <w:t xml:space="preserve">Compiled the source code and executed the </w:t>
-      </w:r>
-      <w:r>
-        <w:rPr>
-          <w:lang w:val="en-US"/>
-        </w:rPr>
-        <w:t>program to simulate the third</w:t>
-      </w:r>
-      <w:r>
-        <w:rPr>
-          <w:lang w:val="en-US"/>
-        </w:rPr>
-        <w:t xml:space="preserve"> test case which is </w:t>
-      </w:r>
-      <w:r>
-        <w:rPr>
-          <w:lang w:val="en-US"/>
-        </w:rPr>
-        <w:t xml:space="preserve">also </w:t>
-      </w:r>
-      <w:r>
-        <w:rPr>
-          <w:lang w:val="en-US"/>
-        </w:rPr>
-        <w:t xml:space="preserve">documented in the UAT documented located in the project repository/UAT folder. </w:t>
-      </w:r>
-    </w:p>
-    <w:p>
-      <w:pPr>
-        <w:pStyle w:val="Heading3"/>
-        <w:rPr>
-          <w:rStyle w:val="Heading3Char"/>
-          <w:lang w:val="en-US"/>
-        </w:rPr>
-      </w:pPr>
-      <w:r>
-        <w:rPr>
-          <w:rStyle w:val="Heading3Char"/>
-          <w:lang w:val="en-US"/>
-        </w:rPr>
         <w:t>Replication</w:t>
       </w:r>
     </w:p>
@@ -1785,7 +1952,7 @@
                     <pic:cNvPicPr/>
                   </pic:nvPicPr>
                   <pic:blipFill rotWithShape="1">
-                    <a:blip r:embed="rId16"/>
+                    <a:blip r:embed="rId17"/>
                     <a:srcRect r="3718"/>
                     <a:stretch/>
                   </pic:blipFill>
@@ -1824,27 +1991,14 @@
       <w:r>
         <w:t xml:space="preserve">Figure </w:t>
       </w:r>
-      <w:r>
-        <w:fldChar w:fldCharType="begin"/>
-      </w:r>
-      <w:r>
-        <w:instrText xml:space="preserve"> SEQ Figure \* ARABIC </w:instrText>
-      </w:r>
-      <w:r>
-        <w:fldChar w:fldCharType="separate"/>
-      </w:r>
-      <w:r>
-        <w:rPr>
-          <w:noProof/>
-        </w:rPr>
-        <w:t>9</w:t>
-      </w:r>
-      <w:r>
-        <w:rPr>
-          <w:noProof/>
-        </w:rPr>
-        <w:fldChar w:fldCharType="end"/>
-      </w:r>
+      <w:fldSimple w:instr=" SEQ Figure \* ARABIC ">
+        <w:r>
+          <w:rPr>
+            <w:noProof/>
+          </w:rPr>
+          <w:t>10</w:t>
+        </w:r>
+      </w:fldSimple>
       <w:r>
         <w:rPr>
           <w:lang w:val="en-US"/>
@@ -1862,7 +2016,6 @@
           <w:noProof/>
           <w:lang w:val="en-US"/>
         </w:rPr>
-        <w:lastRenderedPageBreak/>
         <w:drawing>
           <wp:inline distT="0" distB="0" distL="0" distR="0" wp14:anchorId="50C02528" wp14:editId="765E5D26">
             <wp:extent cx="3329940" cy="3031490"/>
@@ -1918,27 +2071,14 @@
       <w:r>
         <w:t xml:space="preserve">Figure </w:t>
       </w:r>
-      <w:r>
-        <w:fldChar w:fldCharType="begin"/>
-      </w:r>
-      <w:r>
-        <w:instrText xml:space="preserve"> SEQ Figure \* ARABIC </w:instrText>
-      </w:r>
-      <w:r>
-        <w:fldChar w:fldCharType="separate"/>
-      </w:r>
-      <w:r>
-        <w:rPr>
-          <w:noProof/>
-        </w:rPr>
-        <w:t>10</w:t>
-      </w:r>
-      <w:r>
-        <w:rPr>
-          <w:noProof/>
-        </w:rPr>
-        <w:fldChar w:fldCharType="end"/>
-      </w:r>
+      <w:fldSimple w:instr=" SEQ Figure \* ARABIC ">
+        <w:r>
+          <w:rPr>
+            <w:noProof/>
+          </w:rPr>
+          <w:t>11</w:t>
+        </w:r>
+      </w:fldSimple>
       <w:r>
         <w:rPr>
           <w:lang w:val="en-US"/>
@@ -1957,6 +2097,7 @@
         <w:rPr>
           <w:lang w:val="en-US"/>
         </w:rPr>
+        <w:lastRenderedPageBreak/>
         <w:t>Simplification</w:t>
       </w:r>
     </w:p>
@@ -2041,7 +2182,7 @@
       </w:pPr>
     </w:p>
     <w:sectPr>
-      <w:headerReference w:type="default" r:id="rId17"/>
+      <w:headerReference w:type="default" r:id="rId18"/>
       <w:pgSz w:w="11906" w:h="16838"/>
       <w:pgMar w:top="1440" w:right="1440" w:bottom="1440" w:left="1440" w:header="720" w:footer="720" w:gutter="0"/>
       <w:cols w:space="720"/>

</xml_diff>

<commit_message>
Developed solution for Bug 2 Fix, updated resolution section of report for Bug 2
</commit_message>
<xml_diff>
--- a/Assignment04 - Debugging (Report).docx
+++ b/Assignment04 - Debugging (Report).docx
@@ -262,27 +262,14 @@
       <w:r>
         <w:t xml:space="preserve">Figure </w:t>
       </w:r>
-      <w:r>
-        <w:fldChar w:fldCharType="begin"/>
-      </w:r>
-      <w:r>
-        <w:instrText xml:space="preserve"> SEQ Figure \* ARABIC </w:instrText>
-      </w:r>
-      <w:r>
-        <w:fldChar w:fldCharType="separate"/>
-      </w:r>
-      <w:r>
-        <w:rPr>
-          <w:noProof/>
-        </w:rPr>
-        <w:t>1</w:t>
-      </w:r>
-      <w:r>
-        <w:rPr>
-          <w:noProof/>
-        </w:rPr>
-        <w:fldChar w:fldCharType="end"/>
-      </w:r>
+      <w:fldSimple w:instr=" SEQ Figure \* ARABIC ">
+        <w:r>
+          <w:rPr>
+            <w:noProof/>
+          </w:rPr>
+          <w:t>1</w:t>
+        </w:r>
+      </w:fldSimple>
       <w:r>
         <w:rPr>
           <w:lang w:val="en-US"/>
@@ -609,14 +596,27 @@
       <w:r>
         <w:t xml:space="preserve">Figure </w:t>
       </w:r>
-      <w:fldSimple w:instr=" SEQ Figure \* ARABIC ">
-        <w:r>
-          <w:rPr>
-            <w:noProof/>
-          </w:rPr>
-          <w:t>2</w:t>
-        </w:r>
-      </w:fldSimple>
+      <w:r>
+        <w:fldChar w:fldCharType="begin"/>
+      </w:r>
+      <w:r>
+        <w:instrText xml:space="preserve"> SEQ Figure \* ARABIC </w:instrText>
+      </w:r>
+      <w:r>
+        <w:fldChar w:fldCharType="separate"/>
+      </w:r>
+      <w:r>
+        <w:rPr>
+          <w:noProof/>
+        </w:rPr>
+        <w:t>2</w:t>
+      </w:r>
+      <w:r>
+        <w:rPr>
+          <w:noProof/>
+        </w:rPr>
+        <w:fldChar w:fldCharType="end"/>
+      </w:r>
       <w:r>
         <w:rPr>
           <w:lang w:val="en-US"/>
@@ -807,14 +807,27 @@
       <w:r>
         <w:t xml:space="preserve">Figure </w:t>
       </w:r>
-      <w:fldSimple w:instr=" SEQ Figure \* ARABIC ">
-        <w:r>
-          <w:rPr>
-            <w:noProof/>
-          </w:rPr>
-          <w:t>3</w:t>
-        </w:r>
-      </w:fldSimple>
+      <w:r>
+        <w:fldChar w:fldCharType="begin"/>
+      </w:r>
+      <w:r>
+        <w:instrText xml:space="preserve"> SEQ Figure \* ARABIC </w:instrText>
+      </w:r>
+      <w:r>
+        <w:fldChar w:fldCharType="separate"/>
+      </w:r>
+      <w:r>
+        <w:rPr>
+          <w:noProof/>
+        </w:rPr>
+        <w:t>3</w:t>
+      </w:r>
+      <w:r>
+        <w:rPr>
+          <w:noProof/>
+        </w:rPr>
+        <w:fldChar w:fldCharType="end"/>
+      </w:r>
       <w:r>
         <w:rPr>
           <w:lang w:val="en-US"/>
@@ -917,14 +930,27 @@
       <w:r>
         <w:t xml:space="preserve">Figure </w:t>
       </w:r>
-      <w:fldSimple w:instr=" SEQ Figure \* ARABIC ">
-        <w:r>
-          <w:rPr>
-            <w:noProof/>
-          </w:rPr>
-          <w:t>4</w:t>
-        </w:r>
-      </w:fldSimple>
+      <w:r>
+        <w:fldChar w:fldCharType="begin"/>
+      </w:r>
+      <w:r>
+        <w:instrText xml:space="preserve"> SEQ Figure \* ARABIC </w:instrText>
+      </w:r>
+      <w:r>
+        <w:fldChar w:fldCharType="separate"/>
+      </w:r>
+      <w:r>
+        <w:rPr>
+          <w:noProof/>
+        </w:rPr>
+        <w:t>4</w:t>
+      </w:r>
+      <w:r>
+        <w:rPr>
+          <w:noProof/>
+        </w:rPr>
+        <w:fldChar w:fldCharType="end"/>
+      </w:r>
       <w:r>
         <w:rPr>
           <w:lang w:val="en-US"/>
@@ -1065,27 +1091,14 @@
       <w:r>
         <w:t xml:space="preserve">Figure </w:t>
       </w:r>
-      <w:r>
-        <w:fldChar w:fldCharType="begin"/>
-      </w:r>
-      <w:r>
-        <w:instrText xml:space="preserve"> SEQ Figure \* ARABIC </w:instrText>
-      </w:r>
-      <w:r>
-        <w:fldChar w:fldCharType="separate"/>
-      </w:r>
-      <w:r>
-        <w:rPr>
-          <w:noProof/>
-        </w:rPr>
-        <w:t>5</w:t>
-      </w:r>
-      <w:r>
-        <w:rPr>
-          <w:noProof/>
-        </w:rPr>
-        <w:fldChar w:fldCharType="end"/>
-      </w:r>
+      <w:fldSimple w:instr=" SEQ Figure \* ARABIC ">
+        <w:r>
+          <w:rPr>
+            <w:noProof/>
+          </w:rPr>
+          <w:t>5</w:t>
+        </w:r>
+      </w:fldSimple>
       <w:r>
         <w:rPr>
           <w:lang w:val="en-US"/>
@@ -1170,27 +1183,14 @@
       <w:r>
         <w:t xml:space="preserve">Figure </w:t>
       </w:r>
-      <w:r>
-        <w:fldChar w:fldCharType="begin"/>
-      </w:r>
-      <w:r>
-        <w:instrText xml:space="preserve"> SEQ Figure \* ARABIC </w:instrText>
-      </w:r>
-      <w:r>
-        <w:fldChar w:fldCharType="separate"/>
-      </w:r>
-      <w:r>
-        <w:rPr>
-          <w:noProof/>
-        </w:rPr>
-        <w:t>6</w:t>
-      </w:r>
-      <w:r>
-        <w:rPr>
-          <w:noProof/>
-        </w:rPr>
-        <w:fldChar w:fldCharType="end"/>
-      </w:r>
+      <w:fldSimple w:instr=" SEQ Figure \* ARABIC ">
+        <w:r>
+          <w:rPr>
+            <w:noProof/>
+          </w:rPr>
+          <w:t>6</w:t>
+        </w:r>
+      </w:fldSimple>
       <w:r>
         <w:rPr>
           <w:lang w:val="en-US"/>
@@ -1404,27 +1404,14 @@
       <w:r>
         <w:t xml:space="preserve">Figure </w:t>
       </w:r>
-      <w:r>
-        <w:fldChar w:fldCharType="begin"/>
-      </w:r>
-      <w:r>
-        <w:instrText xml:space="preserve"> SEQ Figure \* ARABIC </w:instrText>
-      </w:r>
-      <w:r>
-        <w:fldChar w:fldCharType="separate"/>
-      </w:r>
-      <w:r>
-        <w:rPr>
-          <w:noProof/>
-        </w:rPr>
-        <w:t>7</w:t>
-      </w:r>
-      <w:r>
-        <w:rPr>
-          <w:noProof/>
-        </w:rPr>
-        <w:fldChar w:fldCharType="end"/>
-      </w:r>
+      <w:fldSimple w:instr=" SEQ Figure \* ARABIC ">
+        <w:r>
+          <w:rPr>
+            <w:noProof/>
+          </w:rPr>
+          <w:t>7</w:t>
+        </w:r>
+      </w:fldSimple>
       <w:r>
         <w:rPr>
           <w:lang w:val="en-US"/>
@@ -1545,27 +1532,14 @@
       <w:r>
         <w:t xml:space="preserve">Figure </w:t>
       </w:r>
-      <w:r>
-        <w:fldChar w:fldCharType="begin"/>
-      </w:r>
-      <w:r>
-        <w:instrText xml:space="preserve"> SEQ Figure \* ARABIC </w:instrText>
-      </w:r>
-      <w:r>
-        <w:fldChar w:fldCharType="separate"/>
-      </w:r>
-      <w:r>
-        <w:rPr>
-          <w:noProof/>
-        </w:rPr>
-        <w:t>8</w:t>
-      </w:r>
-      <w:r>
-        <w:rPr>
-          <w:noProof/>
-        </w:rPr>
-        <w:fldChar w:fldCharType="end"/>
-      </w:r>
+      <w:fldSimple w:instr=" SEQ Figure \* ARABIC ">
+        <w:r>
+          <w:rPr>
+            <w:noProof/>
+          </w:rPr>
+          <w:t>8</w:t>
+        </w:r>
+      </w:fldSimple>
       <w:r>
         <w:rPr>
           <w:lang w:val="en-US"/>
@@ -1720,173 +1694,435 @@
       <w:r>
         <w:t xml:space="preserve">Figure </w:t>
       </w:r>
+      <w:r>
+        <w:fldChar w:fldCharType="begin"/>
+      </w:r>
+      <w:r>
+        <w:instrText xml:space="preserve"> SEQ Figure \* ARABIC </w:instrText>
+      </w:r>
+      <w:r>
+        <w:fldChar w:fldCharType="separate"/>
+      </w:r>
+      <w:r>
+        <w:rPr>
+          <w:noProof/>
+        </w:rPr>
+        <w:t>9</w:t>
+      </w:r>
+      <w:r>
+        <w:rPr>
+          <w:noProof/>
+        </w:rPr>
+        <w:fldChar w:fldCharType="end"/>
+      </w:r>
+      <w:r>
+        <w:rPr>
+          <w:lang w:val="en-US"/>
+        </w:rPr>
+        <w:t xml:space="preserve"> - Tracing Bug 2</w:t>
+      </w:r>
+    </w:p>
+    <w:p>
+      <w:pPr>
+        <w:rPr>
+          <w:lang w:val="en-US"/>
+        </w:rPr>
+      </w:pPr>
+      <w:r>
+        <w:rPr>
+          <w:lang w:val="en-US"/>
+        </w:rPr>
+        <w:t>Figure 9 shows a dump log right b</w:t>
+      </w:r>
+      <w:r>
+        <w:rPr>
+          <w:lang w:val="en-US"/>
+        </w:rPr>
+        <w:t xml:space="preserve">efore </w:t>
+      </w:r>
+      <w:r>
+        <w:rPr>
+          <w:lang w:val="en-US"/>
+        </w:rPr>
+        <w:t xml:space="preserve">the limit is checked. </w:t>
+      </w:r>
+    </w:p>
+    <w:p>
+      <w:pPr>
+        <w:pStyle w:val="Heading3"/>
+        <w:rPr>
+          <w:lang w:val="en-US"/>
+        </w:rPr>
+      </w:pPr>
+      <w:r>
+        <w:rPr>
+          <w:lang w:val="en-US"/>
+        </w:rPr>
+        <w:t>Resolution</w:t>
+      </w:r>
+    </w:p>
+    <w:p>
+      <w:pPr>
+        <w:rPr>
+          <w:lang w:val="en-US"/>
+        </w:rPr>
+      </w:pPr>
+      <w:r>
+        <w:rPr>
+          <w:lang w:val="en-US"/>
+        </w:rPr>
+        <w:t xml:space="preserve">As identified in the previous section, if we simply change the statement from </w:t>
+      </w:r>
+      <w:r>
+        <w:rPr>
+          <w:i/>
+          <w:iCs/>
+          <w:lang w:val="en-US"/>
+        </w:rPr>
+        <w:t xml:space="preserve">return (balance - amount &gt; </w:t>
+      </w:r>
+      <w:r>
+        <w:rPr>
+          <w:i/>
+          <w:iCs/>
+          <w:lang w:val="en-US"/>
+        </w:rPr>
+        <w:t xml:space="preserve">limit) </w:t>
+      </w:r>
+      <w:r>
+        <w:rPr>
+          <w:lang w:val="en-US"/>
+        </w:rPr>
+        <w:t xml:space="preserve">to </w:t>
+      </w:r>
+      <w:r>
+        <w:rPr>
+          <w:i/>
+          <w:iCs/>
+          <w:lang w:val="en-US"/>
+        </w:rPr>
+        <w:t>return (balance - amount &gt;</w:t>
+      </w:r>
+      <w:r>
+        <w:rPr>
+          <w:i/>
+          <w:iCs/>
+          <w:lang w:val="en-US"/>
+        </w:rPr>
+        <w:t>=</w:t>
+      </w:r>
+      <w:r>
+        <w:rPr>
+          <w:i/>
+          <w:iCs/>
+          <w:lang w:val="en-US"/>
+        </w:rPr>
+        <w:t xml:space="preserve"> </w:t>
+      </w:r>
+      <w:r>
+        <w:rPr>
+          <w:i/>
+          <w:iCs/>
+          <w:lang w:val="en-US"/>
+        </w:rPr>
+        <w:t>limit)</w:t>
+      </w:r>
+      <w:r>
+        <w:rPr>
+          <w:lang w:val="en-US"/>
+        </w:rPr>
+        <w:t xml:space="preserve">, it will fix the bug 2. Figure 10 shows the updated code of function </w:t>
+      </w:r>
+      <w:proofErr w:type="spellStart"/>
+      <w:proofErr w:type="gramStart"/>
+      <w:r>
+        <w:rPr>
+          <w:i/>
+          <w:iCs/>
+          <w:lang w:val="en-US"/>
+        </w:rPr>
+        <w:t>player.balanceExceedsLimitBy</w:t>
+      </w:r>
+      <w:proofErr w:type="spellEnd"/>
+      <w:proofErr w:type="gramEnd"/>
+      <w:r>
+        <w:rPr>
+          <w:i/>
+          <w:iCs/>
+          <w:lang w:val="en-US"/>
+        </w:rPr>
+        <w:t>(bet)</w:t>
+      </w:r>
+      <w:r>
+        <w:rPr>
+          <w:i/>
+          <w:iCs/>
+          <w:lang w:val="en-US"/>
+        </w:rPr>
+        <w:t xml:space="preserve">. </w:t>
+      </w:r>
+    </w:p>
+    <w:p>
+      <w:pPr>
+        <w:keepNext/>
+      </w:pPr>
+      <w:r>
+        <w:rPr>
+          <w:noProof/>
+          <w:lang w:val="en-US"/>
+        </w:rPr>
+        <w:drawing>
+          <wp:inline distT="0" distB="0" distL="0" distR="0" wp14:anchorId="2F0C40B0" wp14:editId="041A615B">
+            <wp:extent cx="5731510" cy="397510"/>
+            <wp:effectExtent l="0" t="0" r="2540" b="2540"/>
+            <wp:docPr id="12" name="Picture 12"/>
+            <wp:cNvGraphicFramePr>
+              <a:graphicFrameLocks xmlns:a="http://schemas.openxmlformats.org/drawingml/2006/main" noChangeAspect="1"/>
+            </wp:cNvGraphicFramePr>
+            <a:graphic xmlns:a="http://schemas.openxmlformats.org/drawingml/2006/main">
+              <a:graphicData uri="http://schemas.openxmlformats.org/drawingml/2006/picture">
+                <pic:pic xmlns:pic="http://schemas.openxmlformats.org/drawingml/2006/picture">
+                  <pic:nvPicPr>
+                    <pic:cNvPr id="1" name=""/>
+                    <pic:cNvPicPr/>
+                  </pic:nvPicPr>
+                  <pic:blipFill>
+                    <a:blip r:embed="rId17"/>
+                    <a:stretch>
+                      <a:fillRect/>
+                    </a:stretch>
+                  </pic:blipFill>
+                  <pic:spPr>
+                    <a:xfrm>
+                      <a:off x="0" y="0"/>
+                      <a:ext cx="5731510" cy="397510"/>
+                    </a:xfrm>
+                    <a:prstGeom prst="rect">
+                      <a:avLst/>
+                    </a:prstGeom>
+                  </pic:spPr>
+                </pic:pic>
+              </a:graphicData>
+            </a:graphic>
+          </wp:inline>
+        </w:drawing>
+      </w:r>
+    </w:p>
+    <w:p>
+      <w:pPr>
+        <w:pStyle w:val="Caption"/>
+        <w:jc w:val="center"/>
+        <w:rPr>
+          <w:lang w:val="en-US"/>
+        </w:rPr>
+      </w:pPr>
+      <w:r>
+        <w:t xml:space="preserve">Figure </w:t>
+      </w:r>
       <w:fldSimple w:instr=" SEQ Figure \* ARABIC ">
         <w:r>
           <w:rPr>
             <w:noProof/>
           </w:rPr>
-          <w:t>9</w:t>
+          <w:t>10</w:t>
         </w:r>
       </w:fldSimple>
       <w:r>
         <w:rPr>
           <w:lang w:val="en-US"/>
         </w:rPr>
-        <w:t xml:space="preserve"> - Tracing Bug 2</w:t>
-      </w:r>
-    </w:p>
-    <w:p>
-      <w:pPr>
-        <w:rPr>
-          <w:lang w:val="en-US"/>
-        </w:rPr>
-      </w:pPr>
-      <w:r>
-        <w:rPr>
-          <w:lang w:val="en-US"/>
-        </w:rPr>
-        <w:t>Figure 9 shows a dump log right b</w:t>
-      </w:r>
-      <w:r>
-        <w:rPr>
-          <w:lang w:val="en-US"/>
-        </w:rPr>
-        <w:t xml:space="preserve">efore </w:t>
-      </w:r>
-      <w:r>
-        <w:rPr>
-          <w:lang w:val="en-US"/>
-        </w:rPr>
-        <w:t xml:space="preserve">the limit is checked. </w:t>
+        <w:t xml:space="preserve"> - Resolution of Bug 2 (a)</w:t>
+      </w:r>
+    </w:p>
+    <w:p>
+      <w:pPr>
+        <w:rPr>
+          <w:lang w:val="en-US"/>
+        </w:rPr>
+      </w:pPr>
+      <w:r>
+        <w:rPr>
+          <w:lang w:val="en-US"/>
+        </w:rPr>
+        <w:t xml:space="preserve">Figure 11 illustrates the </w:t>
+      </w:r>
+      <w:r>
+        <w:rPr>
+          <w:lang w:val="en-US"/>
+        </w:rPr>
+        <w:t>correct operation after resolution</w:t>
+      </w:r>
+      <w:r>
+        <w:rPr>
+          <w:lang w:val="en-US"/>
+        </w:rPr>
+        <w:t xml:space="preserve"> of Bug 2.</w:t>
+      </w:r>
+    </w:p>
+    <w:p>
+      <w:pPr>
+        <w:keepNext/>
+        <w:jc w:val="center"/>
+      </w:pPr>
+      <w:r>
+        <w:rPr>
+          <w:noProof/>
+          <w:lang w:val="en-US"/>
+        </w:rPr>
+        <w:lastRenderedPageBreak/>
+        <w:drawing>
+          <wp:inline distT="0" distB="0" distL="0" distR="0" wp14:anchorId="43923AD3" wp14:editId="5BE7762F">
+            <wp:extent cx="3101401" cy="3497580"/>
+            <wp:effectExtent l="0" t="0" r="3810" b="7620"/>
+            <wp:docPr id="13" name="Picture 13"/>
+            <wp:cNvGraphicFramePr>
+              <a:graphicFrameLocks xmlns:a="http://schemas.openxmlformats.org/drawingml/2006/main" noChangeAspect="1"/>
+            </wp:cNvGraphicFramePr>
+            <a:graphic xmlns:a="http://schemas.openxmlformats.org/drawingml/2006/main">
+              <a:graphicData uri="http://schemas.openxmlformats.org/drawingml/2006/picture">
+                <pic:pic xmlns:pic="http://schemas.openxmlformats.org/drawingml/2006/picture">
+                  <pic:nvPicPr>
+                    <pic:cNvPr id="1" name=""/>
+                    <pic:cNvPicPr/>
+                  </pic:nvPicPr>
+                  <pic:blipFill>
+                    <a:blip r:embed="rId18"/>
+                    <a:stretch>
+                      <a:fillRect/>
+                    </a:stretch>
+                  </pic:blipFill>
+                  <pic:spPr>
+                    <a:xfrm>
+                      <a:off x="0" y="0"/>
+                      <a:ext cx="3108463" cy="3505544"/>
+                    </a:xfrm>
+                    <a:prstGeom prst="rect">
+                      <a:avLst/>
+                    </a:prstGeom>
+                  </pic:spPr>
+                </pic:pic>
+              </a:graphicData>
+            </a:graphic>
+          </wp:inline>
+        </w:drawing>
+      </w:r>
+    </w:p>
+    <w:p>
+      <w:pPr>
+        <w:pStyle w:val="Caption"/>
+        <w:jc w:val="center"/>
+        <w:rPr>
+          <w:lang w:val="en-US"/>
+        </w:rPr>
+      </w:pPr>
+      <w:r>
+        <w:t xml:space="preserve">Figure </w:t>
+      </w:r>
+      <w:fldSimple w:instr=" SEQ Figure \* ARABIC ">
+        <w:r>
+          <w:rPr>
+            <w:noProof/>
+          </w:rPr>
+          <w:t>11</w:t>
+        </w:r>
+      </w:fldSimple>
+      <w:r>
+        <w:rPr>
+          <w:lang w:val="en-US"/>
+        </w:rPr>
+        <w:t xml:space="preserve"> - Resolution of Bug 2 (b)</w:t>
+      </w:r>
+    </w:p>
+    <w:p>
+      <w:pPr>
+        <w:pStyle w:val="Heading2"/>
+        <w:rPr>
+          <w:lang w:val="en-US"/>
+        </w:rPr>
+      </w:pPr>
+      <w:r>
+        <w:rPr>
+          <w:lang w:val="en-US"/>
+        </w:rPr>
+        <w:t>Bug 3</w:t>
+      </w:r>
+    </w:p>
+    <w:p>
+      <w:pPr>
+        <w:rPr>
+          <w:lang w:val="en-US"/>
+        </w:rPr>
+      </w:pPr>
+      <w:r>
+        <w:rPr>
+          <w:lang w:val="en-US"/>
+        </w:rPr>
+        <w:t xml:space="preserve">Compiled the source code and executed the </w:t>
+      </w:r>
+      <w:r>
+        <w:rPr>
+          <w:lang w:val="en-US"/>
+        </w:rPr>
+        <w:t>program to simulate the third</w:t>
+      </w:r>
+      <w:r>
+        <w:rPr>
+          <w:lang w:val="en-US"/>
+        </w:rPr>
+        <w:t xml:space="preserve"> test case which is </w:t>
+      </w:r>
+      <w:r>
+        <w:rPr>
+          <w:lang w:val="en-US"/>
+        </w:rPr>
+        <w:t xml:space="preserve">also </w:t>
+      </w:r>
+      <w:r>
+        <w:rPr>
+          <w:lang w:val="en-US"/>
+        </w:rPr>
+        <w:t xml:space="preserve">documented in the UAT documented located in the project repository/UAT folder. </w:t>
+      </w:r>
+    </w:p>
+    <w:p>
+      <w:pPr>
+        <w:pStyle w:val="Heading3"/>
+        <w:rPr>
+          <w:rStyle w:val="Heading3Char"/>
+          <w:lang w:val="en-US"/>
+        </w:rPr>
+      </w:pPr>
+      <w:r>
+        <w:rPr>
+          <w:rStyle w:val="Heading3Char"/>
+          <w:lang w:val="en-US"/>
+        </w:rPr>
+        <w:t>Replication</w:t>
+      </w:r>
+    </w:p>
+    <w:p>
+      <w:pPr>
+        <w:pStyle w:val="ListParagraph"/>
+        <w:rPr>
+          <w:lang w:val="en-US"/>
+        </w:rPr>
+      </w:pPr>
+      <w:r>
+        <w:rPr>
+          <w:sz w:val="22"/>
+          <w:lang w:val="en-US"/>
+        </w:rPr>
+        <w:t xml:space="preserve">Output from the test demonstrating the buggy </w:t>
+      </w:r>
+      <w:r>
+        <w:rPr>
+          <w:sz w:val="22"/>
+          <w:lang w:val="en-US"/>
+        </w:rPr>
+        <w:t>behavior</w:t>
       </w:r>
       <w:bookmarkStart w:id="0" w:name="_GoBack"/>
       <w:bookmarkEnd w:id="0"/>
-    </w:p>
-    <w:p>
-      <w:pPr>
-        <w:pStyle w:val="Heading3"/>
-        <w:rPr>
-          <w:lang w:val="en-US"/>
-        </w:rPr>
-      </w:pPr>
-      <w:r>
-        <w:rPr>
-          <w:lang w:val="en-US"/>
-        </w:rPr>
-        <w:t>Resolution</w:t>
-      </w:r>
-    </w:p>
-    <w:p>
-      <w:pPr>
-        <w:rPr>
-          <w:lang w:val="en-US"/>
-        </w:rPr>
-      </w:pPr>
-      <w:r>
-        <w:rPr>
-          <w:lang w:val="en-US"/>
-        </w:rPr>
-        <w:t>Output of correct operation after resolution</w:t>
-      </w:r>
-    </w:p>
-    <w:p>
-      <w:pPr>
-        <w:rPr>
-          <w:lang w:val="en-US"/>
-        </w:rPr>
-      </w:pPr>
-    </w:p>
-    <w:p>
-      <w:pPr>
-        <w:pStyle w:val="Heading2"/>
-        <w:rPr>
-          <w:lang w:val="en-US"/>
-        </w:rPr>
-      </w:pPr>
-      <w:r>
-        <w:rPr>
-          <w:lang w:val="en-US"/>
-        </w:rPr>
-        <w:t>Bug 3</w:t>
-      </w:r>
-    </w:p>
-    <w:p>
-      <w:pPr>
-        <w:rPr>
-          <w:lang w:val="en-US"/>
-        </w:rPr>
-      </w:pPr>
-      <w:r>
-        <w:rPr>
-          <w:lang w:val="en-US"/>
-        </w:rPr>
-        <w:t xml:space="preserve">Compiled the source code and executed the </w:t>
-      </w:r>
-      <w:r>
-        <w:rPr>
-          <w:lang w:val="en-US"/>
-        </w:rPr>
-        <w:t>program to simulate the third</w:t>
-      </w:r>
-      <w:r>
-        <w:rPr>
-          <w:lang w:val="en-US"/>
-        </w:rPr>
-        <w:t xml:space="preserve"> test case which is </w:t>
-      </w:r>
-      <w:r>
-        <w:rPr>
-          <w:lang w:val="en-US"/>
-        </w:rPr>
-        <w:t xml:space="preserve">also </w:t>
-      </w:r>
-      <w:r>
-        <w:rPr>
-          <w:lang w:val="en-US"/>
-        </w:rPr>
-        <w:t xml:space="preserve">documented in the UAT documented located in the project repository/UAT folder. </w:t>
-      </w:r>
-    </w:p>
-    <w:p>
-      <w:pPr>
-        <w:pStyle w:val="Heading3"/>
-        <w:rPr>
-          <w:rStyle w:val="Heading3Char"/>
-          <w:lang w:val="en-US"/>
-        </w:rPr>
-      </w:pPr>
-      <w:r>
-        <w:rPr>
-          <w:rStyle w:val="Heading3Char"/>
-          <w:lang w:val="en-US"/>
-        </w:rPr>
-        <w:lastRenderedPageBreak/>
-        <w:t>Replication</w:t>
-      </w:r>
-    </w:p>
-    <w:p>
-      <w:pPr>
-        <w:pStyle w:val="ListParagraph"/>
-        <w:rPr>
-          <w:lang w:val="en-US"/>
-        </w:rPr>
-      </w:pPr>
-      <w:r>
-        <w:rPr>
-          <w:sz w:val="22"/>
-          <w:lang w:val="en-US"/>
-        </w:rPr>
-        <w:t xml:space="preserve">Output from the test demonstrating the buggy </w:t>
-      </w:r>
-      <w:proofErr w:type="spellStart"/>
-      <w:r>
-        <w:rPr>
-          <w:sz w:val="22"/>
-          <w:lang w:val="en-US"/>
-        </w:rPr>
-        <w:t>behaviour</w:t>
-      </w:r>
-      <w:proofErr w:type="spellEnd"/>
       <w:r>
         <w:rPr>
           <w:lang w:val="en-US"/>
@@ -1952,7 +2188,7 @@
                     <pic:cNvPicPr/>
                   </pic:nvPicPr>
                   <pic:blipFill rotWithShape="1">
-                    <a:blip r:embed="rId17"/>
+                    <a:blip r:embed="rId19"/>
                     <a:srcRect r="3718"/>
                     <a:stretch/>
                   </pic:blipFill>
@@ -1991,14 +2227,27 @@
       <w:r>
         <w:t xml:space="preserve">Figure </w:t>
       </w:r>
-      <w:fldSimple w:instr=" SEQ Figure \* ARABIC ">
-        <w:r>
-          <w:rPr>
-            <w:noProof/>
-          </w:rPr>
-          <w:t>10</w:t>
-        </w:r>
-      </w:fldSimple>
+      <w:r>
+        <w:fldChar w:fldCharType="begin"/>
+      </w:r>
+      <w:r>
+        <w:instrText xml:space="preserve"> SEQ Figure \* ARABIC </w:instrText>
+      </w:r>
+      <w:r>
+        <w:fldChar w:fldCharType="separate"/>
+      </w:r>
+      <w:r>
+        <w:rPr>
+          <w:noProof/>
+        </w:rPr>
+        <w:t>12</w:t>
+      </w:r>
+      <w:r>
+        <w:rPr>
+          <w:noProof/>
+        </w:rPr>
+        <w:fldChar w:fldCharType="end"/>
+      </w:r>
       <w:r>
         <w:rPr>
           <w:lang w:val="en-US"/>
@@ -2071,14 +2320,27 @@
       <w:r>
         <w:t xml:space="preserve">Figure </w:t>
       </w:r>
-      <w:fldSimple w:instr=" SEQ Figure \* ARABIC ">
-        <w:r>
-          <w:rPr>
-            <w:noProof/>
-          </w:rPr>
-          <w:t>11</w:t>
-        </w:r>
-      </w:fldSimple>
+      <w:r>
+        <w:fldChar w:fldCharType="begin"/>
+      </w:r>
+      <w:r>
+        <w:instrText xml:space="preserve"> SEQ Figure \* ARABIC </w:instrText>
+      </w:r>
+      <w:r>
+        <w:fldChar w:fldCharType="separate"/>
+      </w:r>
+      <w:r>
+        <w:rPr>
+          <w:noProof/>
+        </w:rPr>
+        <w:t>13</w:t>
+      </w:r>
+      <w:r>
+        <w:rPr>
+          <w:noProof/>
+        </w:rPr>
+        <w:fldChar w:fldCharType="end"/>
+      </w:r>
       <w:r>
         <w:rPr>
           <w:lang w:val="en-US"/>
@@ -2097,67 +2359,67 @@
         <w:rPr>
           <w:lang w:val="en-US"/>
         </w:rPr>
+        <w:t>Simplification</w:t>
+      </w:r>
+    </w:p>
+    <w:p>
+      <w:pPr>
+        <w:rPr>
+          <w:lang w:val="en-US"/>
+        </w:rPr>
+      </w:pPr>
+      <w:r>
+        <w:rPr>
+          <w:lang w:val="en-US"/>
+        </w:rPr>
+        <w:t>Debugging log</w:t>
+      </w:r>
+    </w:p>
+    <w:p>
+      <w:pPr>
+        <w:pStyle w:val="Heading3"/>
+        <w:rPr>
+          <w:lang w:val="en-US"/>
+        </w:rPr>
+      </w:pPr>
+      <w:r>
+        <w:rPr>
+          <w:lang w:val="en-US"/>
+        </w:rPr>
+        <w:t>Tracing</w:t>
+      </w:r>
+    </w:p>
+    <w:p>
+      <w:pPr>
+        <w:rPr>
+          <w:lang w:val="en-US"/>
+        </w:rPr>
+      </w:pPr>
+      <w:r>
+        <w:rPr>
+          <w:lang w:val="en-US"/>
+        </w:rPr>
+        <w:t>B</w:t>
+      </w:r>
+      <w:r>
+        <w:rPr>
+          <w:lang w:val="en-US"/>
+        </w:rPr>
+        <w:t>efore and After screenshots (show variable values)</w:t>
+      </w:r>
+    </w:p>
+    <w:p>
+      <w:pPr>
+        <w:pStyle w:val="Heading3"/>
+        <w:rPr>
+          <w:lang w:val="en-US"/>
+        </w:rPr>
+      </w:pPr>
+      <w:r>
+        <w:rPr>
+          <w:lang w:val="en-US"/>
+        </w:rPr>
         <w:lastRenderedPageBreak/>
-        <w:t>Simplification</w:t>
-      </w:r>
-    </w:p>
-    <w:p>
-      <w:pPr>
-        <w:rPr>
-          <w:lang w:val="en-US"/>
-        </w:rPr>
-      </w:pPr>
-      <w:r>
-        <w:rPr>
-          <w:lang w:val="en-US"/>
-        </w:rPr>
-        <w:t>Debugging log</w:t>
-      </w:r>
-    </w:p>
-    <w:p>
-      <w:pPr>
-        <w:pStyle w:val="Heading3"/>
-        <w:rPr>
-          <w:lang w:val="en-US"/>
-        </w:rPr>
-      </w:pPr>
-      <w:r>
-        <w:rPr>
-          <w:lang w:val="en-US"/>
-        </w:rPr>
-        <w:t>Tracing</w:t>
-      </w:r>
-    </w:p>
-    <w:p>
-      <w:pPr>
-        <w:rPr>
-          <w:lang w:val="en-US"/>
-        </w:rPr>
-      </w:pPr>
-      <w:r>
-        <w:rPr>
-          <w:lang w:val="en-US"/>
-        </w:rPr>
-        <w:t>B</w:t>
-      </w:r>
-      <w:r>
-        <w:rPr>
-          <w:lang w:val="en-US"/>
-        </w:rPr>
-        <w:t>efore and After screenshots (show variable values)</w:t>
-      </w:r>
-    </w:p>
-    <w:p>
-      <w:pPr>
-        <w:pStyle w:val="Heading3"/>
-        <w:rPr>
-          <w:lang w:val="en-US"/>
-        </w:rPr>
-      </w:pPr>
-      <w:r>
-        <w:rPr>
-          <w:lang w:val="en-US"/>
-        </w:rPr>
         <w:t>Resolution</w:t>
       </w:r>
     </w:p>
@@ -2182,7 +2444,7 @@
       </w:pPr>
     </w:p>
     <w:sectPr>
-      <w:headerReference w:type="default" r:id="rId18"/>
+      <w:headerReference w:type="default" r:id="rId20"/>
       <w:pgSz w:w="11906" w:h="16838"/>
       <w:pgMar w:top="1440" w:right="1440" w:bottom="1440" w:left="1440" w:header="720" w:footer="720" w:gutter="0"/>
       <w:cols w:space="720"/>

</xml_diff>

<commit_message>
Developed UNIT TEST CASE to replicate BUG 3, add relevant documentation to the Report
</commit_message>
<xml_diff>
--- a/Assignment04 - Debugging (Report).docx
+++ b/Assignment04 - Debugging (Report).docx
@@ -262,14 +262,27 @@
       <w:r>
         <w:t xml:space="preserve">Figure </w:t>
       </w:r>
-      <w:fldSimple w:instr=" SEQ Figure \* ARABIC ">
-        <w:r>
-          <w:rPr>
-            <w:noProof/>
-          </w:rPr>
-          <w:t>1</w:t>
-        </w:r>
-      </w:fldSimple>
+      <w:r>
+        <w:fldChar w:fldCharType="begin"/>
+      </w:r>
+      <w:r>
+        <w:instrText xml:space="preserve"> SEQ Figure \* ARABIC </w:instrText>
+      </w:r>
+      <w:r>
+        <w:fldChar w:fldCharType="separate"/>
+      </w:r>
+      <w:r>
+        <w:rPr>
+          <w:noProof/>
+        </w:rPr>
+        <w:t>1</w:t>
+      </w:r>
+      <w:r>
+        <w:rPr>
+          <w:noProof/>
+        </w:rPr>
+        <w:fldChar w:fldCharType="end"/>
+      </w:r>
       <w:r>
         <w:rPr>
           <w:lang w:val="en-US"/>
@@ -596,27 +609,14 @@
       <w:r>
         <w:t xml:space="preserve">Figure </w:t>
       </w:r>
-      <w:r>
-        <w:fldChar w:fldCharType="begin"/>
-      </w:r>
-      <w:r>
-        <w:instrText xml:space="preserve"> SEQ Figure \* ARABIC </w:instrText>
-      </w:r>
-      <w:r>
-        <w:fldChar w:fldCharType="separate"/>
-      </w:r>
-      <w:r>
-        <w:rPr>
-          <w:noProof/>
-        </w:rPr>
-        <w:t>2</w:t>
-      </w:r>
-      <w:r>
-        <w:rPr>
-          <w:noProof/>
-        </w:rPr>
-        <w:fldChar w:fldCharType="end"/>
-      </w:r>
+      <w:fldSimple w:instr=" SEQ Figure \* ARABIC ">
+        <w:r>
+          <w:rPr>
+            <w:noProof/>
+          </w:rPr>
+          <w:t>2</w:t>
+        </w:r>
+      </w:fldSimple>
       <w:r>
         <w:rPr>
           <w:lang w:val="en-US"/>
@@ -807,27 +807,14 @@
       <w:r>
         <w:t xml:space="preserve">Figure </w:t>
       </w:r>
-      <w:r>
-        <w:fldChar w:fldCharType="begin"/>
-      </w:r>
-      <w:r>
-        <w:instrText xml:space="preserve"> SEQ Figure \* ARABIC </w:instrText>
-      </w:r>
-      <w:r>
-        <w:fldChar w:fldCharType="separate"/>
-      </w:r>
-      <w:r>
-        <w:rPr>
-          <w:noProof/>
-        </w:rPr>
-        <w:t>3</w:t>
-      </w:r>
-      <w:r>
-        <w:rPr>
-          <w:noProof/>
-        </w:rPr>
-        <w:fldChar w:fldCharType="end"/>
-      </w:r>
+      <w:fldSimple w:instr=" SEQ Figure \* ARABIC ">
+        <w:r>
+          <w:rPr>
+            <w:noProof/>
+          </w:rPr>
+          <w:t>3</w:t>
+        </w:r>
+      </w:fldSimple>
       <w:r>
         <w:rPr>
           <w:lang w:val="en-US"/>
@@ -930,27 +917,14 @@
       <w:r>
         <w:t xml:space="preserve">Figure </w:t>
       </w:r>
-      <w:r>
-        <w:fldChar w:fldCharType="begin"/>
-      </w:r>
-      <w:r>
-        <w:instrText xml:space="preserve"> SEQ Figure \* ARABIC </w:instrText>
-      </w:r>
-      <w:r>
-        <w:fldChar w:fldCharType="separate"/>
-      </w:r>
-      <w:r>
-        <w:rPr>
-          <w:noProof/>
-        </w:rPr>
-        <w:t>4</w:t>
-      </w:r>
-      <w:r>
-        <w:rPr>
-          <w:noProof/>
-        </w:rPr>
-        <w:fldChar w:fldCharType="end"/>
-      </w:r>
+      <w:fldSimple w:instr=" SEQ Figure \* ARABIC ">
+        <w:r>
+          <w:rPr>
+            <w:noProof/>
+          </w:rPr>
+          <w:t>4</w:t>
+        </w:r>
+      </w:fldSimple>
       <w:r>
         <w:rPr>
           <w:lang w:val="en-US"/>
@@ -1091,14 +1065,27 @@
       <w:r>
         <w:t xml:space="preserve">Figure </w:t>
       </w:r>
-      <w:fldSimple w:instr=" SEQ Figure \* ARABIC ">
-        <w:r>
-          <w:rPr>
-            <w:noProof/>
-          </w:rPr>
-          <w:t>5</w:t>
-        </w:r>
-      </w:fldSimple>
+      <w:r>
+        <w:fldChar w:fldCharType="begin"/>
+      </w:r>
+      <w:r>
+        <w:instrText xml:space="preserve"> SEQ Figure \* ARABIC </w:instrText>
+      </w:r>
+      <w:r>
+        <w:fldChar w:fldCharType="separate"/>
+      </w:r>
+      <w:r>
+        <w:rPr>
+          <w:noProof/>
+        </w:rPr>
+        <w:t>5</w:t>
+      </w:r>
+      <w:r>
+        <w:rPr>
+          <w:noProof/>
+        </w:rPr>
+        <w:fldChar w:fldCharType="end"/>
+      </w:r>
       <w:r>
         <w:rPr>
           <w:lang w:val="en-US"/>
@@ -1183,14 +1170,27 @@
       <w:r>
         <w:t xml:space="preserve">Figure </w:t>
       </w:r>
-      <w:fldSimple w:instr=" SEQ Figure \* ARABIC ">
-        <w:r>
-          <w:rPr>
-            <w:noProof/>
-          </w:rPr>
-          <w:t>6</w:t>
-        </w:r>
-      </w:fldSimple>
+      <w:r>
+        <w:fldChar w:fldCharType="begin"/>
+      </w:r>
+      <w:r>
+        <w:instrText xml:space="preserve"> SEQ Figure \* ARABIC </w:instrText>
+      </w:r>
+      <w:r>
+        <w:fldChar w:fldCharType="separate"/>
+      </w:r>
+      <w:r>
+        <w:rPr>
+          <w:noProof/>
+        </w:rPr>
+        <w:t>6</w:t>
+      </w:r>
+      <w:r>
+        <w:rPr>
+          <w:noProof/>
+        </w:rPr>
+        <w:fldChar w:fldCharType="end"/>
+      </w:r>
       <w:r>
         <w:rPr>
           <w:lang w:val="en-US"/>
@@ -1404,14 +1404,27 @@
       <w:r>
         <w:t xml:space="preserve">Figure </w:t>
       </w:r>
-      <w:fldSimple w:instr=" SEQ Figure \* ARABIC ">
-        <w:r>
-          <w:rPr>
-            <w:noProof/>
-          </w:rPr>
-          <w:t>7</w:t>
-        </w:r>
-      </w:fldSimple>
+      <w:r>
+        <w:fldChar w:fldCharType="begin"/>
+      </w:r>
+      <w:r>
+        <w:instrText xml:space="preserve"> SEQ Figure \* ARABIC </w:instrText>
+      </w:r>
+      <w:r>
+        <w:fldChar w:fldCharType="separate"/>
+      </w:r>
+      <w:r>
+        <w:rPr>
+          <w:noProof/>
+        </w:rPr>
+        <w:t>7</w:t>
+      </w:r>
+      <w:r>
+        <w:rPr>
+          <w:noProof/>
+        </w:rPr>
+        <w:fldChar w:fldCharType="end"/>
+      </w:r>
       <w:r>
         <w:rPr>
           <w:lang w:val="en-US"/>
@@ -1532,14 +1545,27 @@
       <w:r>
         <w:t xml:space="preserve">Figure </w:t>
       </w:r>
-      <w:fldSimple w:instr=" SEQ Figure \* ARABIC ">
-        <w:r>
-          <w:rPr>
-            <w:noProof/>
-          </w:rPr>
-          <w:t>8</w:t>
-        </w:r>
-      </w:fldSimple>
+      <w:r>
+        <w:fldChar w:fldCharType="begin"/>
+      </w:r>
+      <w:r>
+        <w:instrText xml:space="preserve"> SEQ Figure \* ARABIC </w:instrText>
+      </w:r>
+      <w:r>
+        <w:fldChar w:fldCharType="separate"/>
+      </w:r>
+      <w:r>
+        <w:rPr>
+          <w:noProof/>
+        </w:rPr>
+        <w:t>8</w:t>
+      </w:r>
+      <w:r>
+        <w:rPr>
+          <w:noProof/>
+        </w:rPr>
+        <w:fldChar w:fldCharType="end"/>
+      </w:r>
       <w:r>
         <w:rPr>
           <w:lang w:val="en-US"/>
@@ -1694,27 +1720,14 @@
       <w:r>
         <w:t xml:space="preserve">Figure </w:t>
       </w:r>
-      <w:r>
-        <w:fldChar w:fldCharType="begin"/>
-      </w:r>
-      <w:r>
-        <w:instrText xml:space="preserve"> SEQ Figure \* ARABIC </w:instrText>
-      </w:r>
-      <w:r>
-        <w:fldChar w:fldCharType="separate"/>
-      </w:r>
-      <w:r>
-        <w:rPr>
-          <w:noProof/>
-        </w:rPr>
-        <w:t>9</w:t>
-      </w:r>
-      <w:r>
-        <w:rPr>
-          <w:noProof/>
-        </w:rPr>
-        <w:fldChar w:fldCharType="end"/>
-      </w:r>
+      <w:fldSimple w:instr=" SEQ Figure \* ARABIC ">
+        <w:r>
+          <w:rPr>
+            <w:noProof/>
+          </w:rPr>
+          <w:t>9</w:t>
+        </w:r>
+      </w:fldSimple>
       <w:r>
         <w:rPr>
           <w:lang w:val="en-US"/>
@@ -1919,14 +1932,27 @@
       <w:r>
         <w:t xml:space="preserve">Figure </w:t>
       </w:r>
-      <w:fldSimple w:instr=" SEQ Figure \* ARABIC ">
-        <w:r>
-          <w:rPr>
-            <w:noProof/>
-          </w:rPr>
-          <w:t>10</w:t>
-        </w:r>
-      </w:fldSimple>
+      <w:r>
+        <w:fldChar w:fldCharType="begin"/>
+      </w:r>
+      <w:r>
+        <w:instrText xml:space="preserve"> SEQ Figure \* ARABIC </w:instrText>
+      </w:r>
+      <w:r>
+        <w:fldChar w:fldCharType="separate"/>
+      </w:r>
+      <w:r>
+        <w:rPr>
+          <w:noProof/>
+        </w:rPr>
+        <w:t>10</w:t>
+      </w:r>
+      <w:r>
+        <w:rPr>
+          <w:noProof/>
+        </w:rPr>
+        <w:fldChar w:fldCharType="end"/>
+      </w:r>
       <w:r>
         <w:rPr>
           <w:lang w:val="en-US"/>
@@ -2018,14 +2044,27 @@
       <w:r>
         <w:t xml:space="preserve">Figure </w:t>
       </w:r>
-      <w:fldSimple w:instr=" SEQ Figure \* ARABIC ">
-        <w:r>
-          <w:rPr>
-            <w:noProof/>
-          </w:rPr>
-          <w:t>11</w:t>
-        </w:r>
-      </w:fldSimple>
+      <w:r>
+        <w:fldChar w:fldCharType="begin"/>
+      </w:r>
+      <w:r>
+        <w:instrText xml:space="preserve"> SEQ Figure \* ARABIC </w:instrText>
+      </w:r>
+      <w:r>
+        <w:fldChar w:fldCharType="separate"/>
+      </w:r>
+      <w:r>
+        <w:rPr>
+          <w:noProof/>
+        </w:rPr>
+        <w:t>11</w:t>
+      </w:r>
+      <w:r>
+        <w:rPr>
+          <w:noProof/>
+        </w:rPr>
+        <w:fldChar w:fldCharType="end"/>
+      </w:r>
       <w:r>
         <w:rPr>
           <w:lang w:val="en-US"/>
@@ -2121,19 +2160,47 @@
         </w:rPr>
         <w:t>behavior</w:t>
       </w:r>
-      <w:bookmarkStart w:id="0" w:name="_GoBack"/>
-      <w:bookmarkEnd w:id="0"/>
-      <w:r>
-        <w:rPr>
-          <w:lang w:val="en-US"/>
-        </w:rPr>
-        <w:t xml:space="preserve"> Is illustrated in the below figure</w:t>
-      </w:r>
-      <w:r>
-        <w:rPr>
-          <w:lang w:val="en-US"/>
-        </w:rPr>
-        <w:t xml:space="preserve"> 3 and figure 4, in two different iterations of the program, win ratio is 0.40 and 0.61, where as it should be 0.42 based on the 8% bias to the house</w:t>
+      <w:r>
+        <w:rPr>
+          <w:lang w:val="en-US"/>
+        </w:rPr>
+        <w:t xml:space="preserve"> i</w:t>
+      </w:r>
+      <w:r>
+        <w:rPr>
+          <w:lang w:val="en-US"/>
+        </w:rPr>
+        <w:t>s illustrated in the below figure</w:t>
+      </w:r>
+      <w:r>
+        <w:rPr>
+          <w:lang w:val="en-US"/>
+        </w:rPr>
+        <w:t xml:space="preserve"> </w:t>
+      </w:r>
+      <w:r>
+        <w:rPr>
+          <w:lang w:val="en-US"/>
+        </w:rPr>
+        <w:t>12</w:t>
+      </w:r>
+      <w:r>
+        <w:rPr>
+          <w:lang w:val="en-US"/>
+        </w:rPr>
+        <w:t xml:space="preserve"> </w:t>
+      </w:r>
+      <w:r>
+        <w:rPr>
+          <w:lang w:val="en-US"/>
+        </w:rPr>
+        <w:t>where we can see that Win Ratio is approx. 60% (0.60)</w:t>
+      </w:r>
+      <w:r>
+        <w:rPr>
+          <w:lang w:val="en-US"/>
+        </w:rPr>
+        <w:t>, where as it should be 0.42 based on the 8% bias to the house</w:t>
       </w:r>
       <w:r>
         <w:rPr>
@@ -2145,38 +2212,22 @@
     <w:p>
       <w:pPr>
         <w:pStyle w:val="ListParagraph"/>
-        <w:rPr>
-          <w:lang w:val="en-US"/>
-        </w:rPr>
-      </w:pPr>
-    </w:p>
-    <w:p>
-      <w:pPr>
-        <w:pStyle w:val="ListParagraph"/>
-        <w:keepNext/>
         <w:jc w:val="center"/>
         <w:rPr>
+          <w:lang w:val="en-US"/>
+        </w:rPr>
+      </w:pPr>
+      <w:r>
+        <w:rPr>
           <w:noProof/>
           <w:lang w:val="en-US"/>
         </w:rPr>
-      </w:pPr>
-    </w:p>
-    <w:p>
-      <w:pPr>
-        <w:pStyle w:val="ListParagraph"/>
-        <w:keepNext/>
-        <w:jc w:val="center"/>
-      </w:pPr>
-      <w:r>
-        <w:rPr>
-          <w:noProof/>
-          <w:lang w:val="en-US"/>
-        </w:rPr>
+        <w:lastRenderedPageBreak/>
         <w:drawing>
-          <wp:inline distT="0" distB="0" distL="0" distR="0" wp14:anchorId="60484ED4" wp14:editId="51050976">
-            <wp:extent cx="3478296" cy="3139440"/>
-            <wp:effectExtent l="0" t="0" r="8255" b="3810"/>
-            <wp:docPr id="4" name="Picture 4"/>
+          <wp:inline distT="0" distB="0" distL="0" distR="0" wp14:anchorId="1A61A9B2" wp14:editId="3F3BAD96">
+            <wp:extent cx="3116580" cy="2982787"/>
+            <wp:effectExtent l="0" t="0" r="7620" b="8255"/>
+            <wp:docPr id="14" name="Picture 14"/>
             <wp:cNvGraphicFramePr>
               <a:graphicFrameLocks xmlns:a="http://schemas.openxmlformats.org/drawingml/2006/main" noChangeAspect="1"/>
             </wp:cNvGraphicFramePr>
@@ -2187,27 +2238,20 @@
                     <pic:cNvPr id="1" name=""/>
                     <pic:cNvPicPr/>
                   </pic:nvPicPr>
-                  <pic:blipFill rotWithShape="1">
+                  <pic:blipFill>
                     <a:blip r:embed="rId19"/>
-                    <a:srcRect r="3718"/>
-                    <a:stretch/>
+                    <a:stretch>
+                      <a:fillRect/>
+                    </a:stretch>
                   </pic:blipFill>
-                  <pic:spPr bwMode="auto">
+                  <pic:spPr>
                     <a:xfrm>
                       <a:off x="0" y="0"/>
-                      <a:ext cx="3485608" cy="3146040"/>
+                      <a:ext cx="3124158" cy="2990039"/>
                     </a:xfrm>
                     <a:prstGeom prst="rect">
                       <a:avLst/>
                     </a:prstGeom>
-                    <a:ln>
-                      <a:noFill/>
-                    </a:ln>
-                    <a:extLst>
-                      <a:ext uri="{53640926-AAD7-44D8-BBD7-CCE9431645EC}">
-                        <a14:shadowObscured xmlns:a14="http://schemas.microsoft.com/office/drawing/2010/main"/>
-                      </a:ext>
-                    </a:extLst>
                   </pic:spPr>
                 </pic:pic>
               </a:graphicData>
@@ -2227,32 +2271,76 @@
       <w:r>
         <w:t xml:space="preserve">Figure </w:t>
       </w:r>
-      <w:r>
-        <w:fldChar w:fldCharType="begin"/>
-      </w:r>
-      <w:r>
-        <w:instrText xml:space="preserve"> SEQ Figure \* ARABIC </w:instrText>
-      </w:r>
-      <w:r>
-        <w:fldChar w:fldCharType="separate"/>
-      </w:r>
-      <w:r>
-        <w:rPr>
-          <w:noProof/>
-        </w:rPr>
-        <w:t>12</w:t>
-      </w:r>
-      <w:r>
-        <w:rPr>
-          <w:noProof/>
-        </w:rPr>
-        <w:fldChar w:fldCharType="end"/>
-      </w:r>
-      <w:r>
-        <w:rPr>
-          <w:lang w:val="en-US"/>
-        </w:rPr>
-        <w:t xml:space="preserve"> - Bug 3 (a)</w:t>
+      <w:fldSimple w:instr=" SEQ Figure \* ARABIC ">
+        <w:r>
+          <w:rPr>
+            <w:noProof/>
+          </w:rPr>
+          <w:t>12</w:t>
+        </w:r>
+      </w:fldSimple>
+      <w:r>
+        <w:rPr>
+          <w:lang w:val="en-US"/>
+        </w:rPr>
+        <w:t xml:space="preserve"> - Bug 3 Replication</w:t>
+      </w:r>
+    </w:p>
+    <w:p>
+      <w:pPr>
+        <w:pStyle w:val="Heading3"/>
+        <w:rPr>
+          <w:lang w:val="en-US"/>
+        </w:rPr>
+      </w:pPr>
+      <w:r>
+        <w:rPr>
+          <w:lang w:val="en-US"/>
+        </w:rPr>
+        <w:t>Simplification</w:t>
+      </w:r>
+    </w:p>
+    <w:p>
+      <w:pPr>
+        <w:rPr>
+          <w:lang w:val="en-US"/>
+        </w:rPr>
+      </w:pPr>
+      <w:r>
+        <w:rPr>
+          <w:lang w:val="en-US"/>
+        </w:rPr>
+        <w:t xml:space="preserve">Added another test method </w:t>
+      </w:r>
+      <w:r>
+        <w:rPr>
+          <w:i/>
+          <w:iCs/>
+          <w:lang w:val="en-US"/>
+        </w:rPr>
+        <w:t>testBug3()</w:t>
+      </w:r>
+      <w:r>
+        <w:rPr>
+          <w:lang w:val="en-US"/>
+        </w:rPr>
+        <w:t xml:space="preserve"> to the same class </w:t>
+      </w:r>
+      <w:proofErr w:type="spellStart"/>
+      <w:r>
+        <w:rPr>
+          <w:i/>
+          <w:iCs/>
+          <w:lang w:val="en-US"/>
+        </w:rPr>
+        <w:t>testGame</w:t>
+      </w:r>
+      <w:proofErr w:type="spellEnd"/>
+      <w:r>
+        <w:rPr>
+          <w:lang w:val="en-US"/>
+        </w:rPr>
+        <w:t xml:space="preserve"> to replicate the Bug 3 where win ratio is approx. 60%. </w:t>
       </w:r>
     </w:p>
     <w:p>
@@ -2266,10 +2354,10 @@
           <w:lang w:val="en-US"/>
         </w:rPr>
         <w:drawing>
-          <wp:inline distT="0" distB="0" distL="0" distR="0" wp14:anchorId="50C02528" wp14:editId="765E5D26">
-            <wp:extent cx="3329940" cy="3031490"/>
-            <wp:effectExtent l="0" t="0" r="3810" b="0"/>
-            <wp:docPr id="5" name="Picture 5"/>
+          <wp:inline distT="0" distB="0" distL="0" distR="0" wp14:anchorId="0A26F9BB" wp14:editId="14473C6D">
+            <wp:extent cx="2565223" cy="2491740"/>
+            <wp:effectExtent l="0" t="0" r="6985" b="3810"/>
+            <wp:docPr id="15" name="Picture 15"/>
             <wp:cNvGraphicFramePr>
               <a:graphicFrameLocks xmlns:a="http://schemas.openxmlformats.org/drawingml/2006/main" noChangeAspect="1"/>
             </wp:cNvGraphicFramePr>
@@ -2280,27 +2368,20 @@
                     <pic:cNvPr id="1" name=""/>
                     <pic:cNvPicPr/>
                   </pic:nvPicPr>
-                  <pic:blipFill rotWithShape="1">
-                    <a:blip r:embed="rId14"/>
-                    <a:srcRect r="11709"/>
-                    <a:stretch/>
+                  <pic:blipFill>
+                    <a:blip r:embed="rId20"/>
+                    <a:stretch>
+                      <a:fillRect/>
+                    </a:stretch>
                   </pic:blipFill>
-                  <pic:spPr bwMode="auto">
+                  <pic:spPr>
                     <a:xfrm>
                       <a:off x="0" y="0"/>
-                      <a:ext cx="3341834" cy="3042318"/>
+                      <a:ext cx="2574005" cy="2500270"/>
                     </a:xfrm>
                     <a:prstGeom prst="rect">
                       <a:avLst/>
                     </a:prstGeom>
-                    <a:ln>
-                      <a:noFill/>
-                    </a:ln>
-                    <a:extLst>
-                      <a:ext uri="{53640926-AAD7-44D8-BBD7-CCE9431645EC}">
-                        <a14:shadowObscured xmlns:a14="http://schemas.microsoft.com/office/drawing/2010/main"/>
-                      </a:ext>
-                    </a:extLst>
                   </pic:spPr>
                 </pic:pic>
               </a:graphicData>
@@ -2320,32 +2401,19 @@
       <w:r>
         <w:t xml:space="preserve">Figure </w:t>
       </w:r>
-      <w:r>
-        <w:fldChar w:fldCharType="begin"/>
-      </w:r>
-      <w:r>
-        <w:instrText xml:space="preserve"> SEQ Figure \* ARABIC </w:instrText>
-      </w:r>
-      <w:r>
-        <w:fldChar w:fldCharType="separate"/>
-      </w:r>
-      <w:r>
-        <w:rPr>
-          <w:noProof/>
-        </w:rPr>
-        <w:t>13</w:t>
-      </w:r>
-      <w:r>
-        <w:rPr>
-          <w:noProof/>
-        </w:rPr>
-        <w:fldChar w:fldCharType="end"/>
-      </w:r>
-      <w:r>
-        <w:rPr>
-          <w:lang w:val="en-US"/>
-        </w:rPr>
-        <w:t xml:space="preserve"> - Bug 3 (b)</w:t>
+      <w:fldSimple w:instr=" SEQ Figure \* ARABIC ">
+        <w:r>
+          <w:rPr>
+            <w:noProof/>
+          </w:rPr>
+          <w:t>13</w:t>
+        </w:r>
+      </w:fldSimple>
+      <w:r>
+        <w:rPr>
+          <w:lang w:val="en-US"/>
+        </w:rPr>
+        <w:t xml:space="preserve"> - Replicate Bug 3</w:t>
       </w:r>
     </w:p>
     <w:p>
@@ -2359,20 +2427,28 @@
         <w:rPr>
           <w:lang w:val="en-US"/>
         </w:rPr>
-        <w:t>Simplification</w:t>
-      </w:r>
-    </w:p>
-    <w:p>
-      <w:pPr>
-        <w:rPr>
-          <w:lang w:val="en-US"/>
-        </w:rPr>
-      </w:pPr>
-      <w:r>
-        <w:rPr>
-          <w:lang w:val="en-US"/>
-        </w:rPr>
-        <w:t>Debugging log</w:t>
+        <w:t>Tracing</w:t>
+      </w:r>
+    </w:p>
+    <w:p>
+      <w:pPr>
+        <w:rPr>
+          <w:lang w:val="en-US"/>
+        </w:rPr>
+      </w:pPr>
+      <w:bookmarkStart w:id="0" w:name="_GoBack"/>
+      <w:bookmarkEnd w:id="0"/>
+      <w:r>
+        <w:rPr>
+          <w:lang w:val="en-US"/>
+        </w:rPr>
+        <w:t>B</w:t>
+      </w:r>
+      <w:r>
+        <w:rPr>
+          <w:lang w:val="en-US"/>
+        </w:rPr>
+        <w:t>efore and After screenshots (show variable values)</w:t>
       </w:r>
     </w:p>
     <w:p>
@@ -2386,40 +2462,6 @@
         <w:rPr>
           <w:lang w:val="en-US"/>
         </w:rPr>
-        <w:t>Tracing</w:t>
-      </w:r>
-    </w:p>
-    <w:p>
-      <w:pPr>
-        <w:rPr>
-          <w:lang w:val="en-US"/>
-        </w:rPr>
-      </w:pPr>
-      <w:r>
-        <w:rPr>
-          <w:lang w:val="en-US"/>
-        </w:rPr>
-        <w:t>B</w:t>
-      </w:r>
-      <w:r>
-        <w:rPr>
-          <w:lang w:val="en-US"/>
-        </w:rPr>
-        <w:t>efore and After screenshots (show variable values)</w:t>
-      </w:r>
-    </w:p>
-    <w:p>
-      <w:pPr>
-        <w:pStyle w:val="Heading3"/>
-        <w:rPr>
-          <w:lang w:val="en-US"/>
-        </w:rPr>
-      </w:pPr>
-      <w:r>
-        <w:rPr>
-          <w:lang w:val="en-US"/>
-        </w:rPr>
-        <w:lastRenderedPageBreak/>
         <w:t>Resolution</w:t>
       </w:r>
     </w:p>
@@ -2444,7 +2486,7 @@
       </w:pPr>
     </w:p>
     <w:sectPr>
-      <w:headerReference w:type="default" r:id="rId20"/>
+      <w:headerReference w:type="default" r:id="rId21"/>
       <w:pgSz w:w="11906" w:h="16838"/>
       <w:pgMar w:top="1440" w:right="1440" w:bottom="1440" w:left="1440" w:header="720" w:footer="720" w:gutter="0"/>
       <w:cols w:space="720"/>

</xml_diff>

<commit_message>
did tracing of bug # 3, added relevant documentation and screenshots to the assignment report
</commit_message>
<xml_diff>
--- a/Assignment04 - Debugging (Report).docx
+++ b/Assignment04 - Debugging (Report).docx
@@ -262,27 +262,14 @@
       <w:r>
         <w:t xml:space="preserve">Figure </w:t>
       </w:r>
-      <w:r>
-        <w:fldChar w:fldCharType="begin"/>
-      </w:r>
-      <w:r>
-        <w:instrText xml:space="preserve"> SEQ Figure \* ARABIC </w:instrText>
-      </w:r>
-      <w:r>
-        <w:fldChar w:fldCharType="separate"/>
-      </w:r>
-      <w:r>
-        <w:rPr>
-          <w:noProof/>
-        </w:rPr>
-        <w:t>1</w:t>
-      </w:r>
-      <w:r>
-        <w:rPr>
-          <w:noProof/>
-        </w:rPr>
-        <w:fldChar w:fldCharType="end"/>
-      </w:r>
+      <w:fldSimple w:instr=" SEQ Figure \* ARABIC ">
+        <w:r>
+          <w:rPr>
+            <w:noProof/>
+          </w:rPr>
+          <w:t>1</w:t>
+        </w:r>
+      </w:fldSimple>
       <w:r>
         <w:rPr>
           <w:lang w:val="en-US"/>
@@ -609,14 +596,27 @@
       <w:r>
         <w:t xml:space="preserve">Figure </w:t>
       </w:r>
-      <w:fldSimple w:instr=" SEQ Figure \* ARABIC ">
-        <w:r>
-          <w:rPr>
-            <w:noProof/>
-          </w:rPr>
-          <w:t>2</w:t>
-        </w:r>
-      </w:fldSimple>
+      <w:r>
+        <w:fldChar w:fldCharType="begin"/>
+      </w:r>
+      <w:r>
+        <w:instrText xml:space="preserve"> SEQ Figure \* ARABIC </w:instrText>
+      </w:r>
+      <w:r>
+        <w:fldChar w:fldCharType="separate"/>
+      </w:r>
+      <w:r>
+        <w:rPr>
+          <w:noProof/>
+        </w:rPr>
+        <w:t>2</w:t>
+      </w:r>
+      <w:r>
+        <w:rPr>
+          <w:noProof/>
+        </w:rPr>
+        <w:fldChar w:fldCharType="end"/>
+      </w:r>
       <w:r>
         <w:rPr>
           <w:lang w:val="en-US"/>
@@ -807,14 +807,27 @@
       <w:r>
         <w:t xml:space="preserve">Figure </w:t>
       </w:r>
-      <w:fldSimple w:instr=" SEQ Figure \* ARABIC ">
-        <w:r>
-          <w:rPr>
-            <w:noProof/>
-          </w:rPr>
-          <w:t>3</w:t>
-        </w:r>
-      </w:fldSimple>
+      <w:r>
+        <w:fldChar w:fldCharType="begin"/>
+      </w:r>
+      <w:r>
+        <w:instrText xml:space="preserve"> SEQ Figure \* ARABIC </w:instrText>
+      </w:r>
+      <w:r>
+        <w:fldChar w:fldCharType="separate"/>
+      </w:r>
+      <w:r>
+        <w:rPr>
+          <w:noProof/>
+        </w:rPr>
+        <w:t>3</w:t>
+      </w:r>
+      <w:r>
+        <w:rPr>
+          <w:noProof/>
+        </w:rPr>
+        <w:fldChar w:fldCharType="end"/>
+      </w:r>
       <w:r>
         <w:rPr>
           <w:lang w:val="en-US"/>
@@ -917,14 +930,27 @@
       <w:r>
         <w:t xml:space="preserve">Figure </w:t>
       </w:r>
-      <w:fldSimple w:instr=" SEQ Figure \* ARABIC ">
-        <w:r>
-          <w:rPr>
-            <w:noProof/>
-          </w:rPr>
-          <w:t>4</w:t>
-        </w:r>
-      </w:fldSimple>
+      <w:r>
+        <w:fldChar w:fldCharType="begin"/>
+      </w:r>
+      <w:r>
+        <w:instrText xml:space="preserve"> SEQ Figure \* ARABIC </w:instrText>
+      </w:r>
+      <w:r>
+        <w:fldChar w:fldCharType="separate"/>
+      </w:r>
+      <w:r>
+        <w:rPr>
+          <w:noProof/>
+        </w:rPr>
+        <w:t>4</w:t>
+      </w:r>
+      <w:r>
+        <w:rPr>
+          <w:noProof/>
+        </w:rPr>
+        <w:fldChar w:fldCharType="end"/>
+      </w:r>
       <w:r>
         <w:rPr>
           <w:lang w:val="en-US"/>
@@ -1065,27 +1091,14 @@
       <w:r>
         <w:t xml:space="preserve">Figure </w:t>
       </w:r>
-      <w:r>
-        <w:fldChar w:fldCharType="begin"/>
-      </w:r>
-      <w:r>
-        <w:instrText xml:space="preserve"> SEQ Figure \* ARABIC </w:instrText>
-      </w:r>
-      <w:r>
-        <w:fldChar w:fldCharType="separate"/>
-      </w:r>
-      <w:r>
-        <w:rPr>
-          <w:noProof/>
-        </w:rPr>
-        <w:t>5</w:t>
-      </w:r>
-      <w:r>
-        <w:rPr>
-          <w:noProof/>
-        </w:rPr>
-        <w:fldChar w:fldCharType="end"/>
-      </w:r>
+      <w:fldSimple w:instr=" SEQ Figure \* ARABIC ">
+        <w:r>
+          <w:rPr>
+            <w:noProof/>
+          </w:rPr>
+          <w:t>5</w:t>
+        </w:r>
+      </w:fldSimple>
       <w:r>
         <w:rPr>
           <w:lang w:val="en-US"/>
@@ -1170,27 +1183,14 @@
       <w:r>
         <w:t xml:space="preserve">Figure </w:t>
       </w:r>
-      <w:r>
-        <w:fldChar w:fldCharType="begin"/>
-      </w:r>
-      <w:r>
-        <w:instrText xml:space="preserve"> SEQ Figure \* ARABIC </w:instrText>
-      </w:r>
-      <w:r>
-        <w:fldChar w:fldCharType="separate"/>
-      </w:r>
-      <w:r>
-        <w:rPr>
-          <w:noProof/>
-        </w:rPr>
-        <w:t>6</w:t>
-      </w:r>
-      <w:r>
-        <w:rPr>
-          <w:noProof/>
-        </w:rPr>
-        <w:fldChar w:fldCharType="end"/>
-      </w:r>
+      <w:fldSimple w:instr=" SEQ Figure \* ARABIC ">
+        <w:r>
+          <w:rPr>
+            <w:noProof/>
+          </w:rPr>
+          <w:t>6</w:t>
+        </w:r>
+      </w:fldSimple>
       <w:r>
         <w:rPr>
           <w:lang w:val="en-US"/>
@@ -1404,27 +1404,14 @@
       <w:r>
         <w:t xml:space="preserve">Figure </w:t>
       </w:r>
-      <w:r>
-        <w:fldChar w:fldCharType="begin"/>
-      </w:r>
-      <w:r>
-        <w:instrText xml:space="preserve"> SEQ Figure \* ARABIC </w:instrText>
-      </w:r>
-      <w:r>
-        <w:fldChar w:fldCharType="separate"/>
-      </w:r>
-      <w:r>
-        <w:rPr>
-          <w:noProof/>
-        </w:rPr>
-        <w:t>7</w:t>
-      </w:r>
-      <w:r>
-        <w:rPr>
-          <w:noProof/>
-        </w:rPr>
-        <w:fldChar w:fldCharType="end"/>
-      </w:r>
+      <w:fldSimple w:instr=" SEQ Figure \* ARABIC ">
+        <w:r>
+          <w:rPr>
+            <w:noProof/>
+          </w:rPr>
+          <w:t>7</w:t>
+        </w:r>
+      </w:fldSimple>
       <w:r>
         <w:rPr>
           <w:lang w:val="en-US"/>
@@ -1545,27 +1532,14 @@
       <w:r>
         <w:t xml:space="preserve">Figure </w:t>
       </w:r>
-      <w:r>
-        <w:fldChar w:fldCharType="begin"/>
-      </w:r>
-      <w:r>
-        <w:instrText xml:space="preserve"> SEQ Figure \* ARABIC </w:instrText>
-      </w:r>
-      <w:r>
-        <w:fldChar w:fldCharType="separate"/>
-      </w:r>
-      <w:r>
-        <w:rPr>
-          <w:noProof/>
-        </w:rPr>
-        <w:t>8</w:t>
-      </w:r>
-      <w:r>
-        <w:rPr>
-          <w:noProof/>
-        </w:rPr>
-        <w:fldChar w:fldCharType="end"/>
-      </w:r>
+      <w:fldSimple w:instr=" SEQ Figure \* ARABIC ">
+        <w:r>
+          <w:rPr>
+            <w:noProof/>
+          </w:rPr>
+          <w:t>8</w:t>
+        </w:r>
+      </w:fldSimple>
       <w:r>
         <w:rPr>
           <w:lang w:val="en-US"/>
@@ -1720,14 +1694,27 @@
       <w:r>
         <w:t xml:space="preserve">Figure </w:t>
       </w:r>
-      <w:fldSimple w:instr=" SEQ Figure \* ARABIC ">
-        <w:r>
-          <w:rPr>
-            <w:noProof/>
-          </w:rPr>
-          <w:t>9</w:t>
-        </w:r>
-      </w:fldSimple>
+      <w:r>
+        <w:fldChar w:fldCharType="begin"/>
+      </w:r>
+      <w:r>
+        <w:instrText xml:space="preserve"> SEQ Figure \* ARABIC </w:instrText>
+      </w:r>
+      <w:r>
+        <w:fldChar w:fldCharType="separate"/>
+      </w:r>
+      <w:r>
+        <w:rPr>
+          <w:noProof/>
+        </w:rPr>
+        <w:t>9</w:t>
+      </w:r>
+      <w:r>
+        <w:rPr>
+          <w:noProof/>
+        </w:rPr>
+        <w:fldChar w:fldCharType="end"/>
+      </w:r>
       <w:r>
         <w:rPr>
           <w:lang w:val="en-US"/>
@@ -1932,27 +1919,14 @@
       <w:r>
         <w:t xml:space="preserve">Figure </w:t>
       </w:r>
-      <w:r>
-        <w:fldChar w:fldCharType="begin"/>
-      </w:r>
-      <w:r>
-        <w:instrText xml:space="preserve"> SEQ Figure \* ARABIC </w:instrText>
-      </w:r>
-      <w:r>
-        <w:fldChar w:fldCharType="separate"/>
-      </w:r>
-      <w:r>
-        <w:rPr>
-          <w:noProof/>
-        </w:rPr>
-        <w:t>10</w:t>
-      </w:r>
-      <w:r>
-        <w:rPr>
-          <w:noProof/>
-        </w:rPr>
-        <w:fldChar w:fldCharType="end"/>
-      </w:r>
+      <w:fldSimple w:instr=" SEQ Figure \* ARABIC ">
+        <w:r>
+          <w:rPr>
+            <w:noProof/>
+          </w:rPr>
+          <w:t>10</w:t>
+        </w:r>
+      </w:fldSimple>
       <w:r>
         <w:rPr>
           <w:lang w:val="en-US"/>
@@ -2044,27 +2018,14 @@
       <w:r>
         <w:t xml:space="preserve">Figure </w:t>
       </w:r>
-      <w:r>
-        <w:fldChar w:fldCharType="begin"/>
-      </w:r>
-      <w:r>
-        <w:instrText xml:space="preserve"> SEQ Figure \* ARABIC </w:instrText>
-      </w:r>
-      <w:r>
-        <w:fldChar w:fldCharType="separate"/>
-      </w:r>
-      <w:r>
-        <w:rPr>
-          <w:noProof/>
-        </w:rPr>
-        <w:t>11</w:t>
-      </w:r>
-      <w:r>
-        <w:rPr>
-          <w:noProof/>
-        </w:rPr>
-        <w:fldChar w:fldCharType="end"/>
-      </w:r>
+      <w:fldSimple w:instr=" SEQ Figure \* ARABIC ">
+        <w:r>
+          <w:rPr>
+            <w:noProof/>
+          </w:rPr>
+          <w:t>11</w:t>
+        </w:r>
+      </w:fldSimple>
       <w:r>
         <w:rPr>
           <w:lang w:val="en-US"/>
@@ -2271,14 +2232,27 @@
       <w:r>
         <w:t xml:space="preserve">Figure </w:t>
       </w:r>
-      <w:fldSimple w:instr=" SEQ Figure \* ARABIC ">
-        <w:r>
-          <w:rPr>
-            <w:noProof/>
-          </w:rPr>
-          <w:t>12</w:t>
-        </w:r>
-      </w:fldSimple>
+      <w:r>
+        <w:fldChar w:fldCharType="begin"/>
+      </w:r>
+      <w:r>
+        <w:instrText xml:space="preserve"> SEQ Figure \* ARABIC </w:instrText>
+      </w:r>
+      <w:r>
+        <w:fldChar w:fldCharType="separate"/>
+      </w:r>
+      <w:r>
+        <w:rPr>
+          <w:noProof/>
+        </w:rPr>
+        <w:t>12</w:t>
+      </w:r>
+      <w:r>
+        <w:rPr>
+          <w:noProof/>
+        </w:rPr>
+        <w:fldChar w:fldCharType="end"/>
+      </w:r>
       <w:r>
         <w:rPr>
           <w:lang w:val="en-US"/>
@@ -2401,54 +2375,261 @@
       <w:r>
         <w:t xml:space="preserve">Figure </w:t>
       </w:r>
+      <w:r>
+        <w:fldChar w:fldCharType="begin"/>
+      </w:r>
+      <w:r>
+        <w:instrText xml:space="preserve"> SEQ Figure \* ARABIC </w:instrText>
+      </w:r>
+      <w:r>
+        <w:fldChar w:fldCharType="separate"/>
+      </w:r>
+      <w:r>
+        <w:rPr>
+          <w:noProof/>
+        </w:rPr>
+        <w:t>13</w:t>
+      </w:r>
+      <w:r>
+        <w:rPr>
+          <w:noProof/>
+        </w:rPr>
+        <w:fldChar w:fldCharType="end"/>
+      </w:r>
+      <w:r>
+        <w:rPr>
+          <w:lang w:val="en-US"/>
+        </w:rPr>
+        <w:t xml:space="preserve"> - Replicate Bug 3</w:t>
+      </w:r>
+    </w:p>
+    <w:p>
+      <w:pPr>
+        <w:pStyle w:val="Heading3"/>
+        <w:rPr>
+          <w:lang w:val="en-US"/>
+        </w:rPr>
+      </w:pPr>
+      <w:r>
+        <w:rPr>
+          <w:lang w:val="en-US"/>
+        </w:rPr>
+        <w:t>Tracing</w:t>
+      </w:r>
+    </w:p>
+    <w:p>
+      <w:pPr>
+        <w:rPr>
+          <w:lang w:val="en-US"/>
+        </w:rPr>
+      </w:pPr>
+      <w:r>
+        <w:rPr>
+          <w:lang w:val="en-US"/>
+        </w:rPr>
+        <w:t xml:space="preserve">Tracing back program dependences show that there is a problem with </w:t>
+      </w:r>
+      <w:proofErr w:type="spellStart"/>
+      <w:r>
+        <w:rPr>
+          <w:lang w:val="en-US"/>
+        </w:rPr>
+        <w:t>diceValue.getRandom</w:t>
+      </w:r>
+      <w:proofErr w:type="spellEnd"/>
+      <w:r>
+        <w:rPr>
+          <w:lang w:val="en-US"/>
+        </w:rPr>
+        <w:t xml:space="preserve">() function. Added some extra logging to make sure it’s the root of the Bug 3. </w:t>
+      </w:r>
+    </w:p>
+    <w:p>
+      <w:pPr>
+        <w:keepNext/>
+      </w:pPr>
+      <w:r>
+        <w:rPr>
+          <w:noProof/>
+          <w:lang w:val="en-US"/>
+        </w:rPr>
+        <w:lastRenderedPageBreak/>
+        <w:drawing>
+          <wp:inline distT="0" distB="0" distL="0" distR="0" wp14:anchorId="114444CA" wp14:editId="030FA84B">
+            <wp:extent cx="5731510" cy="480695"/>
+            <wp:effectExtent l="0" t="0" r="2540" b="0"/>
+            <wp:docPr id="4" name="Picture 4"/>
+            <wp:cNvGraphicFramePr>
+              <a:graphicFrameLocks xmlns:a="http://schemas.openxmlformats.org/drawingml/2006/main" noChangeAspect="1"/>
+            </wp:cNvGraphicFramePr>
+            <a:graphic xmlns:a="http://schemas.openxmlformats.org/drawingml/2006/main">
+              <a:graphicData uri="http://schemas.openxmlformats.org/drawingml/2006/picture">
+                <pic:pic xmlns:pic="http://schemas.openxmlformats.org/drawingml/2006/picture">
+                  <pic:nvPicPr>
+                    <pic:cNvPr id="1" name=""/>
+                    <pic:cNvPicPr/>
+                  </pic:nvPicPr>
+                  <pic:blipFill>
+                    <a:blip r:embed="rId21"/>
+                    <a:stretch>
+                      <a:fillRect/>
+                    </a:stretch>
+                  </pic:blipFill>
+                  <pic:spPr>
+                    <a:xfrm>
+                      <a:off x="0" y="0"/>
+                      <a:ext cx="5731510" cy="480695"/>
+                    </a:xfrm>
+                    <a:prstGeom prst="rect">
+                      <a:avLst/>
+                    </a:prstGeom>
+                  </pic:spPr>
+                </pic:pic>
+              </a:graphicData>
+            </a:graphic>
+          </wp:inline>
+        </w:drawing>
+      </w:r>
+    </w:p>
+    <w:p>
+      <w:pPr>
+        <w:pStyle w:val="Caption"/>
+        <w:jc w:val="center"/>
+        <w:rPr>
+          <w:lang w:val="en-US"/>
+        </w:rPr>
+      </w:pPr>
+      <w:r>
+        <w:t xml:space="preserve">Figure </w:t>
+      </w:r>
       <w:fldSimple w:instr=" SEQ Figure \* ARABIC ">
         <w:r>
           <w:rPr>
             <w:noProof/>
           </w:rPr>
-          <w:t>13</w:t>
+          <w:t>14</w:t>
         </w:r>
       </w:fldSimple>
       <w:r>
         <w:rPr>
           <w:lang w:val="en-US"/>
         </w:rPr>
-        <w:t xml:space="preserve"> - Replicate Bug 3</w:t>
-      </w:r>
-    </w:p>
-    <w:p>
-      <w:pPr>
-        <w:pStyle w:val="Heading3"/>
-        <w:rPr>
-          <w:lang w:val="en-US"/>
-        </w:rPr>
-      </w:pPr>
-      <w:r>
-        <w:rPr>
-          <w:lang w:val="en-US"/>
-        </w:rPr>
-        <w:t>Tracing</w:t>
-      </w:r>
-    </w:p>
-    <w:p>
-      <w:pPr>
-        <w:rPr>
-          <w:lang w:val="en-US"/>
-        </w:rPr>
-      </w:pPr>
+        <w:t xml:space="preserve"> - Bug 3 Tracing (a)</w:t>
+      </w:r>
+    </w:p>
+    <w:p>
+      <w:pPr>
+        <w:rPr>
+          <w:lang w:val="en-US"/>
+        </w:rPr>
+      </w:pPr>
+      <w:r>
+        <w:rPr>
+          <w:lang w:val="en-US"/>
+        </w:rPr>
+        <w:t xml:space="preserve">Figure 14 (b) shows the variable values after the dice roll function is called. </w:t>
+      </w:r>
+    </w:p>
+    <w:p>
+      <w:pPr>
+        <w:keepNext/>
+        <w:jc w:val="center"/>
+      </w:pPr>
+      <w:r>
+        <w:rPr>
+          <w:noProof/>
+          <w:lang w:val="en-US"/>
+        </w:rPr>
+        <w:drawing>
+          <wp:inline distT="0" distB="0" distL="0" distR="0" wp14:anchorId="787F4F9E" wp14:editId="471E640C">
+            <wp:extent cx="3114675" cy="2438400"/>
+            <wp:effectExtent l="0" t="0" r="9525" b="0"/>
+            <wp:docPr id="5" name="Picture 5"/>
+            <wp:cNvGraphicFramePr>
+              <a:graphicFrameLocks xmlns:a="http://schemas.openxmlformats.org/drawingml/2006/main" noChangeAspect="1"/>
+            </wp:cNvGraphicFramePr>
+            <a:graphic xmlns:a="http://schemas.openxmlformats.org/drawingml/2006/main">
+              <a:graphicData uri="http://schemas.openxmlformats.org/drawingml/2006/picture">
+                <pic:pic xmlns:pic="http://schemas.openxmlformats.org/drawingml/2006/picture">
+                  <pic:nvPicPr>
+                    <pic:cNvPr id="1" name=""/>
+                    <pic:cNvPicPr/>
+                  </pic:nvPicPr>
+                  <pic:blipFill>
+                    <a:blip r:embed="rId22"/>
+                    <a:stretch>
+                      <a:fillRect/>
+                    </a:stretch>
+                  </pic:blipFill>
+                  <pic:spPr>
+                    <a:xfrm>
+                      <a:off x="0" y="0"/>
+                      <a:ext cx="3114675" cy="2438400"/>
+                    </a:xfrm>
+                    <a:prstGeom prst="rect">
+                      <a:avLst/>
+                    </a:prstGeom>
+                  </pic:spPr>
+                </pic:pic>
+              </a:graphicData>
+            </a:graphic>
+          </wp:inline>
+        </w:drawing>
+      </w:r>
+    </w:p>
+    <w:p>
+      <w:pPr>
+        <w:pStyle w:val="Caption"/>
+        <w:jc w:val="center"/>
+        <w:rPr>
+          <w:lang w:val="en-US"/>
+        </w:rPr>
+      </w:pPr>
+      <w:r>
+        <w:t xml:space="preserve">Figure </w:t>
+      </w:r>
+      <w:fldSimple w:instr=" SEQ Figure \* ARABIC ">
+        <w:r>
+          <w:rPr>
+            <w:noProof/>
+          </w:rPr>
+          <w:t>15</w:t>
+        </w:r>
+      </w:fldSimple>
+      <w:r>
+        <w:rPr>
+          <w:lang w:val="en-US"/>
+        </w:rPr>
+        <w:t xml:space="preserve"> - Bug 3 Tracing (b)</w:t>
+      </w:r>
+    </w:p>
+    <w:p>
+      <w:pPr>
+        <w:rPr>
+          <w:lang w:val="en-US"/>
+        </w:rPr>
+      </w:pPr>
+      <w:proofErr w:type="spellStart"/>
+      <w:r>
+        <w:rPr>
+          <w:lang w:val="en-US"/>
+        </w:rPr>
+        <w:t>DiceValue.getRandom</w:t>
+      </w:r>
+      <w:proofErr w:type="spellEnd"/>
+      <w:r>
+        <w:rPr>
+          <w:lang w:val="en-US"/>
+        </w:rPr>
+        <w:t>() function is escaping one value which is SPADE which reduces the chances of losing. If we include</w:t>
+      </w:r>
       <w:bookmarkStart w:id="0" w:name="_GoBack"/>
       <w:bookmarkEnd w:id="0"/>
       <w:r>
         <w:rPr>
           <w:lang w:val="en-US"/>
         </w:rPr>
-        <w:t>B</w:t>
-      </w:r>
-      <w:r>
-        <w:rPr>
-          <w:lang w:val="en-US"/>
-        </w:rPr>
-        <w:t>efore and After screenshots (show variable values)</w:t>
+        <w:t xml:space="preserve"> SPADE as well in the list of values, chance of winning will decrease. </w:t>
       </w:r>
     </w:p>
     <w:p>
@@ -2486,7 +2667,7 @@
       </w:pPr>
     </w:p>
     <w:sectPr>
-      <w:headerReference w:type="default" r:id="rId21"/>
+      <w:headerReference w:type="default" r:id="rId23"/>
       <w:pgSz w:w="11906" w:h="16838"/>
       <w:pgMar w:top="1440" w:right="1440" w:bottom="1440" w:left="1440" w:header="720" w:footer="720" w:gutter="0"/>
       <w:cols w:space="720"/>

</xml_diff>

<commit_message>
Fixed Bug 3 and added resolution details to the Assignment Report
</commit_message>
<xml_diff>
--- a/Assignment04 - Debugging (Report).docx
+++ b/Assignment04 - Debugging (Report).docx
@@ -262,14 +262,27 @@
       <w:r>
         <w:t xml:space="preserve">Figure </w:t>
       </w:r>
-      <w:fldSimple w:instr=" SEQ Figure \* ARABIC ">
-        <w:r>
-          <w:rPr>
-            <w:noProof/>
-          </w:rPr>
-          <w:t>1</w:t>
-        </w:r>
-      </w:fldSimple>
+      <w:r>
+        <w:fldChar w:fldCharType="begin"/>
+      </w:r>
+      <w:r>
+        <w:instrText xml:space="preserve"> SEQ Figure \* ARABIC </w:instrText>
+      </w:r>
+      <w:r>
+        <w:fldChar w:fldCharType="separate"/>
+      </w:r>
+      <w:r>
+        <w:rPr>
+          <w:noProof/>
+        </w:rPr>
+        <w:t>1</w:t>
+      </w:r>
+      <w:r>
+        <w:rPr>
+          <w:noProof/>
+        </w:rPr>
+        <w:fldChar w:fldCharType="end"/>
+      </w:r>
       <w:r>
         <w:rPr>
           <w:lang w:val="en-US"/>
@@ -301,21 +314,7 @@
         <w:rPr>
           <w:lang w:val="en-US"/>
         </w:rPr>
-        <w:t>Developed a test class called “</w:t>
-      </w:r>
-      <w:proofErr w:type="spellStart"/>
-      <w:r>
-        <w:rPr>
-          <w:lang w:val="en-US"/>
-        </w:rPr>
-        <w:t>testGame</w:t>
-      </w:r>
-      <w:proofErr w:type="spellEnd"/>
-      <w:r>
-        <w:rPr>
-          <w:lang w:val="en-US"/>
-        </w:rPr>
-        <w:t xml:space="preserve">” and first test method testBug1() to test the bug 1 where game is not paying at correct level. </w:t>
+        <w:t xml:space="preserve">Developed a test class called “testGame” and first test method testBug1() to test the bug 1 where game is not paying at correct level. </w:t>
       </w:r>
     </w:p>
     <w:p>
@@ -341,184 +340,50 @@
         </w:rPr>
         <w:t xml:space="preserve"> </w:t>
       </w:r>
-      <w:proofErr w:type="spellStart"/>
       <w:r>
         <w:rPr>
           <w:i/>
           <w:iCs/>
           <w:lang w:val="en-US"/>
         </w:rPr>
-        <w:t>javac</w:t>
-      </w:r>
-      <w:proofErr w:type="spellEnd"/>
-      <w:r>
+        <w:t>javac -cp junit-4.12.jar;* testGame.java</w:t>
+      </w:r>
+    </w:p>
+    <w:p>
+      <w:pPr>
+        <w:rPr>
+          <w:lang w:val="en-US"/>
+        </w:rPr>
+      </w:pPr>
+      <w:r>
+        <w:rPr>
+          <w:lang w:val="en-US"/>
+        </w:rPr>
+        <w:t xml:space="preserve">Compiled the testGame class and executed the first test case using Junit </w:t>
+      </w:r>
+      <w:r>
+        <w:rPr>
+          <w:lang w:val="en-US"/>
+        </w:rPr>
+        <w:t>runner classes at the command line using below command,</w:t>
+      </w:r>
+    </w:p>
+    <w:p>
+      <w:pPr>
         <w:rPr>
           <w:i/>
           <w:iCs/>
           <w:lang w:val="en-US"/>
         </w:rPr>
-        <w:t xml:space="preserve"> -</w:t>
-      </w:r>
-      <w:proofErr w:type="spellStart"/>
+      </w:pPr>
       <w:r>
         <w:rPr>
           <w:i/>
           <w:iCs/>
           <w:lang w:val="en-US"/>
         </w:rPr>
-        <w:t>cp</w:t>
-      </w:r>
-      <w:proofErr w:type="spellEnd"/>
-      <w:r>
-        <w:rPr>
-          <w:i/>
-          <w:iCs/>
-          <w:lang w:val="en-US"/>
-        </w:rPr>
-        <w:t xml:space="preserve"> </w:t>
-      </w:r>
-      <w:proofErr w:type="gramStart"/>
-      <w:r>
-        <w:rPr>
-          <w:i/>
-          <w:iCs/>
-          <w:lang w:val="en-US"/>
-        </w:rPr>
-        <w:t>junit-4.12.jar;*</w:t>
-      </w:r>
-      <w:proofErr w:type="gramEnd"/>
-      <w:r>
-        <w:rPr>
-          <w:i/>
-          <w:iCs/>
-          <w:lang w:val="en-US"/>
-        </w:rPr>
-        <w:t xml:space="preserve"> testGame.java</w:t>
-      </w:r>
-    </w:p>
-    <w:p>
-      <w:pPr>
-        <w:rPr>
-          <w:lang w:val="en-US"/>
-        </w:rPr>
-      </w:pPr>
-      <w:r>
-        <w:rPr>
-          <w:lang w:val="en-US"/>
-        </w:rPr>
-        <w:t xml:space="preserve">Compiled the </w:t>
-      </w:r>
-      <w:proofErr w:type="spellStart"/>
-      <w:r>
-        <w:rPr>
-          <w:lang w:val="en-US"/>
-        </w:rPr>
-        <w:t>testGame</w:t>
-      </w:r>
-      <w:proofErr w:type="spellEnd"/>
-      <w:r>
-        <w:rPr>
-          <w:lang w:val="en-US"/>
-        </w:rPr>
-        <w:t xml:space="preserve"> class and executed the first test case using Junit </w:t>
-      </w:r>
-      <w:r>
-        <w:rPr>
-          <w:lang w:val="en-US"/>
-        </w:rPr>
-        <w:t>runner classes at the command line using below command,</w:t>
-      </w:r>
-    </w:p>
-    <w:p>
-      <w:pPr>
-        <w:rPr>
-          <w:i/>
-          <w:iCs/>
-          <w:lang w:val="en-US"/>
-        </w:rPr>
-      </w:pPr>
-      <w:r>
-        <w:rPr>
-          <w:i/>
-          <w:iCs/>
-          <w:lang w:val="en-US"/>
-        </w:rPr>
-        <w:t>#java -</w:t>
-      </w:r>
-      <w:proofErr w:type="spellStart"/>
-      <w:r>
-        <w:rPr>
-          <w:i/>
-          <w:iCs/>
-          <w:lang w:val="en-US"/>
-        </w:rPr>
-        <w:t>cp</w:t>
-      </w:r>
-      <w:proofErr w:type="spellEnd"/>
-      <w:r>
-        <w:rPr>
-          <w:i/>
-          <w:iCs/>
-          <w:lang w:val="en-US"/>
-        </w:rPr>
-        <w:t xml:space="preserve"> </w:t>
-      </w:r>
-      <w:proofErr w:type="gramStart"/>
-      <w:r>
-        <w:rPr>
-          <w:i/>
-          <w:iCs/>
-          <w:lang w:val="en-US"/>
-        </w:rPr>
-        <w:t>*;.</w:t>
-      </w:r>
-      <w:proofErr w:type="gramEnd"/>
-      <w:r>
-        <w:rPr>
-          <w:i/>
-          <w:iCs/>
-          <w:lang w:val="en-US"/>
-        </w:rPr>
-        <w:t xml:space="preserve"> </w:t>
-      </w:r>
-      <w:proofErr w:type="spellStart"/>
-      <w:proofErr w:type="gramStart"/>
-      <w:r>
-        <w:rPr>
-          <w:i/>
-          <w:iCs/>
-          <w:lang w:val="en-US"/>
-        </w:rPr>
-        <w:t>org.junit</w:t>
-      </w:r>
-      <w:proofErr w:type="gramEnd"/>
-      <w:r>
-        <w:rPr>
-          <w:i/>
-          <w:iCs/>
-          <w:lang w:val="en-US"/>
-        </w:rPr>
-        <w:t>.runner.JUnitCore</w:t>
-      </w:r>
-      <w:proofErr w:type="spellEnd"/>
-      <w:r>
-        <w:rPr>
-          <w:i/>
-          <w:iCs/>
-          <w:lang w:val="en-US"/>
-        </w:rPr>
-        <w:t xml:space="preserve"> </w:t>
-      </w:r>
-      <w:proofErr w:type="spellStart"/>
-      <w:r>
-        <w:rPr>
-          <w:i/>
-          <w:iCs/>
-          <w:lang w:val="en-US"/>
-        </w:rPr>
-        <w:t>testGame</w:t>
-      </w:r>
-      <w:proofErr w:type="spellEnd"/>
+        <w:t>#java -cp *;. org.junit.runner.JUnitCore testGame</w:t>
+      </w:r>
     </w:p>
     <w:p>
       <w:pPr>
@@ -596,27 +461,14 @@
       <w:r>
         <w:t xml:space="preserve">Figure </w:t>
       </w:r>
-      <w:r>
-        <w:fldChar w:fldCharType="begin"/>
-      </w:r>
-      <w:r>
-        <w:instrText xml:space="preserve"> SEQ Figure \* ARABIC </w:instrText>
-      </w:r>
-      <w:r>
-        <w:fldChar w:fldCharType="separate"/>
-      </w:r>
-      <w:r>
-        <w:rPr>
-          <w:noProof/>
-        </w:rPr>
-        <w:t>2</w:t>
-      </w:r>
-      <w:r>
-        <w:rPr>
-          <w:noProof/>
-        </w:rPr>
-        <w:fldChar w:fldCharType="end"/>
-      </w:r>
+      <w:fldSimple w:instr=" SEQ Figure \* ARABIC ">
+        <w:r>
+          <w:rPr>
+            <w:noProof/>
+          </w:rPr>
+          <w:t>2</w:t>
+        </w:r>
+      </w:fldSimple>
       <w:r>
         <w:rPr>
           <w:lang w:val="en-US"/>
@@ -648,106 +500,26 @@
         <w:rPr>
           <w:lang w:val="en-US"/>
         </w:rPr>
-        <w:t xml:space="preserve">For bug 1, we will </w:t>
-      </w:r>
-      <w:proofErr w:type="spellStart"/>
-      <w:r>
-        <w:rPr>
-          <w:lang w:val="en-US"/>
-        </w:rPr>
-        <w:t>traceback</w:t>
-      </w:r>
-      <w:proofErr w:type="spellEnd"/>
-      <w:r>
-        <w:rPr>
-          <w:lang w:val="en-US"/>
-        </w:rPr>
-        <w:t xml:space="preserve"> the origin of the problem and for this we have identified that problem is with </w:t>
-      </w:r>
-      <w:proofErr w:type="spellStart"/>
-      <w:proofErr w:type="gramStart"/>
-      <w:r>
-        <w:rPr>
-          <w:lang w:val="en-US"/>
-        </w:rPr>
-        <w:t>playRound</w:t>
-      </w:r>
-      <w:proofErr w:type="spellEnd"/>
-      <w:r>
-        <w:rPr>
-          <w:lang w:val="en-US"/>
-        </w:rPr>
-        <w:t>(</w:t>
-      </w:r>
-      <w:proofErr w:type="gramEnd"/>
-      <w:r>
-        <w:rPr>
-          <w:lang w:val="en-US"/>
-        </w:rPr>
-        <w:t xml:space="preserve">) function of Player class. </w:t>
-      </w:r>
-      <w:r>
-        <w:rPr>
-          <w:lang w:val="en-US"/>
-        </w:rPr>
-        <w:t xml:space="preserve">It is clear from the code snippet that </w:t>
-      </w:r>
-      <w:proofErr w:type="spellStart"/>
-      <w:proofErr w:type="gramStart"/>
-      <w:r>
-        <w:rPr>
-          <w:lang w:val="en-US"/>
-        </w:rPr>
-        <w:t>takeBet</w:t>
-      </w:r>
-      <w:proofErr w:type="spellEnd"/>
-      <w:r>
-        <w:rPr>
-          <w:lang w:val="en-US"/>
-        </w:rPr>
-        <w:t>(</w:t>
-      </w:r>
-      <w:proofErr w:type="gramEnd"/>
-      <w:r>
-        <w:rPr>
-          <w:lang w:val="en-US"/>
-        </w:rPr>
-        <w:t xml:space="preserve">) was called in normal flow so balance was being deducted by the bet(5) in all cases. </w:t>
-      </w:r>
-    </w:p>
-    <w:p>
-      <w:pPr>
-        <w:rPr>
-          <w:lang w:val="en-US"/>
-        </w:rPr>
-      </w:pPr>
-      <w:r>
-        <w:rPr>
-          <w:lang w:val="en-US"/>
-        </w:rPr>
-        <w:t xml:space="preserve">Figure 3 shows the area where </w:t>
-      </w:r>
-      <w:proofErr w:type="spellStart"/>
-      <w:proofErr w:type="gramStart"/>
-      <w:r>
-        <w:rPr>
-          <w:lang w:val="en-US"/>
-        </w:rPr>
-        <w:t>playRound</w:t>
-      </w:r>
-      <w:proofErr w:type="spellEnd"/>
-      <w:r>
-        <w:rPr>
-          <w:lang w:val="en-US"/>
-        </w:rPr>
-        <w:t>(</w:t>
-      </w:r>
-      <w:proofErr w:type="gramEnd"/>
-      <w:r>
-        <w:rPr>
-          <w:lang w:val="en-US"/>
-        </w:rPr>
-        <w:t>) function code has gone wrong.</w:t>
+        <w:t xml:space="preserve">For bug 1, we will traceback the origin of the problem and for this we have identified that problem is with playRound() function of Player class. </w:t>
+      </w:r>
+      <w:r>
+        <w:rPr>
+          <w:lang w:val="en-US"/>
+        </w:rPr>
+        <w:t xml:space="preserve">It is clear from the code snippet that takeBet() was called in normal flow so balance was being deducted by the bet(5) in all cases. </w:t>
+      </w:r>
+    </w:p>
+    <w:p>
+      <w:pPr>
+        <w:rPr>
+          <w:lang w:val="en-US"/>
+        </w:rPr>
+      </w:pPr>
+      <w:r>
+        <w:rPr>
+          <w:lang w:val="en-US"/>
+        </w:rPr>
+        <w:t>Figure 3 shows the area where playRound() function code has gone wrong.</w:t>
       </w:r>
     </w:p>
     <w:p>
@@ -807,27 +579,14 @@
       <w:r>
         <w:t xml:space="preserve">Figure </w:t>
       </w:r>
-      <w:r>
-        <w:fldChar w:fldCharType="begin"/>
-      </w:r>
-      <w:r>
-        <w:instrText xml:space="preserve"> SEQ Figure \* ARABIC </w:instrText>
-      </w:r>
-      <w:r>
-        <w:fldChar w:fldCharType="separate"/>
-      </w:r>
-      <w:r>
-        <w:rPr>
-          <w:noProof/>
-        </w:rPr>
-        <w:t>3</w:t>
-      </w:r>
-      <w:r>
-        <w:rPr>
-          <w:noProof/>
-        </w:rPr>
-        <w:fldChar w:fldCharType="end"/>
-      </w:r>
+      <w:fldSimple w:instr=" SEQ Figure \* ARABIC ">
+        <w:r>
+          <w:rPr>
+            <w:noProof/>
+          </w:rPr>
+          <w:t>3</w:t>
+        </w:r>
+      </w:fldSimple>
       <w:r>
         <w:rPr>
           <w:lang w:val="en-US"/>
@@ -930,27 +689,14 @@
       <w:r>
         <w:t xml:space="preserve">Figure </w:t>
       </w:r>
-      <w:r>
-        <w:fldChar w:fldCharType="begin"/>
-      </w:r>
-      <w:r>
-        <w:instrText xml:space="preserve"> SEQ Figure \* ARABIC </w:instrText>
-      </w:r>
-      <w:r>
-        <w:fldChar w:fldCharType="separate"/>
-      </w:r>
-      <w:r>
-        <w:rPr>
-          <w:noProof/>
-        </w:rPr>
-        <w:t>4</w:t>
-      </w:r>
-      <w:r>
-        <w:rPr>
-          <w:noProof/>
-        </w:rPr>
-        <w:fldChar w:fldCharType="end"/>
-      </w:r>
+      <w:fldSimple w:instr=" SEQ Figure \* ARABIC ">
+        <w:r>
+          <w:rPr>
+            <w:noProof/>
+          </w:rPr>
+          <w:t>4</w:t>
+        </w:r>
+      </w:fldSimple>
       <w:r>
         <w:rPr>
           <w:lang w:val="en-US"/>
@@ -997,25 +743,13 @@
         </w:rPr>
         <w:t xml:space="preserve">To fix this bug we just need to put </w:t>
       </w:r>
-      <w:proofErr w:type="spellStart"/>
-      <w:proofErr w:type="gramStart"/>
       <w:r>
         <w:rPr>
           <w:i/>
           <w:iCs/>
           <w:lang w:val="en-US"/>
         </w:rPr>
-        <w:t>player.takeBet</w:t>
-      </w:r>
-      <w:proofErr w:type="spellEnd"/>
-      <w:proofErr w:type="gramEnd"/>
-      <w:r>
-        <w:rPr>
-          <w:i/>
-          <w:iCs/>
-          <w:lang w:val="en-US"/>
-        </w:rPr>
-        <w:t>(bet);</w:t>
+        <w:t>player.takeBet(bet);</w:t>
       </w:r>
       <w:r>
         <w:rPr>
@@ -1091,14 +825,27 @@
       <w:r>
         <w:t xml:space="preserve">Figure </w:t>
       </w:r>
-      <w:fldSimple w:instr=" SEQ Figure \* ARABIC ">
-        <w:r>
-          <w:rPr>
-            <w:noProof/>
-          </w:rPr>
-          <w:t>5</w:t>
-        </w:r>
-      </w:fldSimple>
+      <w:r>
+        <w:fldChar w:fldCharType="begin"/>
+      </w:r>
+      <w:r>
+        <w:instrText xml:space="preserve"> SEQ Figure \* ARABIC </w:instrText>
+      </w:r>
+      <w:r>
+        <w:fldChar w:fldCharType="separate"/>
+      </w:r>
+      <w:r>
+        <w:rPr>
+          <w:noProof/>
+        </w:rPr>
+        <w:t>5</w:t>
+      </w:r>
+      <w:r>
+        <w:rPr>
+          <w:noProof/>
+        </w:rPr>
+        <w:fldChar w:fldCharType="end"/>
+      </w:r>
       <w:r>
         <w:rPr>
           <w:lang w:val="en-US"/>
@@ -1183,14 +930,27 @@
       <w:r>
         <w:t xml:space="preserve">Figure </w:t>
       </w:r>
-      <w:fldSimple w:instr=" SEQ Figure \* ARABIC ">
-        <w:r>
-          <w:rPr>
-            <w:noProof/>
-          </w:rPr>
-          <w:t>6</w:t>
-        </w:r>
-      </w:fldSimple>
+      <w:r>
+        <w:fldChar w:fldCharType="begin"/>
+      </w:r>
+      <w:r>
+        <w:instrText xml:space="preserve"> SEQ Figure \* ARABIC </w:instrText>
+      </w:r>
+      <w:r>
+        <w:fldChar w:fldCharType="separate"/>
+      </w:r>
+      <w:r>
+        <w:rPr>
+          <w:noProof/>
+        </w:rPr>
+        <w:t>6</w:t>
+      </w:r>
+      <w:r>
+        <w:rPr>
+          <w:noProof/>
+        </w:rPr>
+        <w:fldChar w:fldCharType="end"/>
+      </w:r>
       <w:r>
         <w:rPr>
           <w:lang w:val="en-US"/>
@@ -1404,14 +1164,27 @@
       <w:r>
         <w:t xml:space="preserve">Figure </w:t>
       </w:r>
-      <w:fldSimple w:instr=" SEQ Figure \* ARABIC ">
-        <w:r>
-          <w:rPr>
-            <w:noProof/>
-          </w:rPr>
-          <w:t>7</w:t>
-        </w:r>
-      </w:fldSimple>
+      <w:r>
+        <w:fldChar w:fldCharType="begin"/>
+      </w:r>
+      <w:r>
+        <w:instrText xml:space="preserve"> SEQ Figure \* ARABIC </w:instrText>
+      </w:r>
+      <w:r>
+        <w:fldChar w:fldCharType="separate"/>
+      </w:r>
+      <w:r>
+        <w:rPr>
+          <w:noProof/>
+        </w:rPr>
+        <w:t>7</w:t>
+      </w:r>
+      <w:r>
+        <w:rPr>
+          <w:noProof/>
+        </w:rPr>
+        <w:fldChar w:fldCharType="end"/>
+      </w:r>
       <w:r>
         <w:rPr>
           <w:lang w:val="en-US"/>
@@ -1443,35 +1216,7 @@
         <w:rPr>
           <w:lang w:val="en-US"/>
         </w:rPr>
-        <w:t xml:space="preserve">Added another method testBug2() to the same </w:t>
-      </w:r>
-      <w:proofErr w:type="spellStart"/>
-      <w:r>
-        <w:rPr>
-          <w:lang w:val="en-US"/>
-        </w:rPr>
-        <w:t>testGame</w:t>
-      </w:r>
-      <w:proofErr w:type="spellEnd"/>
-      <w:r>
-        <w:rPr>
-          <w:lang w:val="en-US"/>
-        </w:rPr>
-        <w:t xml:space="preserve"> Class to simplify automated test which reproduces the bug 2 i.e. games </w:t>
-      </w:r>
-      <w:proofErr w:type="gramStart"/>
-      <w:r>
-        <w:rPr>
-          <w:lang w:val="en-US"/>
-        </w:rPr>
-        <w:t>ends</w:t>
-      </w:r>
-      <w:proofErr w:type="gramEnd"/>
-      <w:r>
-        <w:rPr>
-          <w:lang w:val="en-US"/>
-        </w:rPr>
-        <w:t xml:space="preserve"> with $5 balance remaining. </w:t>
+        <w:t xml:space="preserve">Added another method testBug2() to the same testGame Class to simplify automated test which reproduces the bug 2 i.e. games ends with $5 balance remaining. </w:t>
       </w:r>
     </w:p>
     <w:p>
@@ -1532,14 +1277,27 @@
       <w:r>
         <w:t xml:space="preserve">Figure </w:t>
       </w:r>
-      <w:fldSimple w:instr=" SEQ Figure \* ARABIC ">
-        <w:r>
-          <w:rPr>
-            <w:noProof/>
-          </w:rPr>
-          <w:t>8</w:t>
-        </w:r>
-      </w:fldSimple>
+      <w:r>
+        <w:fldChar w:fldCharType="begin"/>
+      </w:r>
+      <w:r>
+        <w:instrText xml:space="preserve"> SEQ Figure \* ARABIC </w:instrText>
+      </w:r>
+      <w:r>
+        <w:fldChar w:fldCharType="separate"/>
+      </w:r>
+      <w:r>
+        <w:rPr>
+          <w:noProof/>
+        </w:rPr>
+        <w:t>8</w:t>
+      </w:r>
+      <w:r>
+        <w:rPr>
+          <w:noProof/>
+        </w:rPr>
+        <w:fldChar w:fldCharType="end"/>
+      </w:r>
       <w:r>
         <w:rPr>
           <w:lang w:val="en-US"/>
@@ -1587,25 +1345,13 @@
         </w:rPr>
         <w:t xml:space="preserve">While tracing back the root cause of Bug 2, we find problem with </w:t>
       </w:r>
-      <w:proofErr w:type="spellStart"/>
-      <w:proofErr w:type="gramStart"/>
       <w:r>
         <w:rPr>
           <w:i/>
           <w:iCs/>
           <w:lang w:val="en-US"/>
         </w:rPr>
-        <w:t>player.balanceExceedsLimitBy</w:t>
-      </w:r>
-      <w:proofErr w:type="spellEnd"/>
-      <w:proofErr w:type="gramEnd"/>
-      <w:r>
-        <w:rPr>
-          <w:i/>
-          <w:iCs/>
-          <w:lang w:val="en-US"/>
-        </w:rPr>
-        <w:t>(bet)</w:t>
+        <w:t>player.balanceExceedsLimitBy(bet)</w:t>
       </w:r>
       <w:r>
         <w:rPr>
@@ -1694,27 +1440,14 @@
       <w:r>
         <w:t xml:space="preserve">Figure </w:t>
       </w:r>
-      <w:r>
-        <w:fldChar w:fldCharType="begin"/>
-      </w:r>
-      <w:r>
-        <w:instrText xml:space="preserve"> SEQ Figure \* ARABIC </w:instrText>
-      </w:r>
-      <w:r>
-        <w:fldChar w:fldCharType="separate"/>
-      </w:r>
-      <w:r>
-        <w:rPr>
-          <w:noProof/>
-        </w:rPr>
-        <w:t>9</w:t>
-      </w:r>
-      <w:r>
-        <w:rPr>
-          <w:noProof/>
-        </w:rPr>
-        <w:fldChar w:fldCharType="end"/>
-      </w:r>
+      <w:fldSimple w:instr=" SEQ Figure \* ARABIC ">
+        <w:r>
+          <w:rPr>
+            <w:noProof/>
+          </w:rPr>
+          <w:t>9</w:t>
+        </w:r>
+      </w:fldSimple>
       <w:r>
         <w:rPr>
           <w:lang w:val="en-US"/>
@@ -1833,25 +1566,13 @@
         </w:rPr>
         <w:t xml:space="preserve">, it will fix the bug 2. Figure 10 shows the updated code of function </w:t>
       </w:r>
-      <w:proofErr w:type="spellStart"/>
-      <w:proofErr w:type="gramStart"/>
       <w:r>
         <w:rPr>
           <w:i/>
           <w:iCs/>
           <w:lang w:val="en-US"/>
         </w:rPr>
-        <w:t>player.balanceExceedsLimitBy</w:t>
-      </w:r>
-      <w:proofErr w:type="spellEnd"/>
-      <w:proofErr w:type="gramEnd"/>
-      <w:r>
-        <w:rPr>
-          <w:i/>
-          <w:iCs/>
-          <w:lang w:val="en-US"/>
-        </w:rPr>
-        <w:t>(bet)</w:t>
+        <w:t>player.balanceExceedsLimitBy(bet)</w:t>
       </w:r>
       <w:r>
         <w:rPr>
@@ -1919,14 +1640,27 @@
       <w:r>
         <w:t xml:space="preserve">Figure </w:t>
       </w:r>
-      <w:fldSimple w:instr=" SEQ Figure \* ARABIC ">
-        <w:r>
-          <w:rPr>
-            <w:noProof/>
-          </w:rPr>
-          <w:t>10</w:t>
-        </w:r>
-      </w:fldSimple>
+      <w:r>
+        <w:fldChar w:fldCharType="begin"/>
+      </w:r>
+      <w:r>
+        <w:instrText xml:space="preserve"> SEQ Figure \* ARABIC </w:instrText>
+      </w:r>
+      <w:r>
+        <w:fldChar w:fldCharType="separate"/>
+      </w:r>
+      <w:r>
+        <w:rPr>
+          <w:noProof/>
+        </w:rPr>
+        <w:t>10</w:t>
+      </w:r>
+      <w:r>
+        <w:rPr>
+          <w:noProof/>
+        </w:rPr>
+        <w:fldChar w:fldCharType="end"/>
+      </w:r>
       <w:r>
         <w:rPr>
           <w:lang w:val="en-US"/>
@@ -2018,14 +1752,27 @@
       <w:r>
         <w:t xml:space="preserve">Figure </w:t>
       </w:r>
-      <w:fldSimple w:instr=" SEQ Figure \* ARABIC ">
-        <w:r>
-          <w:rPr>
-            <w:noProof/>
-          </w:rPr>
-          <w:t>11</w:t>
-        </w:r>
-      </w:fldSimple>
+      <w:r>
+        <w:fldChar w:fldCharType="begin"/>
+      </w:r>
+      <w:r>
+        <w:instrText xml:space="preserve"> SEQ Figure \* ARABIC </w:instrText>
+      </w:r>
+      <w:r>
+        <w:fldChar w:fldCharType="separate"/>
+      </w:r>
+      <w:r>
+        <w:rPr>
+          <w:noProof/>
+        </w:rPr>
+        <w:t>11</w:t>
+      </w:r>
+      <w:r>
+        <w:rPr>
+          <w:noProof/>
+        </w:rPr>
+        <w:fldChar w:fldCharType="end"/>
+      </w:r>
       <w:r>
         <w:rPr>
           <w:lang w:val="en-US"/>
@@ -2232,27 +1979,14 @@
       <w:r>
         <w:t xml:space="preserve">Figure </w:t>
       </w:r>
-      <w:r>
-        <w:fldChar w:fldCharType="begin"/>
-      </w:r>
-      <w:r>
-        <w:instrText xml:space="preserve"> SEQ Figure \* ARABIC </w:instrText>
-      </w:r>
-      <w:r>
-        <w:fldChar w:fldCharType="separate"/>
-      </w:r>
-      <w:r>
-        <w:rPr>
-          <w:noProof/>
-        </w:rPr>
-        <w:t>12</w:t>
-      </w:r>
-      <w:r>
-        <w:rPr>
-          <w:noProof/>
-        </w:rPr>
-        <w:fldChar w:fldCharType="end"/>
-      </w:r>
+      <w:fldSimple w:instr=" SEQ Figure \* ARABIC ">
+        <w:r>
+          <w:rPr>
+            <w:noProof/>
+          </w:rPr>
+          <w:t>12</w:t>
+        </w:r>
+      </w:fldSimple>
       <w:r>
         <w:rPr>
           <w:lang w:val="en-US"/>
@@ -2300,7 +2034,6 @@
         </w:rPr>
         <w:t xml:space="preserve"> to the same class </w:t>
       </w:r>
-      <w:proofErr w:type="spellStart"/>
       <w:r>
         <w:rPr>
           <w:i/>
@@ -2309,7 +2042,6 @@
         </w:rPr>
         <w:t>testGame</w:t>
       </w:r>
-      <w:proofErr w:type="spellEnd"/>
       <w:r>
         <w:rPr>
           <w:lang w:val="en-US"/>
@@ -2375,27 +2107,14 @@
       <w:r>
         <w:t xml:space="preserve">Figure </w:t>
       </w:r>
-      <w:r>
-        <w:fldChar w:fldCharType="begin"/>
-      </w:r>
-      <w:r>
-        <w:instrText xml:space="preserve"> SEQ Figure \* ARABIC </w:instrText>
-      </w:r>
-      <w:r>
-        <w:fldChar w:fldCharType="separate"/>
-      </w:r>
-      <w:r>
-        <w:rPr>
-          <w:noProof/>
-        </w:rPr>
-        <w:t>13</w:t>
-      </w:r>
-      <w:r>
-        <w:rPr>
-          <w:noProof/>
-        </w:rPr>
-        <w:fldChar w:fldCharType="end"/>
-      </w:r>
+      <w:fldSimple w:instr=" SEQ Figure \* ARABIC ">
+        <w:r>
+          <w:rPr>
+            <w:noProof/>
+          </w:rPr>
+          <w:t>13</w:t>
+        </w:r>
+      </w:fldSimple>
       <w:r>
         <w:rPr>
           <w:lang w:val="en-US"/>
@@ -2427,21 +2146,7 @@
         <w:rPr>
           <w:lang w:val="en-US"/>
         </w:rPr>
-        <w:t xml:space="preserve">Tracing back program dependences show that there is a problem with </w:t>
-      </w:r>
-      <w:proofErr w:type="spellStart"/>
-      <w:r>
-        <w:rPr>
-          <w:lang w:val="en-US"/>
-        </w:rPr>
-        <w:t>diceValue.getRandom</w:t>
-      </w:r>
-      <w:proofErr w:type="spellEnd"/>
-      <w:r>
-        <w:rPr>
-          <w:lang w:val="en-US"/>
-        </w:rPr>
-        <w:t xml:space="preserve">() function. Added some extra logging to make sure it’s the root of the Bug 3. </w:t>
+        <w:t xml:space="preserve">Tracing back program dependences show that there is a problem with diceValue.getRandom() function. Added some extra logging to make sure it’s the root of the Bug 3. </w:t>
       </w:r>
     </w:p>
     <w:p>
@@ -2502,14 +2207,27 @@
       <w:r>
         <w:t xml:space="preserve">Figure </w:t>
       </w:r>
-      <w:fldSimple w:instr=" SEQ Figure \* ARABIC ">
-        <w:r>
-          <w:rPr>
-            <w:noProof/>
-          </w:rPr>
-          <w:t>14</w:t>
-        </w:r>
-      </w:fldSimple>
+      <w:r>
+        <w:fldChar w:fldCharType="begin"/>
+      </w:r>
+      <w:r>
+        <w:instrText xml:space="preserve"> SEQ Figure \* ARABIC </w:instrText>
+      </w:r>
+      <w:r>
+        <w:fldChar w:fldCharType="separate"/>
+      </w:r>
+      <w:r>
+        <w:rPr>
+          <w:noProof/>
+        </w:rPr>
+        <w:t>14</w:t>
+      </w:r>
+      <w:r>
+        <w:rPr>
+          <w:noProof/>
+        </w:rPr>
+        <w:fldChar w:fldCharType="end"/>
+      </w:r>
       <w:r>
         <w:rPr>
           <w:lang w:val="en-US"/>
@@ -2588,40 +2306,189 @@
       <w:r>
         <w:t xml:space="preserve">Figure </w:t>
       </w:r>
+      <w:r>
+        <w:fldChar w:fldCharType="begin"/>
+      </w:r>
+      <w:r>
+        <w:instrText xml:space="preserve"> SEQ Figure \* ARABIC </w:instrText>
+      </w:r>
+      <w:r>
+        <w:fldChar w:fldCharType="separate"/>
+      </w:r>
+      <w:r>
+        <w:rPr>
+          <w:noProof/>
+        </w:rPr>
+        <w:t>15</w:t>
+      </w:r>
+      <w:r>
+        <w:rPr>
+          <w:noProof/>
+        </w:rPr>
+        <w:fldChar w:fldCharType="end"/>
+      </w:r>
+      <w:r>
+        <w:rPr>
+          <w:lang w:val="en-US"/>
+        </w:rPr>
+        <w:t xml:space="preserve"> - Bug 3 Tracing (b)</w:t>
+      </w:r>
+    </w:p>
+    <w:p>
+      <w:pPr>
+        <w:rPr>
+          <w:lang w:val="en-US"/>
+        </w:rPr>
+      </w:pPr>
+      <w:r>
+        <w:rPr>
+          <w:lang w:val="en-US"/>
+        </w:rPr>
+        <w:t xml:space="preserve">DiceValue.getRandom() function is escaping one value which is SPADE which reduces the chances of losing. If we include SPADE as well in the list of values, chance of winning will decrease. </w:t>
+      </w:r>
+    </w:p>
+    <w:p>
+      <w:pPr>
+        <w:pStyle w:val="Heading3"/>
+        <w:rPr>
+          <w:lang w:val="en-US"/>
+        </w:rPr>
+      </w:pPr>
+      <w:r>
+        <w:rPr>
+          <w:lang w:val="en-US"/>
+        </w:rPr>
+        <w:t>Resolution</w:t>
+      </w:r>
+    </w:p>
+    <w:p>
+      <w:pPr>
+        <w:rPr>
+          <w:lang w:val="en-US"/>
+        </w:rPr>
+      </w:pPr>
+      <w:r>
+        <w:rPr>
+          <w:lang w:val="en-US"/>
+        </w:rPr>
+        <w:t xml:space="preserve">To fix the issue we simply added 1 to the SPADE ordinal as by definition n in function </w:t>
+      </w:r>
+      <w:r>
+        <w:rPr>
+          <w:i/>
+          <w:iCs/>
+          <w:lang w:val="en-US"/>
+        </w:rPr>
+        <w:t xml:space="preserve">nextInt(int n) </w:t>
+      </w:r>
+      <w:r>
+        <w:rPr>
+          <w:lang w:val="en-US"/>
+        </w:rPr>
+        <w:t xml:space="preserve">is exclusive. </w:t>
+      </w:r>
+    </w:p>
+    <w:p>
+      <w:pPr>
+        <w:keepNext/>
+      </w:pPr>
+      <w:r>
+        <w:rPr>
+          <w:noProof/>
+          <w:lang w:val="en-US"/>
+        </w:rPr>
+        <w:drawing>
+          <wp:inline distT="0" distB="0" distL="0" distR="0" wp14:anchorId="17FC6817" wp14:editId="4931FD91">
+            <wp:extent cx="5731510" cy="508000"/>
+            <wp:effectExtent l="0" t="0" r="2540" b="6350"/>
+            <wp:docPr id="17" name="Picture 17"/>
+            <wp:cNvGraphicFramePr>
+              <a:graphicFrameLocks xmlns:a="http://schemas.openxmlformats.org/drawingml/2006/main" noChangeAspect="1"/>
+            </wp:cNvGraphicFramePr>
+            <a:graphic xmlns:a="http://schemas.openxmlformats.org/drawingml/2006/main">
+              <a:graphicData uri="http://schemas.openxmlformats.org/drawingml/2006/picture">
+                <pic:pic xmlns:pic="http://schemas.openxmlformats.org/drawingml/2006/picture">
+                  <pic:nvPicPr>
+                    <pic:cNvPr id="1" name=""/>
+                    <pic:cNvPicPr/>
+                  </pic:nvPicPr>
+                  <pic:blipFill>
+                    <a:blip r:embed="rId23"/>
+                    <a:stretch>
+                      <a:fillRect/>
+                    </a:stretch>
+                  </pic:blipFill>
+                  <pic:spPr>
+                    <a:xfrm>
+                      <a:off x="0" y="0"/>
+                      <a:ext cx="5731510" cy="508000"/>
+                    </a:xfrm>
+                    <a:prstGeom prst="rect">
+                      <a:avLst/>
+                    </a:prstGeom>
+                  </pic:spPr>
+                </pic:pic>
+              </a:graphicData>
+            </a:graphic>
+          </wp:inline>
+        </w:drawing>
+      </w:r>
+    </w:p>
+    <w:p>
+      <w:pPr>
+        <w:pStyle w:val="Caption"/>
+        <w:jc w:val="center"/>
+        <w:rPr>
+          <w:lang w:val="en-US"/>
+        </w:rPr>
+      </w:pPr>
+      <w:r>
+        <w:t xml:space="preserve">Figure </w:t>
+      </w:r>
       <w:fldSimple w:instr=" SEQ Figure \* ARABIC ">
         <w:r>
           <w:rPr>
             <w:noProof/>
           </w:rPr>
-          <w:t>15</w:t>
+          <w:t>16</w:t>
         </w:r>
       </w:fldSimple>
       <w:r>
         <w:rPr>
           <w:lang w:val="en-US"/>
         </w:rPr>
-        <w:t xml:space="preserve"> - Bug 3 Tracing (b)</w:t>
-      </w:r>
-    </w:p>
-    <w:p>
-      <w:pPr>
-        <w:rPr>
-          <w:lang w:val="en-US"/>
-        </w:rPr>
-      </w:pPr>
-      <w:proofErr w:type="spellStart"/>
-      <w:r>
-        <w:rPr>
-          <w:lang w:val="en-US"/>
-        </w:rPr>
-        <w:t>DiceValue.getRandom</w:t>
-      </w:r>
-      <w:proofErr w:type="spellEnd"/>
-      <w:r>
-        <w:rPr>
-          <w:lang w:val="en-US"/>
-        </w:rPr>
-        <w:t>() function is escaping one value which is SPADE which reduces the chances of losing. If we include</w:t>
+        <w:t xml:space="preserve"> - Fix Bug 3 (a)</w:t>
+      </w:r>
+    </w:p>
+    <w:p>
+      <w:pPr>
+        <w:rPr>
+          <w:lang w:val="en-US"/>
+        </w:rPr>
+      </w:pPr>
+      <w:r>
+        <w:rPr>
+          <w:lang w:val="en-US"/>
+        </w:rPr>
+        <w:t>Figure 16 (b) and figure 16 (c) shows the o</w:t>
+      </w:r>
+      <w:r>
+        <w:rPr>
+          <w:lang w:val="en-US"/>
+        </w:rPr>
+        <w:t>utput of correct operation after resolution</w:t>
+      </w:r>
+      <w:r>
+        <w:rPr>
+          <w:lang w:val="en-US"/>
+        </w:rPr>
+        <w:t>. Figure 16(</w:t>
+      </w:r>
+      <w:r>
+        <w:rPr>
+          <w:lang w:val="en-US"/>
+        </w:rPr>
+        <w:t>b) is Unit Test Run and 16(c</w:t>
       </w:r>
       <w:bookmarkStart w:id="0" w:name="_GoBack"/>
       <w:bookmarkEnd w:id="0"/>
@@ -2629,45 +2496,164 @@
         <w:rPr>
           <w:lang w:val="en-US"/>
         </w:rPr>
-        <w:t xml:space="preserve"> SPADE as well in the list of values, chance of winning will decrease. </w:t>
-      </w:r>
-    </w:p>
-    <w:p>
-      <w:pPr>
-        <w:pStyle w:val="Heading3"/>
-        <w:rPr>
-          <w:lang w:val="en-US"/>
-        </w:rPr>
-      </w:pPr>
-      <w:r>
-        <w:rPr>
-          <w:lang w:val="en-US"/>
-        </w:rPr>
-        <w:t>Resolution</w:t>
-      </w:r>
-    </w:p>
-    <w:p>
-      <w:pPr>
-        <w:rPr>
-          <w:lang w:val="en-US"/>
-        </w:rPr>
-      </w:pPr>
-      <w:r>
-        <w:rPr>
-          <w:lang w:val="en-US"/>
-        </w:rPr>
-        <w:t>Output of correct operation after resolution</w:t>
-      </w:r>
-    </w:p>
-    <w:p>
-      <w:pPr>
-        <w:rPr>
-          <w:lang w:val="en-US"/>
-        </w:rPr>
-      </w:pPr>
+        <w:t xml:space="preserve">) is actual production application run. </w:t>
+      </w:r>
+    </w:p>
+    <w:p>
+      <w:pPr>
+        <w:keepNext/>
+        <w:jc w:val="center"/>
+      </w:pPr>
+      <w:r>
+        <w:rPr>
+          <w:noProof/>
+          <w:lang w:val="en-US"/>
+        </w:rPr>
+        <w:lastRenderedPageBreak/>
+        <w:drawing>
+          <wp:inline distT="0" distB="0" distL="0" distR="0" wp14:anchorId="3BE9EA5D" wp14:editId="17D0B3CD">
+            <wp:extent cx="2960438" cy="2179320"/>
+            <wp:effectExtent l="0" t="0" r="0" b="0"/>
+            <wp:docPr id="16" name="Picture 16"/>
+            <wp:cNvGraphicFramePr>
+              <a:graphicFrameLocks xmlns:a="http://schemas.openxmlformats.org/drawingml/2006/main" noChangeAspect="1"/>
+            </wp:cNvGraphicFramePr>
+            <a:graphic xmlns:a="http://schemas.openxmlformats.org/drawingml/2006/main">
+              <a:graphicData uri="http://schemas.openxmlformats.org/drawingml/2006/picture">
+                <pic:pic xmlns:pic="http://schemas.openxmlformats.org/drawingml/2006/picture">
+                  <pic:nvPicPr>
+                    <pic:cNvPr id="1" name=""/>
+                    <pic:cNvPicPr/>
+                  </pic:nvPicPr>
+                  <pic:blipFill>
+                    <a:blip r:embed="rId24"/>
+                    <a:stretch>
+                      <a:fillRect/>
+                    </a:stretch>
+                  </pic:blipFill>
+                  <pic:spPr>
+                    <a:xfrm>
+                      <a:off x="0" y="0"/>
+                      <a:ext cx="2962957" cy="2181174"/>
+                    </a:xfrm>
+                    <a:prstGeom prst="rect">
+                      <a:avLst/>
+                    </a:prstGeom>
+                  </pic:spPr>
+                </pic:pic>
+              </a:graphicData>
+            </a:graphic>
+          </wp:inline>
+        </w:drawing>
+      </w:r>
+    </w:p>
+    <w:p>
+      <w:pPr>
+        <w:pStyle w:val="Caption"/>
+        <w:jc w:val="center"/>
+        <w:rPr>
+          <w:lang w:val="en-US"/>
+        </w:rPr>
+      </w:pPr>
+      <w:r>
+        <w:t xml:space="preserve">Figure </w:t>
+      </w:r>
+      <w:fldSimple w:instr=" SEQ Figure \* ARABIC ">
+        <w:r>
+          <w:rPr>
+            <w:noProof/>
+          </w:rPr>
+          <w:t>17</w:t>
+        </w:r>
+      </w:fldSimple>
+      <w:r>
+        <w:rPr>
+          <w:lang w:val="en-US"/>
+        </w:rPr>
+        <w:t xml:space="preserve"> - Fix Bug 3 (b</w:t>
+      </w:r>
+      <w:r>
+        <w:rPr>
+          <w:lang w:val="en-US"/>
+        </w:rPr>
+        <w:t>)</w:t>
+      </w:r>
+    </w:p>
+    <w:p>
+      <w:pPr>
+        <w:keepNext/>
+        <w:jc w:val="center"/>
+      </w:pPr>
+      <w:r>
+        <w:rPr>
+          <w:noProof/>
+          <w:lang w:val="en-US"/>
+        </w:rPr>
+        <w:drawing>
+          <wp:inline distT="0" distB="0" distL="0" distR="0" wp14:anchorId="60E40AA3" wp14:editId="2779005C">
+            <wp:extent cx="3008518" cy="2903220"/>
+            <wp:effectExtent l="0" t="0" r="1905" b="0"/>
+            <wp:docPr id="18" name="Picture 18"/>
+            <wp:cNvGraphicFramePr>
+              <a:graphicFrameLocks xmlns:a="http://schemas.openxmlformats.org/drawingml/2006/main" noChangeAspect="1"/>
+            </wp:cNvGraphicFramePr>
+            <a:graphic xmlns:a="http://schemas.openxmlformats.org/drawingml/2006/main">
+              <a:graphicData uri="http://schemas.openxmlformats.org/drawingml/2006/picture">
+                <pic:pic xmlns:pic="http://schemas.openxmlformats.org/drawingml/2006/picture">
+                  <pic:nvPicPr>
+                    <pic:cNvPr id="1" name=""/>
+                    <pic:cNvPicPr/>
+                  </pic:nvPicPr>
+                  <pic:blipFill>
+                    <a:blip r:embed="rId25"/>
+                    <a:stretch>
+                      <a:fillRect/>
+                    </a:stretch>
+                  </pic:blipFill>
+                  <pic:spPr>
+                    <a:xfrm>
+                      <a:off x="0" y="0"/>
+                      <a:ext cx="3016112" cy="2910549"/>
+                    </a:xfrm>
+                    <a:prstGeom prst="rect">
+                      <a:avLst/>
+                    </a:prstGeom>
+                  </pic:spPr>
+                </pic:pic>
+              </a:graphicData>
+            </a:graphic>
+          </wp:inline>
+        </w:drawing>
+      </w:r>
+    </w:p>
+    <w:p>
+      <w:pPr>
+        <w:pStyle w:val="Caption"/>
+        <w:jc w:val="center"/>
+        <w:rPr>
+          <w:lang w:val="en-US"/>
+        </w:rPr>
+      </w:pPr>
+      <w:r>
+        <w:t xml:space="preserve">Figure </w:t>
+      </w:r>
+      <w:fldSimple w:instr=" SEQ Figure \* ARABIC ">
+        <w:r>
+          <w:rPr>
+            <w:noProof/>
+          </w:rPr>
+          <w:t>18</w:t>
+        </w:r>
+      </w:fldSimple>
+      <w:r>
+        <w:rPr>
+          <w:lang w:val="en-US"/>
+        </w:rPr>
+        <w:t xml:space="preserve"> - Fix Bug 3 (c)</w:t>
+      </w:r>
     </w:p>
     <w:sectPr>
-      <w:headerReference w:type="default" r:id="rId23"/>
+      <w:headerReference w:type="default" r:id="rId26"/>
       <w:pgSz w:w="11906" w:h="16838"/>
       <w:pgMar w:top="1440" w:right="1440" w:bottom="1440" w:left="1440" w:header="720" w:footer="720" w:gutter="0"/>
       <w:cols w:space="720"/>

</xml_diff>